<commit_message>
add streamlit to technical skills
</commit_message>
<xml_diff>
--- a/Resume/JHK_Resume_DATA.docx
+++ b/Resume/JHK_Resume_DATA.docx
@@ -26,16 +26,7 @@
           <w:sz w:val="40"/>
           <w:szCs w:val="40"/>
         </w:rPr>
-        <w:t>Justin</w:t>
-      </w:r>
-      <w:r>
-        <w:rPr>
-          <w:rFonts w:ascii="Quattrocento Sans" w:eastAsia="Quattrocento Sans" w:hAnsi="Quattrocento Sans" w:cs="Quattrocento Sans"/>
-          <w:smallCaps/>
-          <w:sz w:val="40"/>
-          <w:szCs w:val="40"/>
-        </w:rPr>
-        <w:t xml:space="preserve"> Kiang</w:t>
+        <w:t>Justin Kiang</w:t>
       </w:r>
     </w:p>
     <w:p>
@@ -85,13 +76,7 @@
         <w:rPr>
           <w:color w:val="7F7F7F"/>
         </w:rPr>
-        <w:t>LinkedIn: linkedin.com/in/justin-kiang-35954154</w:t>
-      </w:r>
-      <w:r>
-        <w:rPr>
-          <w:color w:val="7F7F7F"/>
-        </w:rPr>
-        <w:t xml:space="preserve"> | </w:t>
+        <w:t xml:space="preserve">LinkedIn: linkedin.com/in/justin-kiang-35954154 | </w:t>
       </w:r>
       <w:sdt>
         <w:sdtPr>
@@ -145,13 +130,7 @@
         <w:spacing w:after="0"/>
       </w:pPr>
       <w:r>
-        <w:t>A</w:t>
-      </w:r>
-      <w:r>
-        <w:t>gile, insightful and proactive data scientist with an aptitude for data analysis and problem-solving. Strong communicator and team-player with exceptional interpersonal skills. Passionate about applying machine learning algorithms to automate mundane or ti</w:t>
-      </w:r>
-      <w:r>
-        <w:t>me-consuming tasks, while producing efficiency and deriving actionable insights.</w:t>
+        <w:t>Agile, insightful and proactive data scientist with an aptitude for data analysis and problem-solving. Strong communicator and team-player with exceptional interpersonal skills. Passionate about applying machine learning algorithms to automate mundane or time-consuming tasks, while producing efficiency and deriving actionable insights.</w:t>
       </w:r>
     </w:p>
     <w:p>
@@ -191,10 +170,7 @@
         </w:rPr>
       </w:pPr>
       <w:r>
-        <w:t>Machine Learning, NLP, PCA, Logistic Regression, K-Means, Random Forest, ETL, Neural Networks, Deep Learning, Python, R, Tableau, HTML, ES6 / JavaScript, CS</w:t>
-      </w:r>
-      <w:r>
-        <w:t xml:space="preserve">S, </w:t>
+        <w:t xml:space="preserve">Machine Learning, NLP, PCA, Logistic Regression, K-Means, Random Forest, ETL, Neural Networks, Deep Learning, Python, R, Tableau, HTML, ES6 / JavaScript, CSS, </w:t>
       </w:r>
       <w:proofErr w:type="spellStart"/>
       <w:r>
@@ -202,7 +178,15 @@
       </w:r>
       <w:proofErr w:type="spellEnd"/>
       <w:r>
-        <w:t xml:space="preserve">, Markdown, Excel, VBA, Pandas, Matplotlib, Flask, </w:t>
+        <w:t>, Markdown, Excel, VBA, Pandas, Matplotlib,</w:t>
+      </w:r>
+      <w:r>
+        <w:t xml:space="preserve"> Streamlit,</w:t>
+      </w:r>
+      <w:bookmarkStart w:id="0" w:name="_GoBack"/>
+      <w:bookmarkEnd w:id="0"/>
+      <w:r>
+        <w:t xml:space="preserve"> Flask, </w:t>
       </w:r>
       <w:proofErr w:type="spellStart"/>
       <w:r>
@@ -266,7 +250,13 @@
       </w:r>
       <w:proofErr w:type="spellEnd"/>
       <w:r>
-        <w:t>, APIs, Statistical Analysis.</w:t>
+        <w:t>, APIs, Statistical Analysis</w:t>
+      </w:r>
+      <w:r>
+        <w:t>, ANOVA, Hypothesis testing, A/B Testing</w:t>
+      </w:r>
+      <w:r>
+        <w:t>.</w:t>
       </w:r>
     </w:p>
     <w:p>
@@ -529,13 +519,7 @@
         <w:rPr>
           <w:color w:val="000000"/>
         </w:rPr>
-        <w:t>Added JavaSc</w:t>
-      </w:r>
-      <w:r>
-        <w:rPr>
-          <w:color w:val="000000"/>
-        </w:rPr>
-        <w:t>ript event listeners (D3.js) to dynamically update the visualizations based on user inputs.</w:t>
+        <w:t>Added JavaScript event listeners (D3.js) to dynamically update the visualizations based on user inputs.</w:t>
       </w:r>
     </w:p>
     <w:p>
@@ -576,13 +560,7 @@
         <w:rPr>
           <w:color w:val="000000"/>
         </w:rPr>
-        <w:t>Created a Flask web application using Python, which scrapes data related to the Mars Missions a</w:t>
-      </w:r>
-      <w:r>
-        <w:rPr>
-          <w:color w:val="000000"/>
-        </w:rPr>
-        <w:t>nd presents it on an intuitive and easy-to-digest webpage (HTML).</w:t>
+        <w:t>Created a Flask web application using Python, which scrapes data related to the Mars Missions and presents it on an intuitive and easy-to-digest webpage (HTML).</w:t>
       </w:r>
     </w:p>
     <w:p>
@@ -607,8 +585,8 @@
           <w:b/>
         </w:rPr>
       </w:pPr>
-      <w:bookmarkStart w:id="0" w:name="_heading=h.30j0zll" w:colFirst="0" w:colLast="0"/>
-      <w:bookmarkEnd w:id="0"/>
+      <w:bookmarkStart w:id="1" w:name="_heading=h.30j0zll" w:colFirst="0" w:colLast="0"/>
+      <w:bookmarkEnd w:id="1"/>
       <w:r>
         <w:rPr>
           <w:b/>
@@ -722,12 +700,7 @@
         <w:t>ment of</w:t>
       </w:r>
       <w:r>
-        <w:t xml:space="preserve"> standard operating procedure</w:t>
-      </w:r>
-      <w:bookmarkStart w:id="1" w:name="_GoBack"/>
-      <w:bookmarkEnd w:id="1"/>
-      <w:r>
-        <w:t>.</w:t>
+        <w:t xml:space="preserve"> standard operating procedure.</w:t>
       </w:r>
     </w:p>
     <w:p>
@@ -752,13 +725,7 @@
         <w:rPr>
           <w:color w:val="000000"/>
         </w:rPr>
-        <w:t>Analyzed historical accounting data to challenge accruals thresholds and implement a</w:t>
-      </w:r>
-      <w:r>
-        <w:rPr>
-          <w:color w:val="000000"/>
-        </w:rPr>
-        <w:t>utomation.</w:t>
+        <w:t>Analyzed historical accounting data to challenge accruals thresholds and implement automation.</w:t>
       </w:r>
     </w:p>
     <w:p>
@@ -894,13 +861,7 @@
         <w:rPr>
           <w:color w:val="000000"/>
         </w:rPr>
-        <w:t>Audited financial statem</w:t>
-      </w:r>
-      <w:r>
-        <w:rPr>
-          <w:color w:val="000000"/>
-        </w:rPr>
-        <w:t>ents of SAAS companies</w:t>
+        <w:t>Audited financial statements of SAAS companies</w:t>
       </w:r>
       <w:r>
         <w:t xml:space="preserve"> and was consistently rated as a top performer.</w:t>
@@ -973,10 +934,7 @@
       </w:r>
       <w:r>
         <w:tab/>
-        <w:t xml:space="preserve">      June 2011 – December 20</w:t>
-      </w:r>
-      <w:r>
-        <w:t>12</w:t>
+        <w:t xml:space="preserve">      June 2011 – December 2012</w:t>
       </w:r>
     </w:p>
     <w:p>
@@ -1045,7 +1003,19 @@
         <w:rPr>
           <w:b/>
         </w:rPr>
-        <w:t>UC Berkeley Extension – Boot Camp Certificate</w:t>
+        <w:t xml:space="preserve">UC Berkeley Extension – </w:t>
+      </w:r>
+      <w:r>
+        <w:rPr>
+          <w:b/>
+        </w:rPr>
+        <w:t>Data Analytics</w:t>
+      </w:r>
+      <w:r>
+        <w:rPr>
+          <w:b/>
+        </w:rPr>
+        <w:t xml:space="preserve"> Certificate</w:t>
       </w:r>
       <w:r>
         <w:rPr>
@@ -1081,33 +1051,38 @@
         <w:rPr>
           <w:b/>
         </w:rPr>
+        <w:t xml:space="preserve"> </w:t>
+      </w:r>
+      <w:r>
+        <w:rPr>
+          <w:b/>
+        </w:rPr>
+        <w:t>Feb 2022 – Jul 2022 (expected)</w:t>
+      </w:r>
+    </w:p>
+    <w:p>
+      <w:pPr>
+        <w:spacing w:after="0"/>
+      </w:pPr>
+      <w:r>
+        <w:t>24-week intensive program focused on learning technical programming and data analysis skills in Excel, VBA, Python, R, JavaScript, SQL and NoSQL Databases, Tableau, Big Data, Machine Learning and Neural Networks.</w:t>
+      </w:r>
+    </w:p>
+    <w:p>
+      <w:pPr>
+        <w:spacing w:after="0"/>
+      </w:pPr>
+      <w:r>
+        <w:rPr>
+          <w:b/>
+        </w:rPr>
+        <w:t>Santa Clara University – Certificate of Advanced Accounting Proficiency</w:t>
+      </w:r>
+      <w:r>
+        <w:rPr>
+          <w:b/>
+        </w:rPr>
         <w:tab/>
-        <w:t xml:space="preserve"> Feb 2022 – Jul 2022 (expected)</w:t>
-      </w:r>
-    </w:p>
-    <w:p>
-      <w:pPr>
-        <w:spacing w:after="0"/>
-      </w:pPr>
-      <w:r>
-        <w:t>24-week intensive program focused on learning technical programming and data analysis skills in Excel, VBA, Python, R, JavaScript, SQL and NoSQL Databases, Tableau, Big Data, Machine Learning and Neural Networks.</w:t>
-      </w:r>
-    </w:p>
-    <w:p>
-      <w:pPr>
-        <w:spacing w:after="0"/>
-      </w:pPr>
-      <w:r>
-        <w:rPr>
-          <w:b/>
-        </w:rPr>
-        <w:t>Santa Clara University – Certificate of Adv</w:t>
-      </w:r>
-      <w:r>
-        <w:rPr>
-          <w:b/>
-        </w:rPr>
-        <w:t>anced Accounting Proficiency (4.0 GPA)</w:t>
       </w:r>
       <w:r>
         <w:rPr>
@@ -1156,13 +1131,13 @@
         <w:rPr>
           <w:b/>
         </w:rPr>
-        <w:t xml:space="preserve"> Bachelor of Science </w:t>
-      </w:r>
-      <w:r>
-        <w:rPr>
-          <w:b/>
-        </w:rPr>
-        <w:t>in Managerial Economics, Minor in Statistics (3.5 GPA)</w:t>
+        <w:t xml:space="preserve"> Bachelor of Science in Managerial Economics, Minor in Statistics</w:t>
+      </w:r>
+      <w:r>
+        <w:rPr>
+          <w:b/>
+        </w:rPr>
+        <w:tab/>
       </w:r>
       <w:r>
         <w:rPr>

</xml_diff>

<commit_message>
update resume docx and pdf
</commit_message>
<xml_diff>
--- a/Resume/JHK_Resume_DATA.docx
+++ b/Resume/JHK_Resume_DATA.docx
@@ -130,7 +130,33 @@
         <w:spacing w:after="0"/>
       </w:pPr>
       <w:r>
-        <w:t>Agile, insightful and proactive data scientist with an aptitude for data analysis and problem-solving. Strong communicator and team-player with exceptional interpersonal skills. Passionate about applying machine learning algorithms to automate mundane or time-consuming tasks, while producing efficiency and deriving actionable insights.</w:t>
+        <w:t xml:space="preserve">Agile, insightful and proactive </w:t>
+      </w:r>
+      <w:r>
+        <w:t>D</w:t>
+      </w:r>
+      <w:r>
+        <w:t xml:space="preserve">ata </w:t>
+      </w:r>
+      <w:r>
+        <w:t>A</w:t>
+      </w:r>
+      <w:r>
+        <w:t>nalyst</w:t>
+      </w:r>
+      <w:r>
+        <w:t xml:space="preserve"> with an aptitude for data </w:t>
+      </w:r>
+      <w:r>
+        <w:t xml:space="preserve">science </w:t>
+      </w:r>
+      <w:r>
+        <w:t>and problem-solving. Strong communicator and team-player with exceptional interpersonal skills. Pa</w:t>
+      </w:r>
+      <w:bookmarkStart w:id="0" w:name="_GoBack"/>
+      <w:bookmarkEnd w:id="0"/>
+      <w:r>
+        <w:t>ssionate about applying machine learning algorithms to automate mundane or time-consuming tasks, while producing efficiency and deriving actionable insights.</w:t>
       </w:r>
     </w:p>
     <w:p>
@@ -181,10 +207,16 @@
         <w:t>, Markdown, Excel, VBA, Pandas, Matplotlib,</w:t>
       </w:r>
       <w:r>
-        <w:t xml:space="preserve"> Streamlit,</w:t>
-      </w:r>
-      <w:bookmarkStart w:id="0" w:name="_GoBack"/>
-      <w:bookmarkEnd w:id="0"/>
+        <w:t xml:space="preserve"> </w:t>
+      </w:r>
+      <w:proofErr w:type="spellStart"/>
+      <w:r>
+        <w:t>Streamlit</w:t>
+      </w:r>
+      <w:proofErr w:type="spellEnd"/>
+      <w:r>
+        <w:t>,</w:t>
+      </w:r>
       <w:r>
         <w:t xml:space="preserve"> Flask, </w:t>
       </w:r>
@@ -346,7 +378,28 @@
           <w:b/>
           <w:color w:val="000000"/>
         </w:rPr>
-        <w:t>Mapping Earthquakes (https://justgitcoding.github.io/Earthquake_Mapping)</w:t>
+        <w:t>Price Evaluator App</w:t>
+      </w:r>
+      <w:r>
+        <w:rPr>
+          <w:b/>
+          <w:color w:val="000000"/>
+        </w:rPr>
+        <w:t xml:space="preserve"> </w:t>
+      </w:r>
+      <w:r>
+        <w:rPr>
+          <w:b/>
+          <w:color w:val="000000"/>
+        </w:rPr>
+        <w:t xml:space="preserve">- </w:t>
+      </w:r>
+      <w:r>
+        <w:rPr>
+          <w:b/>
+          <w:color w:val="000000"/>
+        </w:rPr>
+        <w:t>https://justgitcoding-price-evaluator-app-dashboardapp-lc97rd.streamlitapp.com/</w:t>
       </w:r>
     </w:p>
     <w:p>
@@ -371,10 +424,66 @@
         <w:rPr>
           <w:color w:val="000000"/>
         </w:rPr>
-        <w:t>Built a beautiful, interactive map with multiple layers</w:t>
-      </w:r>
-      <w:r>
-        <w:t xml:space="preserve"> that can be toggled by users.</w:t>
+        <w:t xml:space="preserve">Built an app that </w:t>
+      </w:r>
+      <w:r>
+        <w:rPr>
+          <w:color w:val="000000"/>
+        </w:rPr>
+        <w:t xml:space="preserve">uses machine learning </w:t>
+      </w:r>
+      <w:r>
+        <w:rPr>
+          <w:color w:val="000000"/>
+        </w:rPr>
+        <w:t xml:space="preserve">to predict whether </w:t>
+      </w:r>
+      <w:r>
+        <w:rPr>
+          <w:color w:val="000000"/>
+        </w:rPr>
+        <w:t xml:space="preserve">the </w:t>
+      </w:r>
+      <w:r>
+        <w:rPr>
+          <w:color w:val="000000"/>
+        </w:rPr>
+        <w:t xml:space="preserve">pricing </w:t>
+      </w:r>
+      <w:r>
+        <w:rPr>
+          <w:color w:val="000000"/>
+        </w:rPr>
+        <w:t xml:space="preserve">available to a user </w:t>
+      </w:r>
+      <w:r>
+        <w:rPr>
+          <w:color w:val="000000"/>
+        </w:rPr>
+        <w:t xml:space="preserve">is </w:t>
+      </w:r>
+      <w:proofErr w:type="gramStart"/>
+      <w:r>
+        <w:rPr>
+          <w:color w:val="000000"/>
+        </w:rPr>
+        <w:t>discounted</w:t>
+      </w:r>
+      <w:r>
+        <w:t>, and</w:t>
+      </w:r>
+      <w:proofErr w:type="gramEnd"/>
+      <w:r>
+        <w:t xml:space="preserve"> generate various interactive and static visualizations and dashboards using Tableau</w:t>
+      </w:r>
+      <w:r>
+        <w:t xml:space="preserve">, </w:t>
+      </w:r>
+      <w:r>
+        <w:t>Matplotlib</w:t>
+      </w:r>
+      <w:r>
+        <w:t xml:space="preserve"> and Altair.</w:t>
       </w:r>
     </w:p>
     <w:p>
@@ -396,80 +505,49 @@
         </w:rPr>
       </w:pPr>
       <w:r>
-        <w:t>P</w:t>
-      </w:r>
-      <w:r>
-        <w:rPr>
-          <w:color w:val="000000"/>
-        </w:rPr>
-        <w:t>lott</w:t>
-      </w:r>
-      <w:r>
-        <w:t>ed</w:t>
-      </w:r>
-      <w:r>
-        <w:rPr>
-          <w:color w:val="000000"/>
-        </w:rPr>
-        <w:t xml:space="preserve"> various </w:t>
-      </w:r>
-      <w:proofErr w:type="spellStart"/>
-      <w:r>
-        <w:rPr>
-          <w:color w:val="000000"/>
-        </w:rPr>
-        <w:t>GeoJSON</w:t>
-      </w:r>
-      <w:proofErr w:type="spellEnd"/>
-      <w:r>
-        <w:rPr>
-          <w:color w:val="000000"/>
-        </w:rPr>
+        <w:t xml:space="preserve">Used </w:t>
+      </w:r>
+      <w:r>
+        <w:t>Streamlit</w:t>
+      </w:r>
+      <w:r>
+        <w:t>.io</w:t>
+      </w:r>
+      <w:r>
         <w:t xml:space="preserve"> </w:t>
       </w:r>
-      <w:proofErr w:type="spellStart"/>
-      <w:r>
-        <w:rPr>
-          <w:color w:val="000000"/>
-        </w:rPr>
-        <w:t>FeaturesCollection</w:t>
-      </w:r>
-      <w:proofErr w:type="spellEnd"/>
-      <w:r>
-        <w:rPr>
-          <w:color w:val="000000"/>
-        </w:rPr>
-        <w:t xml:space="preserve"> Objects using </w:t>
-      </w:r>
-      <w:proofErr w:type="spellStart"/>
-      <w:r>
-        <w:rPr>
-          <w:color w:val="000000"/>
-        </w:rPr>
-        <w:t>Mapbox’s</w:t>
-      </w:r>
-      <w:proofErr w:type="spellEnd"/>
-      <w:r>
-        <w:rPr>
-          <w:color w:val="000000"/>
-        </w:rPr>
-        <w:t xml:space="preserve"> API.</w:t>
-      </w:r>
-    </w:p>
-    <w:p>
-      <w:pPr>
-        <w:spacing w:after="0"/>
-        <w:rPr>
-          <w:b/>
-          <w:color w:val="000000"/>
-        </w:rPr>
-      </w:pPr>
-      <w:r>
-        <w:rPr>
-          <w:b/>
-          <w:color w:val="000000"/>
-        </w:rPr>
-        <w:t>Biodiversity Dashboard (https://justgitcoding.github.io/Web_Visualizations)</w:t>
+      <w:r>
+        <w:t>to create and deploy our application to the cloud while connecting to a PostgreSQL database hosted on AWS.</w:t>
+      </w:r>
+    </w:p>
+    <w:p>
+      <w:pPr>
+        <w:spacing w:after="0"/>
+        <w:rPr>
+          <w:b/>
+          <w:color w:val="000000"/>
+        </w:rPr>
+      </w:pPr>
+      <w:r>
+        <w:rPr>
+          <w:b/>
+          <w:color w:val="000000"/>
+        </w:rPr>
+        <w:t xml:space="preserve">Biodiversity Dashboard </w:t>
+      </w:r>
+      <w:r>
+        <w:rPr>
+          <w:b/>
+          <w:color w:val="000000"/>
+        </w:rPr>
+        <w:t xml:space="preserve">- </w:t>
+      </w:r>
+      <w:r>
+        <w:rPr>
+          <w:b/>
+          <w:color w:val="000000"/>
+        </w:rPr>
+        <w:t>https://justgitcoding.github.io/Web_Visualizations</w:t>
       </w:r>
     </w:p>
     <w:p>
@@ -535,7 +613,21 @@
           <w:b/>
           <w:color w:val="000000"/>
         </w:rPr>
-        <w:t>Mission to Mars (https://github.com/JustGitCoding/Space_Exploration)</w:t>
+        <w:t xml:space="preserve">Mission to Mars </w:t>
+      </w:r>
+      <w:r>
+        <w:rPr>
+          <w:b/>
+          <w:color w:val="000000"/>
+        </w:rPr>
+        <w:t xml:space="preserve">- </w:t>
+      </w:r>
+      <w:r>
+        <w:rPr>
+          <w:b/>
+          <w:color w:val="000000"/>
+        </w:rPr>
+        <w:t>https://github.com/JustGitCoding/Space_Exploration</w:t>
       </w:r>
     </w:p>
     <w:p>
@@ -560,7 +652,31 @@
         <w:rPr>
           <w:color w:val="000000"/>
         </w:rPr>
-        <w:t>Created a Flask web application using Python, which scrapes data related to the Mars Missions and presents it on an intuitive and easy-to-digest webpage (HTML).</w:t>
+        <w:t>Created a web application using Python</w:t>
+      </w:r>
+      <w:r>
+        <w:rPr>
+          <w:color w:val="000000"/>
+        </w:rPr>
+        <w:t xml:space="preserve"> (Flask library)</w:t>
+      </w:r>
+      <w:r>
+        <w:rPr>
+          <w:color w:val="000000"/>
+        </w:rPr>
+        <w:t xml:space="preserve">, </w:t>
+      </w:r>
+      <w:r>
+        <w:rPr>
+          <w:color w:val="000000"/>
+        </w:rPr>
+        <w:t xml:space="preserve">that </w:t>
+      </w:r>
+      <w:r>
+        <w:rPr>
+          <w:color w:val="000000"/>
+        </w:rPr>
+        <w:t>scrapes data related to the Mars Missions and presents it on an intuitive and easy-to-digest webpage (HTML).</w:t>
       </w:r>
     </w:p>
     <w:p>
@@ -694,13 +810,94 @@
         </w:rPr>
       </w:pPr>
       <w:r>
-        <w:t>Heavily involved in the adoption of new Lease Accounting guidance (ASC 842) including implementation of new system of record, and develop</w:t>
-      </w:r>
-      <w:r>
-        <w:t>ment of</w:t>
-      </w:r>
-      <w:r>
-        <w:t xml:space="preserve"> standard operating procedure.</w:t>
+        <w:t>Heavily involved in the adoption of new Lease Accounting guidance (ASC 842)</w:t>
+      </w:r>
+      <w:r>
+        <w:t>.</w:t>
+      </w:r>
+    </w:p>
+    <w:p>
+      <w:pPr>
+        <w:numPr>
+          <w:ilvl w:val="1"/>
+          <w:numId w:val="3"/>
+        </w:numPr>
+        <w:pBdr>
+          <w:top w:val="nil"/>
+          <w:left w:val="nil"/>
+          <w:bottom w:val="nil"/>
+          <w:right w:val="nil"/>
+          <w:between w:val="nil"/>
+        </w:pBdr>
+        <w:spacing w:after="0"/>
+        <w:ind w:left="1260"/>
+        <w:rPr>
+          <w:color w:val="000000"/>
+        </w:rPr>
+      </w:pPr>
+      <w:r>
+        <w:rPr>
+          <w:color w:val="000000"/>
+        </w:rPr>
+        <w:t>Developed and implemented automated system process to identify embedded leases in service contracts</w:t>
+      </w:r>
+      <w:r>
+        <w:rPr>
+          <w:color w:val="000000"/>
+        </w:rPr>
+        <w:t>.</w:t>
+      </w:r>
+    </w:p>
+    <w:p>
+      <w:pPr>
+        <w:numPr>
+          <w:ilvl w:val="1"/>
+          <w:numId w:val="3"/>
+        </w:numPr>
+        <w:pBdr>
+          <w:top w:val="nil"/>
+          <w:left w:val="nil"/>
+          <w:bottom w:val="nil"/>
+          <w:right w:val="nil"/>
+          <w:between w:val="nil"/>
+        </w:pBdr>
+        <w:spacing w:after="0"/>
+        <w:ind w:left="1260"/>
+        <w:rPr>
+          <w:color w:val="000000"/>
+        </w:rPr>
+      </w:pPr>
+      <w:r>
+        <w:rPr>
+          <w:color w:val="000000"/>
+        </w:rPr>
+        <w:t>Performed UAT during implementation of new Lease accounting software, including manual recalculation.</w:t>
+      </w:r>
+    </w:p>
+    <w:p>
+      <w:pPr>
+        <w:numPr>
+          <w:ilvl w:val="1"/>
+          <w:numId w:val="3"/>
+        </w:numPr>
+        <w:pBdr>
+          <w:top w:val="nil"/>
+          <w:left w:val="nil"/>
+          <w:bottom w:val="nil"/>
+          <w:right w:val="nil"/>
+          <w:between w:val="nil"/>
+        </w:pBdr>
+        <w:spacing w:after="0"/>
+        <w:ind w:left="1260"/>
+        <w:rPr>
+          <w:color w:val="000000"/>
+        </w:rPr>
+      </w:pPr>
+      <w:r>
+        <w:rPr>
+          <w:color w:val="000000"/>
+        </w:rPr>
+        <w:t>Partnered with Technical Accounting and Business teams to develop standard operating procedures.</w:t>
       </w:r>
     </w:p>
     <w:p>
@@ -725,7 +922,37 @@
         <w:rPr>
           <w:color w:val="000000"/>
         </w:rPr>
-        <w:t>Analyzed historical accounting data to challenge accruals thresholds and implement automation.</w:t>
+        <w:t>Analyzed historical accounting data to challenge accrual</w:t>
+      </w:r>
+      <w:r>
+        <w:rPr>
+          <w:color w:val="000000"/>
+        </w:rPr>
+        <w:t xml:space="preserve"> and capitalization</w:t>
+      </w:r>
+      <w:r>
+        <w:rPr>
+          <w:color w:val="000000"/>
+        </w:rPr>
+        <w:t xml:space="preserve"> thresholds</w:t>
+      </w:r>
+      <w:r>
+        <w:rPr>
+          <w:color w:val="000000"/>
+        </w:rPr>
+        <w:t xml:space="preserve">, </w:t>
+      </w:r>
+      <w:r>
+        <w:rPr>
+          <w:color w:val="000000"/>
+        </w:rPr>
+        <w:t>implement automation</w:t>
+      </w:r>
+      <w:r>
+        <w:rPr>
+          <w:color w:val="000000"/>
+        </w:rPr>
+        <w:t xml:space="preserve">, and generate significant efficiency for the Finance organization. </w:t>
       </w:r>
     </w:p>
     <w:p>
@@ -750,6 +977,31 @@
         <w:rPr>
           <w:color w:val="000000"/>
         </w:rPr>
+        <w:t>Drove process globalization by simplifying and documenting efficient accounting processes and driving consistency between Corporate and International teams.</w:t>
+      </w:r>
+    </w:p>
+    <w:p>
+      <w:pPr>
+        <w:numPr>
+          <w:ilvl w:val="0"/>
+          <w:numId w:val="3"/>
+        </w:numPr>
+        <w:pBdr>
+          <w:top w:val="nil"/>
+          <w:left w:val="nil"/>
+          <w:bottom w:val="nil"/>
+          <w:right w:val="nil"/>
+          <w:between w:val="nil"/>
+        </w:pBdr>
+        <w:spacing w:after="0"/>
+        <w:rPr>
+          <w:color w:val="000000"/>
+        </w:rPr>
+      </w:pPr>
+      <w:r>
+        <w:rPr>
+          <w:color w:val="000000"/>
+        </w:rPr>
         <w:t>Managed a team of six accountants for successful month/quarter/year-end accounting cycles.</w:t>
       </w:r>
     </w:p>
@@ -889,59 +1141,38 @@
         <w:rPr>
           <w:color w:val="000000"/>
         </w:rPr>
-        <w:t>Supervised multiple audi</w:t>
-      </w:r>
-      <w:r>
-        <w:t>ts</w:t>
+        <w:t>Supervised</w:t>
+      </w:r>
+      <w:r>
+        <w:rPr>
+          <w:color w:val="000000"/>
+        </w:rPr>
+        <w:t xml:space="preserve"> </w:t>
+      </w:r>
+      <w:r>
+        <w:rPr>
+          <w:color w:val="000000"/>
+        </w:rPr>
+        <w:t xml:space="preserve">multiple audit </w:t>
+      </w:r>
+      <w:r>
+        <w:rPr>
+          <w:color w:val="000000"/>
+        </w:rPr>
+        <w:t>teams</w:t>
       </w:r>
       <w:r>
         <w:rPr>
           <w:color w:val="000000"/>
         </w:rPr>
         <w:t>, answering technical questions and providing guidance on complex accounting.</w:t>
-      </w:r>
-    </w:p>
-    <w:p>
-      <w:pPr>
-        <w:spacing w:after="0"/>
-      </w:pPr>
-      <w:r>
-        <w:rPr>
-          <w:b/>
-        </w:rPr>
-        <w:t xml:space="preserve">Petite Lemon Prints (Sunnyvale, CA) </w:t>
-      </w:r>
-      <w:r>
-        <w:t xml:space="preserve">– </w:t>
-      </w:r>
-      <w:r>
-        <w:rPr>
-          <w:i/>
-        </w:rPr>
-        <w:t>Consultant</w:t>
-      </w:r>
-      <w:r>
-        <w:tab/>
-      </w:r>
-      <w:r>
-        <w:tab/>
-      </w:r>
-      <w:r>
-        <w:tab/>
-      </w:r>
-      <w:r>
-        <w:tab/>
-      </w:r>
-      <w:r>
-        <w:tab/>
-        <w:t xml:space="preserve">      June 2011 – December 2012</w:t>
       </w:r>
     </w:p>
     <w:p>
       <w:pPr>
         <w:numPr>
           <w:ilvl w:val="0"/>
-          <w:numId w:val="5"/>
+          <w:numId w:val="4"/>
         </w:numPr>
         <w:pBdr>
           <w:top w:val="nil"/>
@@ -959,8 +1190,108 @@
         <w:rPr>
           <w:color w:val="000000"/>
         </w:rPr>
-        <w:t>Analyzed weekly business KPIs to identify top performing products and advise on marketing resource allocation.</w:t>
-      </w:r>
+        <w:t>Reviewed and assessed SOX 404b and COSO 2013 compliance by testing the design, implementation and operating effectiveness of controls.</w:t>
+      </w:r>
+    </w:p>
+    <w:p>
+      <w:pPr>
+        <w:spacing w:after="0"/>
+      </w:pPr>
+      <w:r>
+        <w:rPr>
+          <w:b/>
+        </w:rPr>
+        <w:lastRenderedPageBreak/>
+        <w:t xml:space="preserve">Petite Lemon Prints (Sunnyvale, CA) </w:t>
+      </w:r>
+      <w:r>
+        <w:t xml:space="preserve">– </w:t>
+      </w:r>
+      <w:r>
+        <w:rPr>
+          <w:i/>
+        </w:rPr>
+        <w:t>Consultant</w:t>
+      </w:r>
+      <w:r>
+        <w:tab/>
+      </w:r>
+      <w:r>
+        <w:tab/>
+      </w:r>
+      <w:r>
+        <w:tab/>
+      </w:r>
+      <w:r>
+        <w:tab/>
+      </w:r>
+      <w:r>
+        <w:tab/>
+        <w:t xml:space="preserve">      June 2011 – December 2012</w:t>
+      </w:r>
+    </w:p>
+    <w:p>
+      <w:pPr>
+        <w:numPr>
+          <w:ilvl w:val="0"/>
+          <w:numId w:val="6"/>
+        </w:numPr>
+        <w:spacing w:after="0"/>
+        <w:rPr>
+          <w:color w:val="000000"/>
+        </w:rPr>
+      </w:pPr>
+      <w:r>
+        <w:rPr>
+          <w:color w:val="000000"/>
+        </w:rPr>
+        <w:t>Implemented accounting system for the start-up, enabling management reporting in aggregate and by division.</w:t>
+      </w:r>
+    </w:p>
+    <w:p>
+      <w:pPr>
+        <w:numPr>
+          <w:ilvl w:val="0"/>
+          <w:numId w:val="6"/>
+        </w:numPr>
+        <w:spacing w:after="0"/>
+        <w:rPr>
+          <w:color w:val="000000"/>
+        </w:rPr>
+      </w:pPr>
+      <w:r>
+        <w:rPr>
+          <w:color w:val="000000"/>
+        </w:rPr>
+        <w:t>Analyzed weekly business KPIs to identify top performing products and advise on marketing resource allocation</w:t>
+      </w:r>
+      <w:r>
+        <w:rPr>
+          <w:color w:val="000000"/>
+        </w:rPr>
+        <w:t>, reducing overall expenses by 19%</w:t>
+      </w:r>
+      <w:r>
+        <w:rPr>
+          <w:color w:val="000000"/>
+        </w:rPr>
+        <w:t>.</w:t>
+      </w:r>
+    </w:p>
+    <w:p>
+      <w:pPr>
+        <w:pBdr>
+          <w:top w:val="nil"/>
+          <w:left w:val="nil"/>
+          <w:bottom w:val="nil"/>
+          <w:right w:val="nil"/>
+          <w:between w:val="nil"/>
+        </w:pBdr>
+        <w:spacing w:after="0"/>
+        <w:rPr>
+          <w:color w:val="000000"/>
+        </w:rPr>
+      </w:pPr>
     </w:p>
     <w:p>
       <w:pPr>
@@ -1829,6 +2160,9 @@
     <w:abstractNumId w:val="3"/>
   </w:num>
   <w:num w:numId="5">
+    <w:abstractNumId w:val="1"/>
+  </w:num>
+  <w:num w:numId="6">
     <w:abstractNumId w:val="1"/>
   </w:num>
 </w:numbering>

</xml_diff>

<commit_message>
update resume and only keeping docx version
</commit_message>
<xml_diff>
--- a/Resume/JHK_Resume_DATA.docx
+++ b/Resume/JHK_Resume_DATA.docx
@@ -151,13 +151,19 @@
         <w:t xml:space="preserve">science </w:t>
       </w:r>
       <w:r>
-        <w:t>and problem-solving. Strong communicator and team-player with exceptional interpersonal skills. Pa</w:t>
-      </w:r>
-      <w:bookmarkStart w:id="0" w:name="_GoBack"/>
+        <w:t xml:space="preserve">and problem-solving. Strong communicator and team-player with exceptional interpersonal skills. </w:t>
+      </w:r>
+      <w:bookmarkStart w:id="0" w:name="_Hlk111646825"/>
+      <w:r>
+        <w:t xml:space="preserve">Passionate about </w:t>
+      </w:r>
+      <w:r>
+        <w:t>extracting insights from data to drive key business decisions</w:t>
+      </w:r>
+      <w:r>
+        <w:t>.</w:t>
+      </w:r>
       <w:bookmarkEnd w:id="0"/>
-      <w:r>
-        <w:t>ssionate about applying machine learning algorithms to automate mundane or time-consuming tasks, while producing efficiency and deriving actionable insights.</w:t>
-      </w:r>
     </w:p>
     <w:p>
       <w:pPr>
@@ -187,6 +193,8 @@
       <w:r>
         <w:t>:</w:t>
       </w:r>
+      <w:bookmarkStart w:id="1" w:name="_GoBack"/>
+      <w:bookmarkEnd w:id="1"/>
     </w:p>
     <w:p>
       <w:pPr>
@@ -318,7 +326,13 @@
         <w:rPr>
           <w:b/>
         </w:rPr>
-        <w:t xml:space="preserve">RELEVANT </w:t>
+        <w:t>RECENT</w:t>
+      </w:r>
+      <w:r>
+        <w:rPr>
+          <w:b/>
+        </w:rPr>
+        <w:t xml:space="preserve"> </w:t>
       </w:r>
       <w:sdt>
         <w:sdtPr>
@@ -424,13 +438,13 @@
         <w:rPr>
           <w:color w:val="000000"/>
         </w:rPr>
-        <w:t xml:space="preserve">Built an app that </w:t>
-      </w:r>
-      <w:r>
-        <w:rPr>
-          <w:color w:val="000000"/>
-        </w:rPr>
-        <w:t xml:space="preserve">uses machine learning </w:t>
+        <w:t>Uses</w:t>
+      </w:r>
+      <w:r>
+        <w:rPr>
+          <w:color w:val="000000"/>
+        </w:rPr>
+        <w:t xml:space="preserve"> machine learning </w:t>
       </w:r>
       <w:r>
         <w:rPr>
@@ -462,7 +476,6 @@
         </w:rPr>
         <w:t xml:space="preserve">is </w:t>
       </w:r>
-      <w:proofErr w:type="gramStart"/>
       <w:r>
         <w:rPr>
           <w:color w:val="000000"/>
@@ -470,11 +483,16 @@
         <w:t>discounted</w:t>
       </w:r>
       <w:r>
-        <w:t>, and</w:t>
-      </w:r>
-      <w:proofErr w:type="gramEnd"/>
-      <w:r>
-        <w:t xml:space="preserve"> generate various interactive and static visualizations and dashboards using Tableau</w:t>
+        <w:t xml:space="preserve"> and</w:t>
+      </w:r>
+      <w:r>
+        <w:t xml:space="preserve"> generate</w:t>
+      </w:r>
+      <w:r>
+        <w:t>s</w:t>
+      </w:r>
+      <w:r>
+        <w:t xml:space="preserve"> various interactive and static visualizations and dashboards using Tableau</w:t>
       </w:r>
       <w:r>
         <w:t xml:space="preserve">, </w:t>
@@ -505,35 +523,58 @@
         </w:rPr>
       </w:pPr>
       <w:r>
-        <w:t xml:space="preserve">Used </w:t>
-      </w:r>
-      <w:r>
-        <w:t>Streamlit</w:t>
-      </w:r>
-      <w:r>
-        <w:t>.io</w:t>
+        <w:t>The cloud application was created and d</w:t>
+      </w:r>
+      <w:r>
+        <w:t>eploy</w:t>
+      </w:r>
+      <w:r>
+        <w:t>ed</w:t>
       </w:r>
       <w:r>
         <w:t xml:space="preserve"> </w:t>
       </w:r>
       <w:r>
-        <w:t>to create and deploy our application to the cloud while connecting to a PostgreSQL database hosted on AWS.</w:t>
-      </w:r>
-    </w:p>
-    <w:p>
-      <w:pPr>
-        <w:spacing w:after="0"/>
-        <w:rPr>
-          <w:b/>
-          <w:color w:val="000000"/>
-        </w:rPr>
-      </w:pPr>
-      <w:r>
-        <w:rPr>
-          <w:b/>
-          <w:color w:val="000000"/>
-        </w:rPr>
-        <w:t xml:space="preserve">Biodiversity Dashboard </w:t>
+        <w:t xml:space="preserve">using Streamlit.io and is connected to </w:t>
+      </w:r>
+      <w:r>
+        <w:t xml:space="preserve">a PostgreSQL database hosted </w:t>
+      </w:r>
+      <w:r>
+        <w:t>with Amazon Web Services</w:t>
+      </w:r>
+      <w:r>
+        <w:t>.</w:t>
+      </w:r>
+    </w:p>
+    <w:p>
+      <w:pPr>
+        <w:spacing w:after="0"/>
+        <w:rPr>
+          <w:b/>
+          <w:color w:val="000000"/>
+        </w:rPr>
+      </w:pPr>
+      <w:r>
+        <w:rPr>
+          <w:b/>
+          <w:color w:val="000000"/>
+        </w:rPr>
+        <w:t>SQL</w:t>
+      </w:r>
+      <w:r>
+        <w:rPr>
+          <w:b/>
+          <w:color w:val="000000"/>
+        </w:rPr>
+        <w:t xml:space="preserve"> Database Analysis</w:t>
+      </w:r>
+      <w:r>
+        <w:rPr>
+          <w:b/>
+          <w:color w:val="000000"/>
+        </w:rPr>
+        <w:t xml:space="preserve"> </w:t>
       </w:r>
       <w:r>
         <w:rPr>
@@ -547,7 +588,7 @@
           <w:b/>
           <w:color w:val="000000"/>
         </w:rPr>
-        <w:t>https://justgitcoding.github.io/Web_Visualizations</w:t>
+        <w:t>https://github.com/JustGitCoding/HR_Database_Analysis</w:t>
       </w:r>
     </w:p>
     <w:p>
@@ -572,7 +613,7 @@
         <w:rPr>
           <w:color w:val="000000"/>
         </w:rPr>
-        <w:t>Created an interactive dashboard with dynamic, customizable visualizations (generated using Plotly.js).</w:t>
+        <w:t>Perform PostgreSQL queries to analyze internal mobility, employee retention, and upcoming retirements.</w:t>
       </w:r>
     </w:p>
     <w:p>
@@ -597,44 +638,36 @@
         <w:rPr>
           <w:color w:val="000000"/>
         </w:rPr>
-        <w:t>Added JavaScript event listeners (D3.js) to dynamically update the visualizations based on user inputs.</w:t>
-      </w:r>
-    </w:p>
-    <w:p>
-      <w:pPr>
-        <w:spacing w:after="0"/>
-        <w:rPr>
-          <w:b/>
-          <w:color w:val="000000"/>
-        </w:rPr>
-      </w:pPr>
-      <w:r>
-        <w:rPr>
-          <w:b/>
-          <w:color w:val="000000"/>
-        </w:rPr>
-        <w:t xml:space="preserve">Mission to Mars </w:t>
-      </w:r>
-      <w:r>
-        <w:rPr>
-          <w:b/>
-          <w:color w:val="000000"/>
-        </w:rPr>
-        <w:t xml:space="preserve">- </w:t>
-      </w:r>
-      <w:r>
-        <w:rPr>
-          <w:b/>
-          <w:color w:val="000000"/>
-        </w:rPr>
-        <w:t>https://github.com/JustGitCoding/Space_Exploration</w:t>
+        <w:t>Identified 72K employees reaching retirement age and holding senior job titles that would need to be backfilled</w:t>
+      </w:r>
+      <w:r>
+        <w:rPr>
+          <w:color w:val="000000"/>
+        </w:rPr>
+        <w:t>.</w:t>
+      </w:r>
+    </w:p>
+    <w:p>
+      <w:pPr>
+        <w:spacing w:after="0"/>
+        <w:rPr>
+          <w:b/>
+          <w:color w:val="000000"/>
+        </w:rPr>
+      </w:pPr>
+      <w:r>
+        <w:rPr>
+          <w:b/>
+          <w:color w:val="000000"/>
+        </w:rPr>
+        <w:t>Biodiversity Dashboard - https://justgitcoding.github.io/Web_Visualizations</w:t>
       </w:r>
     </w:p>
     <w:p>
       <w:pPr>
         <w:numPr>
           <w:ilvl w:val="0"/>
-          <w:numId w:val="2"/>
+          <w:numId w:val="1"/>
         </w:numPr>
         <w:pBdr>
           <w:top w:val="nil"/>
@@ -652,31 +685,32 @@
         <w:rPr>
           <w:color w:val="000000"/>
         </w:rPr>
-        <w:t>Created a web application using Python</w:t>
-      </w:r>
-      <w:r>
-        <w:rPr>
-          <w:color w:val="000000"/>
-        </w:rPr>
-        <w:t xml:space="preserve"> (Flask library)</w:t>
-      </w:r>
-      <w:r>
-        <w:rPr>
-          <w:color w:val="000000"/>
-        </w:rPr>
-        <w:t xml:space="preserve">, </w:t>
-      </w:r>
-      <w:r>
-        <w:rPr>
-          <w:color w:val="000000"/>
-        </w:rPr>
-        <w:t xml:space="preserve">that </w:t>
-      </w:r>
-      <w:r>
-        <w:rPr>
-          <w:color w:val="000000"/>
-        </w:rPr>
-        <w:t>scrapes data related to the Mars Missions and presents it on an intuitive and easy-to-digest webpage (HTML).</w:t>
+        <w:t>Created an interactive dashboard with dynamic, customizable visualizations (generated using Plotly.js).</w:t>
+      </w:r>
+    </w:p>
+    <w:p>
+      <w:pPr>
+        <w:numPr>
+          <w:ilvl w:val="0"/>
+          <w:numId w:val="1"/>
+        </w:numPr>
+        <w:pBdr>
+          <w:top w:val="nil"/>
+          <w:left w:val="nil"/>
+          <w:bottom w:val="nil"/>
+          <w:right w:val="nil"/>
+          <w:between w:val="nil"/>
+        </w:pBdr>
+        <w:spacing w:after="0"/>
+        <w:rPr>
+          <w:color w:val="000000"/>
+        </w:rPr>
+      </w:pPr>
+      <w:r>
+        <w:rPr>
+          <w:color w:val="000000"/>
+        </w:rPr>
+        <w:t>Added JavaScript event listeners (D3.js) to dynamically update the visualizations based on user inputs.</w:t>
       </w:r>
     </w:p>
     <w:p>
@@ -701,8 +735,8 @@
           <w:b/>
         </w:rPr>
       </w:pPr>
-      <w:bookmarkStart w:id="1" w:name="_heading=h.30j0zll" w:colFirst="0" w:colLast="0"/>
-      <w:bookmarkEnd w:id="1"/>
+      <w:bookmarkStart w:id="2" w:name="_heading=h.30j0zll" w:colFirst="0" w:colLast="0"/>
+      <w:bookmarkEnd w:id="2"/>
       <w:r>
         <w:rPr>
           <w:b/>
@@ -1334,7 +1368,25 @@
         <w:rPr>
           <w:b/>
         </w:rPr>
-        <w:t xml:space="preserve">UC Berkeley Extension – </w:t>
+        <w:t xml:space="preserve">UC </w:t>
+      </w:r>
+      <w:r>
+        <w:rPr>
+          <w:b/>
+        </w:rPr>
+        <w:t>Berkeley</w:t>
+      </w:r>
+      <w:r>
+        <w:rPr>
+          <w:b/>
+        </w:rPr>
+        <w:t xml:space="preserve"> </w:t>
+      </w:r>
+      <w:r>
+        <w:rPr>
+          <w:b/>
+        </w:rPr>
+        <w:t xml:space="preserve">Extension - </w:t>
       </w:r>
       <w:r>
         <w:rPr>
@@ -1346,7 +1398,19 @@
         <w:rPr>
           <w:b/>
         </w:rPr>
-        <w:t xml:space="preserve"> Certificate</w:t>
+        <w:t xml:space="preserve"> </w:t>
+      </w:r>
+      <w:r>
+        <w:rPr>
+          <w:b/>
+        </w:rPr>
+        <w:t xml:space="preserve">Boot Camp </w:t>
+      </w:r>
+      <w:r>
+        <w:rPr>
+          <w:b/>
+        </w:rPr>
+        <w:t>Certificate</w:t>
       </w:r>
       <w:r>
         <w:rPr>
@@ -1377,18 +1441,19 @@
           <w:b/>
         </w:rPr>
         <w:tab/>
-      </w:r>
-      <w:r>
-        <w:rPr>
-          <w:b/>
-        </w:rPr>
-        <w:t xml:space="preserve"> </w:t>
-      </w:r>
-      <w:r>
-        <w:rPr>
-          <w:b/>
-        </w:rPr>
-        <w:t>Feb 2022 – Jul 2022 (expected)</w:t>
+        <w:t xml:space="preserve">       </w:t>
+      </w:r>
+      <w:r>
+        <w:rPr>
+          <w:b/>
+        </w:rPr>
+        <w:t xml:space="preserve">Feb 2022 – Jul </w:t>
+      </w:r>
+      <w:r>
+        <w:rPr>
+          <w:b/>
+        </w:rPr>
+        <w:t>2022</w:t>
       </w:r>
     </w:p>
     <w:p>

</xml_diff>

<commit_message>
updated resume format - cosmetic only
</commit_message>
<xml_diff>
--- a/Resume/JHK_Resume_DATA.docx
+++ b/Resume/JHK_Resume_DATA.docx
@@ -1,127 +1,474 @@
 
 <file path=word/document.xml><?xml version="1.0" encoding="utf-8"?>
 <w:document xmlns:wpc="http://schemas.microsoft.com/office/word/2010/wordprocessingCanvas" xmlns:cx="http://schemas.microsoft.com/office/drawing/2014/chartex" xmlns:cx1="http://schemas.microsoft.com/office/drawing/2015/9/8/chartex" xmlns:cx2="http://schemas.microsoft.com/office/drawing/2015/10/21/chartex" xmlns:cx3="http://schemas.microsoft.com/office/drawing/2016/5/9/chartex" xmlns:cx4="http://schemas.microsoft.com/office/drawing/2016/5/10/chartex" xmlns:cx5="http://schemas.microsoft.com/office/drawing/2016/5/11/chartex" xmlns:cx6="http://schemas.microsoft.com/office/drawing/2016/5/12/chartex" xmlns:cx7="http://schemas.microsoft.com/office/drawing/2016/5/13/chartex" xmlns:cx8="http://schemas.microsoft.com/office/drawing/2016/5/14/chartex" xmlns:mc="http://schemas.openxmlformats.org/markup-compatibility/2006" xmlns:aink="http://schemas.microsoft.com/office/drawing/2016/ink" xmlns:am3d="http://schemas.microsoft.com/office/drawing/2017/model3d" xmlns:o="urn:schemas-microsoft-com:office:office" xmlns:r="http://schemas.openxmlformats.org/officeDocument/2006/relationships" xmlns:m="http://schemas.openxmlformats.org/officeDocument/2006/math" xmlns:v="urn:schemas-microsoft-com:vml" xmlns:wp14="http://schemas.microsoft.com/office/word/2010/wordprocessingDrawing" xmlns:wp="http://schemas.openxmlformats.org/drawingml/2006/wordprocessingDrawing" xmlns:w10="urn:schemas-microsoft-com:office:word" xmlns:w="http://schemas.openxmlformats.org/wordprocessingml/2006/main" xmlns:w14="http://schemas.microsoft.com/office/word/2010/wordml" xmlns:w15="http://schemas.microsoft.com/office/word/2012/wordml" xmlns:w16cid="http://schemas.microsoft.com/office/word/2016/wordml/cid" xmlns:w16se="http://schemas.microsoft.com/office/word/2015/wordml/symex" xmlns:wpg="http://schemas.microsoft.com/office/word/2010/wordprocessingGroup" xmlns:wpi="http://schemas.microsoft.com/office/word/2010/wordprocessingInk" xmlns:wne="http://schemas.microsoft.com/office/word/2006/wordml" xmlns:wps="http://schemas.microsoft.com/office/word/2010/wordprocessingShape" mc:Ignorable="w14 w15 w16se w16cid wp14">
+  <w:background w:color="FFFFFF" w:themeColor="background1"/>
   <w:body>
-    <w:p>
-      <w:pPr>
-        <w:spacing w:after="0"/>
-        <w:rPr>
-          <w:rFonts w:ascii="Quattrocento Sans" w:eastAsia="Quattrocento Sans" w:hAnsi="Quattrocento Sans" w:cs="Quattrocento Sans"/>
-          <w:sz w:val="40"/>
-          <w:szCs w:val="40"/>
-        </w:rPr>
-      </w:pPr>
-      <w:sdt>
-        <w:sdtPr>
-          <w:tag w:val="goog_rdk_0"/>
-          <w:id w:val="-710804996"/>
-        </w:sdtPr>
-        <w:sdtEndPr/>
-        <w:sdtContent/>
-      </w:sdt>
-      <w:r>
-        <w:rPr>
-          <w:rFonts w:ascii="Quattrocento Sans" w:eastAsia="Quattrocento Sans" w:hAnsi="Quattrocento Sans" w:cs="Quattrocento Sans"/>
-          <w:smallCaps/>
-          <w:sz w:val="40"/>
-          <w:szCs w:val="40"/>
-        </w:rPr>
-        <w:t>Justin Kiang</w:t>
-      </w:r>
-    </w:p>
-    <w:p>
-      <w:pPr>
-        <w:spacing w:after="0"/>
-        <w:rPr>
-          <w:color w:val="7F7F7F"/>
-        </w:rPr>
-      </w:pPr>
-      <w:r>
-        <w:rPr>
-          <w:color w:val="7F7F7F"/>
-        </w:rPr>
-        <w:t xml:space="preserve">Santa Clara, CA | </w:t>
-      </w:r>
-      <w:sdt>
-        <w:sdtPr>
-          <w:tag w:val="goog_rdk_1"/>
-          <w:id w:val="-1918229718"/>
-        </w:sdtPr>
-        <w:sdtEndPr/>
-        <w:sdtContent/>
-      </w:sdt>
-      <w:sdt>
-        <w:sdtPr>
-          <w:tag w:val="goog_rdk_2"/>
-          <w:id w:val="1473098741"/>
-        </w:sdtPr>
-        <w:sdtEndPr/>
-        <w:sdtContent/>
-      </w:sdt>
-      <w:r>
-        <w:rPr>
-          <w:color w:val="7F7F7F"/>
-        </w:rPr>
-        <w:t>Phone: (408) 691-0681 | Email: JustinHKiang@gmail.com</w:t>
-      </w:r>
-    </w:p>
-    <w:p>
-      <w:pPr>
-        <w:spacing w:after="0"/>
-        <w:rPr>
-          <w:color w:val="7F7F7F"/>
-        </w:rPr>
-      </w:pPr>
-      <w:r>
-        <w:rPr>
-          <w:color w:val="7F7F7F"/>
-        </w:rPr>
-        <w:t xml:space="preserve">LinkedIn: linkedin.com/in/justin-kiang-35954154 | </w:t>
-      </w:r>
-      <w:sdt>
-        <w:sdtPr>
-          <w:tag w:val="goog_rdk_3"/>
-          <w:id w:val="1840578925"/>
-        </w:sdtPr>
-        <w:sdtEndPr/>
-        <w:sdtContent/>
-      </w:sdt>
-      <w:sdt>
-        <w:sdtPr>
-          <w:tag w:val="goog_rdk_4"/>
-          <w:id w:val="80650026"/>
-        </w:sdtPr>
-        <w:sdtEndPr/>
-        <w:sdtContent/>
-      </w:sdt>
-      <w:r>
-        <w:rPr>
-          <w:color w:val="7F7F7F"/>
-        </w:rPr>
-        <w:t>GitHub: github.com/</w:t>
-      </w:r>
-      <w:proofErr w:type="spellStart"/>
-      <w:r>
-        <w:rPr>
-          <w:color w:val="7F7F7F"/>
-        </w:rPr>
-        <w:t>JustGitCoding</w:t>
-      </w:r>
-      <w:proofErr w:type="spellEnd"/>
-    </w:p>
-    <w:p>
-      <w:pPr>
-        <w:spacing w:after="0"/>
-        <w:rPr>
-          <w:color w:val="7F7F7F"/>
-        </w:rPr>
-      </w:pPr>
-      <w:r>
-        <w:pict w14:anchorId="50F3E639">
-          <v:rect id="_x0000_i1025" style="width:0;height:1.5pt" o:hralign="center" o:hrstd="t" o:hr="t" fillcolor="#a0a0a0" stroked="f"/>
-        </w:pict>
-      </w:r>
-    </w:p>
+    <w:tbl>
+      <w:tblPr>
+        <w:tblStyle w:val="TableGrid"/>
+        <w:tblpPr w:leftFromText="180" w:rightFromText="180" w:horzAnchor="margin" w:tblpXSpec="center" w:tblpY="-1044"/>
+        <w:tblW w:w="11482" w:type="dxa"/>
+        <w:tblBorders>
+          <w:top w:val="none" w:sz="0" w:space="0" w:color="auto"/>
+          <w:left w:val="none" w:sz="0" w:space="0" w:color="auto"/>
+          <w:bottom w:val="none" w:sz="0" w:space="0" w:color="auto"/>
+          <w:right w:val="none" w:sz="0" w:space="0" w:color="auto"/>
+          <w:insideH w:val="none" w:sz="0" w:space="0" w:color="auto"/>
+          <w:insideV w:val="none" w:sz="0" w:space="0" w:color="auto"/>
+        </w:tblBorders>
+        <w:tblLayout w:type="fixed"/>
+        <w:tblLook w:val="04A0" w:firstRow="1" w:lastRow="0" w:firstColumn="1" w:lastColumn="0" w:noHBand="0" w:noVBand="1"/>
+      </w:tblPr>
+      <w:tblGrid>
+        <w:gridCol w:w="11482"/>
+      </w:tblGrid>
+      <w:tr>
+        <w:trPr>
+          <w:trHeight w:val="986"/>
+        </w:trPr>
+        <w:tc>
+          <w:tcPr>
+            <w:tcW w:w="11482" w:type="dxa"/>
+            <w:shd w:val="clear" w:color="auto" w:fill="auto"/>
+          </w:tcPr>
+          <w:p>
+            <w:pPr>
+              <w:rPr>
+                <w:rFonts w:ascii="Arial Black" w:hAnsi="Arial Black" w:cs="Poppins"/>
+                <w:b/>
+                <w:bCs/>
+                <w:color w:val="000000" w:themeColor="text1"/>
+                <w:sz w:val="56"/>
+                <w:szCs w:val="56"/>
+              </w:rPr>
+            </w:pPr>
+            <w:r>
+              <w:rPr>
+                <w:rFonts w:ascii="Arial Black" w:hAnsi="Arial Black" w:cs="Poppins"/>
+                <w:b/>
+                <w:bCs/>
+                <w:color w:val="000000" w:themeColor="text1"/>
+                <w:sz w:val="56"/>
+                <w:szCs w:val="56"/>
+              </w:rPr>
+              <w:t>Justin Kiang</w:t>
+            </w:r>
+            <w:r>
+              <w:rPr>
+                <w:rFonts w:ascii="Arial Black" w:hAnsi="Arial Black" w:cs="Poppins"/>
+                <w:b/>
+                <w:bCs/>
+                <w:color w:val="000000" w:themeColor="text1"/>
+                <w:sz w:val="56"/>
+                <w:szCs w:val="56"/>
+              </w:rPr>
+              <w:t xml:space="preserve"> </w:t>
+            </w:r>
+            <w:r>
+              <w:rPr>
+                <w:rFonts w:ascii="Arial" w:hAnsi="Arial" w:cs="Arial"/>
+                <w:b/>
+                <w:bCs/>
+                <w:color w:val="000000" w:themeColor="text1"/>
+                <w:sz w:val="56"/>
+                <w:szCs w:val="56"/>
+              </w:rPr>
+              <w:t>|</w:t>
+            </w:r>
+            <w:r>
+              <w:rPr>
+                <w:rFonts w:ascii="Arial Black" w:hAnsi="Arial Black" w:cs="Poppins"/>
+                <w:b/>
+                <w:bCs/>
+                <w:color w:val="000000" w:themeColor="text1"/>
+                <w:sz w:val="56"/>
+                <w:szCs w:val="56"/>
+              </w:rPr>
+              <w:t xml:space="preserve"> </w:t>
+            </w:r>
+            <w:r>
+              <w:rPr>
+                <w:rFonts w:ascii="Arial" w:hAnsi="Arial" w:cs="Arial"/>
+                <w:b/>
+                <w:bCs/>
+                <w:color w:val="000000" w:themeColor="text1"/>
+                <w:sz w:val="36"/>
+                <w:szCs w:val="56"/>
+              </w:rPr>
+              <w:t>Santa Clara, CA</w:t>
+            </w:r>
+            <w:bookmarkStart w:id="0" w:name="_GoBack"/>
+            <w:bookmarkEnd w:id="0"/>
+          </w:p>
+        </w:tc>
+      </w:tr>
+      <w:tr>
+        <w:trPr>
+          <w:trHeight w:val="450"/>
+        </w:trPr>
+        <w:tc>
+          <w:tcPr>
+            <w:tcW w:w="11482" w:type="dxa"/>
+            <w:shd w:val="clear" w:color="auto" w:fill="799BCD"/>
+            <w:vAlign w:val="center"/>
+          </w:tcPr>
+          <w:p>
+            <w:pPr>
+              <w:spacing w:before="80"/>
+              <w:ind w:left="504"/>
+              <w:rPr>
+                <w:rFonts w:asciiTheme="majorHAnsi" w:hAnsiTheme="majorHAnsi" w:cstheme="majorHAnsi"/>
+                <w:color w:val="000000" w:themeColor="text1"/>
+                <w:sz w:val="26"/>
+                <w:szCs w:val="26"/>
+              </w:rPr>
+            </w:pPr>
+            <w:r>
+              <w:rPr>
+                <w:rFonts w:asciiTheme="majorHAnsi" w:hAnsiTheme="majorHAnsi" w:cstheme="majorHAnsi"/>
+                <w:noProof/>
+                <w:color w:val="000000" w:themeColor="text1"/>
+                <w:sz w:val="26"/>
+                <w:szCs w:val="26"/>
+              </w:rPr>
+              <w:drawing>
+                <wp:anchor distT="0" distB="0" distL="114300" distR="114300" simplePos="0" relativeHeight="251684864" behindDoc="0" locked="0" layoutInCell="1" allowOverlap="1" wp14:anchorId="20258CCF" wp14:editId="36EFC4BD">
+                  <wp:simplePos x="0" y="0"/>
+                  <wp:positionH relativeFrom="column">
+                    <wp:posOffset>5086985</wp:posOffset>
+                  </wp:positionH>
+                  <wp:positionV relativeFrom="paragraph">
+                    <wp:posOffset>48895</wp:posOffset>
+                  </wp:positionV>
+                  <wp:extent cx="185420" cy="185420"/>
+                  <wp:effectExtent l="0" t="0" r="5080" b="5080"/>
+                  <wp:wrapNone/>
+                  <wp:docPr id="5" name="Picture 5"/>
+                  <wp:cNvGraphicFramePr>
+                    <a:graphicFrameLocks xmlns:a="http://schemas.openxmlformats.org/drawingml/2006/main" noChangeAspect="1"/>
+                  </wp:cNvGraphicFramePr>
+                  <a:graphic xmlns:a="http://schemas.openxmlformats.org/drawingml/2006/main">
+                    <a:graphicData uri="http://schemas.openxmlformats.org/drawingml/2006/picture">
+                      <pic:pic xmlns:pic="http://schemas.openxmlformats.org/drawingml/2006/picture">
+                        <pic:nvPicPr>
+                          <pic:cNvPr id="4" name="Picture 4"/>
+                          <pic:cNvPicPr>
+                            <a:picLocks noChangeAspect="1"/>
+                          </pic:cNvPicPr>
+                        </pic:nvPicPr>
+                        <pic:blipFill>
+                          <a:blip r:embed="rId7" cstate="print">
+                            <a:duotone>
+                              <a:prstClr val="black"/>
+                              <a:schemeClr val="accent1">
+                                <a:tint val="45000"/>
+                                <a:satMod val="400000"/>
+                              </a:schemeClr>
+                            </a:duotone>
+                            <a:extLst>
+                              <a:ext uri="{28A0092B-C50C-407E-A947-70E740481C1C}">
+                                <a14:useLocalDpi xmlns:a14="http://schemas.microsoft.com/office/drawing/2010/main" val="0"/>
+                              </a:ext>
+                              <a:ext uri="{837473B0-CC2E-450A-ABE3-18F120FF3D39}">
+                                <a1611:picAttrSrcUrl xmlns:a1611="http://schemas.microsoft.com/office/drawing/2016/11/main" r:id="rId8"/>
+                              </a:ext>
+                            </a:extLst>
+                          </a:blip>
+                          <a:stretch>
+                            <a:fillRect/>
+                          </a:stretch>
+                        </pic:blipFill>
+                        <pic:spPr bwMode="auto">
+                          <a:xfrm>
+                            <a:off x="0" y="0"/>
+                            <a:ext cx="185420" cy="185420"/>
+                          </a:xfrm>
+                          <a:prstGeom prst="rect">
+                            <a:avLst/>
+                          </a:prstGeom>
+                          <a:ln>
+                            <a:noFill/>
+                          </a:ln>
+                          <a:effectLst/>
+                        </pic:spPr>
+                      </pic:pic>
+                    </a:graphicData>
+                  </a:graphic>
+                  <wp14:sizeRelH relativeFrom="margin">
+                    <wp14:pctWidth>0</wp14:pctWidth>
+                  </wp14:sizeRelH>
+                  <wp14:sizeRelV relativeFrom="margin">
+                    <wp14:pctHeight>0</wp14:pctHeight>
+                  </wp14:sizeRelV>
+                </wp:anchor>
+              </w:drawing>
+            </w:r>
+            <w:r>
+              <w:rPr>
+                <w:rFonts w:asciiTheme="majorHAnsi" w:hAnsiTheme="majorHAnsi" w:cstheme="majorHAnsi"/>
+                <w:noProof/>
+                <w:color w:val="000000" w:themeColor="text1"/>
+                <w:sz w:val="26"/>
+                <w:szCs w:val="26"/>
+              </w:rPr>
+              <w:drawing>
+                <wp:anchor distT="0" distB="0" distL="114300" distR="114300" simplePos="0" relativeHeight="251685888" behindDoc="0" locked="0" layoutInCell="1" allowOverlap="1" wp14:anchorId="18B88329" wp14:editId="4EA56951">
+                  <wp:simplePos x="0" y="0"/>
+                  <wp:positionH relativeFrom="column">
+                    <wp:posOffset>3096895</wp:posOffset>
+                  </wp:positionH>
+                  <wp:positionV relativeFrom="paragraph">
+                    <wp:posOffset>40005</wp:posOffset>
+                  </wp:positionV>
+                  <wp:extent cx="202565" cy="202565"/>
+                  <wp:effectExtent l="0" t="0" r="6985" b="6985"/>
+                  <wp:wrapNone/>
+                  <wp:docPr id="14" name="Picture 14"/>
+                  <wp:cNvGraphicFramePr>
+                    <a:graphicFrameLocks xmlns:a="http://schemas.openxmlformats.org/drawingml/2006/main" noChangeAspect="1"/>
+                  </wp:cNvGraphicFramePr>
+                  <a:graphic xmlns:a="http://schemas.openxmlformats.org/drawingml/2006/main">
+                    <a:graphicData uri="http://schemas.openxmlformats.org/drawingml/2006/picture">
+                      <pic:pic xmlns:pic="http://schemas.openxmlformats.org/drawingml/2006/picture">
+                        <pic:nvPicPr>
+                          <pic:cNvPr id="14" name="Picture 14"/>
+                          <pic:cNvPicPr>
+                            <a:picLocks noChangeAspect="1"/>
+                          </pic:cNvPicPr>
+                        </pic:nvPicPr>
+                        <pic:blipFill>
+                          <a:blip r:embed="rId9" cstate="print">
+                            <a:extLst>
+                              <a:ext uri="{28A0092B-C50C-407E-A947-70E740481C1C}">
+                                <a14:useLocalDpi xmlns:a14="http://schemas.microsoft.com/office/drawing/2010/main" val="0"/>
+                              </a:ext>
+                              <a:ext uri="{837473B0-CC2E-450A-ABE3-18F120FF3D39}">
+                                <a1611:picAttrSrcUrl xmlns:a1611="http://schemas.microsoft.com/office/drawing/2016/11/main" r:id="rId10"/>
+                              </a:ext>
+                            </a:extLst>
+                          </a:blip>
+                          <a:stretch>
+                            <a:fillRect/>
+                          </a:stretch>
+                        </pic:blipFill>
+                        <pic:spPr bwMode="auto">
+                          <a:xfrm>
+                            <a:off x="0" y="0"/>
+                            <a:ext cx="202565" cy="202565"/>
+                          </a:xfrm>
+                          <a:prstGeom prst="rect">
+                            <a:avLst/>
+                          </a:prstGeom>
+                          <a:ln>
+                            <a:noFill/>
+                          </a:ln>
+                          <a:effectLst/>
+                        </pic:spPr>
+                      </pic:pic>
+                    </a:graphicData>
+                  </a:graphic>
+                  <wp14:sizeRelH relativeFrom="margin">
+                    <wp14:pctWidth>0</wp14:pctWidth>
+                  </wp14:sizeRelH>
+                  <wp14:sizeRelV relativeFrom="margin">
+                    <wp14:pctHeight>0</wp14:pctHeight>
+                  </wp14:sizeRelV>
+                </wp:anchor>
+              </w:drawing>
+            </w:r>
+            <w:r>
+              <w:rPr>
+                <w:rFonts w:asciiTheme="majorHAnsi" w:hAnsiTheme="majorHAnsi" w:cstheme="majorHAnsi"/>
+                <w:noProof/>
+                <w:color w:val="000000" w:themeColor="text1"/>
+                <w:sz w:val="26"/>
+                <w:szCs w:val="26"/>
+              </w:rPr>
+              <w:drawing>
+                <wp:anchor distT="0" distB="0" distL="114300" distR="114300" simplePos="0" relativeHeight="251682816" behindDoc="0" locked="0" layoutInCell="1" allowOverlap="1" wp14:anchorId="63F86272" wp14:editId="4AE59697">
+                  <wp:simplePos x="0" y="0"/>
+                  <wp:positionH relativeFrom="column">
+                    <wp:posOffset>80645</wp:posOffset>
+                  </wp:positionH>
+                  <wp:positionV relativeFrom="paragraph">
+                    <wp:posOffset>29845</wp:posOffset>
+                  </wp:positionV>
+                  <wp:extent cx="223520" cy="223520"/>
+                  <wp:effectExtent l="0" t="0" r="5080" b="5080"/>
+                  <wp:wrapNone/>
+                  <wp:docPr id="3" name="Picture 3"/>
+                  <wp:cNvGraphicFramePr>
+                    <a:graphicFrameLocks xmlns:a="http://schemas.openxmlformats.org/drawingml/2006/main" noChangeAspect="1"/>
+                  </wp:cNvGraphicFramePr>
+                  <a:graphic xmlns:a="http://schemas.openxmlformats.org/drawingml/2006/main">
+                    <a:graphicData uri="http://schemas.openxmlformats.org/drawingml/2006/picture">
+                      <pic:pic xmlns:pic="http://schemas.openxmlformats.org/drawingml/2006/picture">
+                        <pic:nvPicPr>
+                          <pic:cNvPr id="3" name="Picture 3"/>
+                          <pic:cNvPicPr>
+                            <a:picLocks noChangeAspect="1" noChangeArrowheads="1"/>
+                          </pic:cNvPicPr>
+                        </pic:nvPicPr>
+                        <pic:blipFill>
+                          <a:blip r:embed="rId11" cstate="print">
+                            <a:extLst>
+                              <a:ext uri="{28A0092B-C50C-407E-A947-70E740481C1C}">
+                                <a14:useLocalDpi xmlns:a14="http://schemas.microsoft.com/office/drawing/2010/main" val="0"/>
+                              </a:ext>
+                            </a:extLst>
+                          </a:blip>
+                          <a:stretch>
+                            <a:fillRect/>
+                          </a:stretch>
+                        </pic:blipFill>
+                        <pic:spPr bwMode="auto">
+                          <a:xfrm>
+                            <a:off x="0" y="0"/>
+                            <a:ext cx="223520" cy="223520"/>
+                          </a:xfrm>
+                          <a:prstGeom prst="rect">
+                            <a:avLst/>
+                          </a:prstGeom>
+                          <a:noFill/>
+                          <a:ln>
+                            <a:noFill/>
+                          </a:ln>
+                        </pic:spPr>
+                      </pic:pic>
+                    </a:graphicData>
+                  </a:graphic>
+                  <wp14:sizeRelH relativeFrom="page">
+                    <wp14:pctWidth>0</wp14:pctWidth>
+                  </wp14:sizeRelH>
+                  <wp14:sizeRelV relativeFrom="page">
+                    <wp14:pctHeight>0</wp14:pctHeight>
+                  </wp14:sizeRelV>
+                </wp:anchor>
+              </w:drawing>
+            </w:r>
+            <w:r>
+              <w:rPr>
+                <w:rFonts w:asciiTheme="majorHAnsi" w:hAnsiTheme="majorHAnsi" w:cstheme="majorHAnsi"/>
+                <w:noProof/>
+                <w:color w:val="000000" w:themeColor="text1"/>
+                <w:sz w:val="26"/>
+                <w:szCs w:val="26"/>
+              </w:rPr>
+              <w:drawing>
+                <wp:anchor distT="0" distB="0" distL="114300" distR="114300" simplePos="0" relativeHeight="251683840" behindDoc="0" locked="0" layoutInCell="1" allowOverlap="1" wp14:anchorId="64CEFD43" wp14:editId="73D6EE72">
+                  <wp:simplePos x="0" y="0"/>
+                  <wp:positionH relativeFrom="column">
+                    <wp:posOffset>1283335</wp:posOffset>
+                  </wp:positionH>
+                  <wp:positionV relativeFrom="paragraph">
+                    <wp:posOffset>35560</wp:posOffset>
+                  </wp:positionV>
+                  <wp:extent cx="223520" cy="223520"/>
+                  <wp:effectExtent l="0" t="0" r="5080" b="5080"/>
+                  <wp:wrapNone/>
+                  <wp:docPr id="12" name="Picture 12"/>
+                  <wp:cNvGraphicFramePr>
+                    <a:graphicFrameLocks xmlns:a="http://schemas.openxmlformats.org/drawingml/2006/main" noChangeAspect="1"/>
+                  </wp:cNvGraphicFramePr>
+                  <a:graphic xmlns:a="http://schemas.openxmlformats.org/drawingml/2006/main">
+                    <a:graphicData uri="http://schemas.openxmlformats.org/drawingml/2006/picture">
+                      <pic:pic xmlns:pic="http://schemas.openxmlformats.org/drawingml/2006/picture">
+                        <pic:nvPicPr>
+                          <pic:cNvPr id="12" name="Picture 12"/>
+                          <pic:cNvPicPr>
+                            <a:picLocks noChangeAspect="1" noChangeArrowheads="1"/>
+                          </pic:cNvPicPr>
+                        </pic:nvPicPr>
+                        <pic:blipFill>
+                          <a:blip r:embed="rId12" cstate="print">
+                            <a:extLst>
+                              <a:ext uri="{28A0092B-C50C-407E-A947-70E740481C1C}">
+                                <a14:useLocalDpi xmlns:a14="http://schemas.microsoft.com/office/drawing/2010/main" val="0"/>
+                              </a:ext>
+                            </a:extLst>
+                          </a:blip>
+                          <a:stretch>
+                            <a:fillRect/>
+                          </a:stretch>
+                        </pic:blipFill>
+                        <pic:spPr bwMode="auto">
+                          <a:xfrm>
+                            <a:off x="0" y="0"/>
+                            <a:ext cx="223520" cy="223520"/>
+                          </a:xfrm>
+                          <a:prstGeom prst="rect">
+                            <a:avLst/>
+                          </a:prstGeom>
+                          <a:noFill/>
+                          <a:ln>
+                            <a:noFill/>
+                          </a:ln>
+                        </pic:spPr>
+                      </pic:pic>
+                    </a:graphicData>
+                  </a:graphic>
+                  <wp14:sizeRelH relativeFrom="page">
+                    <wp14:pctWidth>0</wp14:pctWidth>
+                  </wp14:sizeRelH>
+                  <wp14:sizeRelV relativeFrom="page">
+                    <wp14:pctHeight>0</wp14:pctHeight>
+                  </wp14:sizeRelV>
+                </wp:anchor>
+              </w:drawing>
+            </w:r>
+            <w:r>
+              <w:rPr>
+                <w:rFonts w:asciiTheme="majorHAnsi" w:hAnsiTheme="majorHAnsi" w:cstheme="majorHAnsi"/>
+                <w:color w:val="000000" w:themeColor="text1"/>
+              </w:rPr>
+              <w:t xml:space="preserve"> </w:t>
+            </w:r>
+            <w:r>
+              <w:rPr>
+                <w:rFonts w:asciiTheme="majorHAnsi" w:hAnsiTheme="majorHAnsi" w:cstheme="majorHAnsi"/>
+                <w:color w:val="000000" w:themeColor="text1"/>
+              </w:rPr>
+              <w:t>(408) 691-0681          JustinHKiang@gmail.com            linkedin.com/in/justin-kiang</w:t>
+            </w:r>
+            <w:r>
+              <w:rPr>
+                <w:rFonts w:asciiTheme="majorHAnsi" w:hAnsiTheme="majorHAnsi" w:cstheme="majorHAnsi"/>
+                <w:color w:val="000000" w:themeColor="text1"/>
+              </w:rPr>
+              <w:t xml:space="preserve">             </w:t>
+            </w:r>
+            <w:r>
+              <w:rPr>
+                <w:rFonts w:asciiTheme="majorHAnsi" w:hAnsiTheme="majorHAnsi" w:cstheme="majorHAnsi"/>
+                <w:color w:val="000000" w:themeColor="text1"/>
+              </w:rPr>
+              <w:t>github.com/JustGitCoding</w:t>
+            </w:r>
+          </w:p>
+        </w:tc>
+      </w:tr>
+      <w:tr>
+        <w:trPr>
+          <w:trHeight w:val="124"/>
+        </w:trPr>
+        <w:tc>
+          <w:tcPr>
+            <w:tcW w:w="11482" w:type="dxa"/>
+            <w:shd w:val="clear" w:color="auto" w:fill="auto"/>
+          </w:tcPr>
+          <w:p>
+            <w:pPr>
+              <w:rPr>
+                <w:rFonts w:ascii="Poppins" w:hAnsi="Poppins" w:cs="Poppins"/>
+                <w:color w:val="000000" w:themeColor="text1"/>
+                <w:sz w:val="24"/>
+                <w:szCs w:val="24"/>
+              </w:rPr>
+            </w:pPr>
+          </w:p>
+        </w:tc>
+      </w:tr>
+    </w:tbl>
     <w:p>
       <w:pPr>
         <w:pBdr>
@@ -130,40 +477,13 @@
         <w:spacing w:after="0"/>
       </w:pPr>
       <w:r>
-        <w:t xml:space="preserve">Agile, insightful and proactive </w:t>
-      </w:r>
-      <w:r>
-        <w:t>D</w:t>
-      </w:r>
-      <w:r>
-        <w:t xml:space="preserve">ata </w:t>
-      </w:r>
-      <w:r>
-        <w:t>A</w:t>
-      </w:r>
-      <w:r>
-        <w:t>nalyst</w:t>
-      </w:r>
-      <w:r>
-        <w:t xml:space="preserve"> with an aptitude for data </w:t>
-      </w:r>
-      <w:r>
-        <w:t xml:space="preserve">science </w:t>
-      </w:r>
-      <w:r>
-        <w:t xml:space="preserve">and problem-solving. Strong communicator and team-player with exceptional interpersonal skills. </w:t>
-      </w:r>
-      <w:bookmarkStart w:id="0" w:name="_Hlk111646825"/>
-      <w:r>
-        <w:t xml:space="preserve">Passionate about </w:t>
-      </w:r>
-      <w:r>
-        <w:t>extracting insights from data to drive key business decisions</w:t>
-      </w:r>
-      <w:r>
-        <w:t>.</w:t>
-      </w:r>
-      <w:bookmarkEnd w:id="0"/>
+        <w:t xml:space="preserve">Agile, insightful and proactive Data Analyst with an aptitude for data science and problem-solving. Strong communicator and team-player with exceptional interpersonal skills. </w:t>
+      </w:r>
+      <w:bookmarkStart w:id="1" w:name="_Hlk111646825"/>
+      <w:r>
+        <w:t>Passionate about extracting insights from data to drive key business decisions.</w:t>
+      </w:r>
+      <w:bookmarkEnd w:id="1"/>
     </w:p>
     <w:p>
       <w:pPr>
@@ -193,8 +513,6 @@
       <w:r>
         <w:t>:</w:t>
       </w:r>
-      <w:bookmarkStart w:id="1" w:name="_GoBack"/>
-      <w:bookmarkEnd w:id="1"/>
     </w:p>
     <w:p>
       <w:pPr>
@@ -212,10 +530,7 @@
       </w:r>
       <w:proofErr w:type="spellEnd"/>
       <w:r>
-        <w:t>, Markdown, Excel, VBA, Pandas, Matplotlib,</w:t>
-      </w:r>
-      <w:r>
-        <w:t xml:space="preserve"> </w:t>
+        <w:t xml:space="preserve">, Markdown, Excel, VBA, Pandas, Matplotlib, </w:t>
       </w:r>
       <w:proofErr w:type="spellStart"/>
       <w:r>
@@ -223,10 +538,7 @@
       </w:r>
       <w:proofErr w:type="spellEnd"/>
       <w:r>
-        <w:t>,</w:t>
-      </w:r>
-      <w:r>
-        <w:t xml:space="preserve"> Flask, </w:t>
+        <w:t xml:space="preserve">, Flask, </w:t>
       </w:r>
       <w:proofErr w:type="spellStart"/>
       <w:r>
@@ -290,13 +602,7 @@
       </w:r>
       <w:proofErr w:type="spellEnd"/>
       <w:r>
-        <w:t>, APIs, Statistical Analysis</w:t>
-      </w:r>
-      <w:r>
-        <w:t>, ANOVA, Hypothesis testing, A/B Testing</w:t>
-      </w:r>
-      <w:r>
-        <w:t>.</w:t>
+        <w:t>, APIs, Statistical Analysis, ANOVA, Hypothesis testing, A/B Testing.</w:t>
       </w:r>
     </w:p>
     <w:p>
@@ -326,13 +632,7 @@
         <w:rPr>
           <w:b/>
         </w:rPr>
-        <w:t>RECENT</w:t>
-      </w:r>
-      <w:r>
-        <w:rPr>
-          <w:b/>
-        </w:rPr>
-        <w:t xml:space="preserve"> </w:t>
+        <w:t xml:space="preserve">RECENT </w:t>
       </w:r>
       <w:sdt>
         <w:sdtPr>
@@ -392,14 +692,7 @@
           <w:b/>
           <w:color w:val="000000"/>
         </w:rPr>
-        <w:t>Price Evaluator App</w:t>
-      </w:r>
-      <w:r>
-        <w:rPr>
-          <w:b/>
-          <w:color w:val="000000"/>
-        </w:rPr>
-        <w:t xml:space="preserve"> </w:t>
+        <w:t xml:space="preserve">Price Evaluator App </w:t>
       </w:r>
       <w:r>
         <w:rPr>
@@ -420,7 +713,7 @@
       <w:pPr>
         <w:numPr>
           <w:ilvl w:val="0"/>
-          <w:numId w:val="1"/>
+          <w:numId w:val="8"/>
         </w:numPr>
         <w:pBdr>
           <w:top w:val="nil"/>
@@ -429,86 +722,27 @@
           <w:right w:val="nil"/>
           <w:between w:val="nil"/>
         </w:pBdr>
-        <w:spacing w:after="0"/>
-        <w:rPr>
-          <w:color w:val="000000"/>
-        </w:rPr>
-      </w:pPr>
-      <w:r>
-        <w:rPr>
-          <w:color w:val="000000"/>
-        </w:rPr>
-        <w:t>Uses</w:t>
-      </w:r>
-      <w:r>
-        <w:rPr>
-          <w:color w:val="000000"/>
-        </w:rPr>
-        <w:t xml:space="preserve"> machine learning </w:t>
-      </w:r>
-      <w:r>
-        <w:rPr>
-          <w:color w:val="000000"/>
-        </w:rPr>
-        <w:t xml:space="preserve">to predict whether </w:t>
-      </w:r>
-      <w:r>
-        <w:rPr>
-          <w:color w:val="000000"/>
-        </w:rPr>
-        <w:t xml:space="preserve">the </w:t>
-      </w:r>
-      <w:r>
-        <w:rPr>
-          <w:color w:val="000000"/>
-        </w:rPr>
-        <w:t xml:space="preserve">pricing </w:t>
-      </w:r>
-      <w:r>
-        <w:rPr>
-          <w:color w:val="000000"/>
-        </w:rPr>
-        <w:t xml:space="preserve">available to a user </w:t>
-      </w:r>
-      <w:r>
-        <w:rPr>
-          <w:color w:val="000000"/>
-        </w:rPr>
-        <w:t xml:space="preserve">is </w:t>
-      </w:r>
-      <w:r>
-        <w:rPr>
-          <w:color w:val="000000"/>
-        </w:rPr>
-        <w:t>discounted</w:t>
-      </w:r>
-      <w:r>
-        <w:t xml:space="preserve"> and</w:t>
-      </w:r>
-      <w:r>
-        <w:t xml:space="preserve"> generate</w:t>
-      </w:r>
-      <w:r>
-        <w:t>s</w:t>
-      </w:r>
-      <w:r>
-        <w:t xml:space="preserve"> various interactive and static visualizations and dashboards using Tableau</w:t>
-      </w:r>
-      <w:r>
-        <w:t xml:space="preserve">, </w:t>
-      </w:r>
-      <w:r>
-        <w:t>Matplotlib</w:t>
-      </w:r>
-      <w:r>
-        <w:t xml:space="preserve"> and Altair.</w:t>
+        <w:spacing w:after="0" w:line="276" w:lineRule="auto"/>
+        <w:ind w:left="360" w:hanging="270"/>
+        <w:rPr>
+          <w:color w:val="000000"/>
+        </w:rPr>
+      </w:pPr>
+      <w:r>
+        <w:rPr>
+          <w:color w:val="000000"/>
+        </w:rPr>
+        <w:t>Uses machine learning to predict whether the pricing available to a user is discounted</w:t>
+      </w:r>
+      <w:r>
+        <w:t xml:space="preserve"> and generates various interactive and static visualizations and dashboards using Tableau, Matplotlib and Altair.</w:t>
       </w:r>
     </w:p>
     <w:p>
       <w:pPr>
         <w:numPr>
           <w:ilvl w:val="0"/>
-          <w:numId w:val="1"/>
+          <w:numId w:val="8"/>
         </w:numPr>
         <w:pBdr>
           <w:top w:val="nil"/>
@@ -517,71 +751,30 @@
           <w:right w:val="nil"/>
           <w:between w:val="nil"/>
         </w:pBdr>
+        <w:spacing w:after="0" w:line="276" w:lineRule="auto"/>
+        <w:ind w:left="360" w:hanging="270"/>
+        <w:rPr>
+          <w:color w:val="000000"/>
+        </w:rPr>
+      </w:pPr>
+      <w:r>
+        <w:t>The cloud application was created and deployed using Streamlit.io and is connected to a PostgreSQL database hosted with Amazon Web Services.</w:t>
+      </w:r>
+    </w:p>
+    <w:p>
+      <w:pPr>
         <w:spacing w:after="0"/>
         <w:rPr>
-          <w:color w:val="000000"/>
-        </w:rPr>
-      </w:pPr>
-      <w:r>
-        <w:t>The cloud application was created and d</w:t>
-      </w:r>
-      <w:r>
-        <w:t>eploy</w:t>
-      </w:r>
-      <w:r>
-        <w:t>ed</w:t>
-      </w:r>
-      <w:r>
-        <w:t xml:space="preserve"> </w:t>
-      </w:r>
-      <w:r>
-        <w:t xml:space="preserve">using Streamlit.io and is connected to </w:t>
-      </w:r>
-      <w:r>
-        <w:t xml:space="preserve">a PostgreSQL database hosted </w:t>
-      </w:r>
-      <w:r>
-        <w:t>with Amazon Web Services</w:t>
-      </w:r>
-      <w:r>
-        <w:t>.</w:t>
-      </w:r>
-    </w:p>
-    <w:p>
-      <w:pPr>
-        <w:spacing w:after="0"/>
-        <w:rPr>
-          <w:b/>
-          <w:color w:val="000000"/>
-        </w:rPr>
-      </w:pPr>
-      <w:r>
-        <w:rPr>
-          <w:b/>
-          <w:color w:val="000000"/>
-        </w:rPr>
-        <w:t>SQL</w:t>
-      </w:r>
-      <w:r>
-        <w:rPr>
-          <w:b/>
-          <w:color w:val="000000"/>
-        </w:rPr>
-        <w:t xml:space="preserve"> Database Analysis</w:t>
-      </w:r>
-      <w:r>
-        <w:rPr>
-          <w:b/>
-          <w:color w:val="000000"/>
-        </w:rPr>
-        <w:t xml:space="preserve"> </w:t>
-      </w:r>
-      <w:r>
-        <w:rPr>
-          <w:b/>
-          <w:color w:val="000000"/>
-        </w:rPr>
-        <w:t xml:space="preserve">- </w:t>
+          <w:b/>
+          <w:color w:val="000000"/>
+        </w:rPr>
+      </w:pPr>
+      <w:r>
+        <w:rPr>
+          <w:b/>
+          <w:color w:val="000000"/>
+        </w:rPr>
+        <w:t xml:space="preserve">SQL Database Analysis - </w:t>
       </w:r>
       <w:r>
         <w:rPr>
@@ -595,7 +788,7 @@
       <w:pPr>
         <w:numPr>
           <w:ilvl w:val="0"/>
-          <w:numId w:val="1"/>
+          <w:numId w:val="8"/>
         </w:numPr>
         <w:pBdr>
           <w:top w:val="nil"/>
@@ -604,23 +797,38 @@
           <w:right w:val="nil"/>
           <w:between w:val="nil"/>
         </w:pBdr>
-        <w:spacing w:after="0"/>
-        <w:rPr>
-          <w:color w:val="000000"/>
-        </w:rPr>
-      </w:pPr>
-      <w:r>
-        <w:rPr>
-          <w:color w:val="000000"/>
-        </w:rPr>
-        <w:t>Perform PostgreSQL queries to analyze internal mobility, employee retention, and upcoming retirements.</w:t>
+        <w:spacing w:after="0" w:line="276" w:lineRule="auto"/>
+        <w:ind w:left="360" w:hanging="270"/>
+        <w:rPr>
+          <w:color w:val="000000"/>
+        </w:rPr>
+      </w:pPr>
+      <w:r>
+        <w:rPr>
+          <w:color w:val="000000"/>
+        </w:rPr>
+        <w:t xml:space="preserve">Perform PostgreSQL queries to </w:t>
+      </w:r>
+      <w:proofErr w:type="spellStart"/>
+      <w:r>
+        <w:rPr>
+          <w:color w:val="000000"/>
+        </w:rPr>
+        <w:t>analyze</w:t>
+      </w:r>
+      <w:proofErr w:type="spellEnd"/>
+      <w:r>
+        <w:rPr>
+          <w:color w:val="000000"/>
+        </w:rPr>
+        <w:t xml:space="preserve"> internal mobility, employee retention, and upcoming retirements.</w:t>
       </w:r>
     </w:p>
     <w:p>
       <w:pPr>
         <w:numPr>
           <w:ilvl w:val="0"/>
-          <w:numId w:val="1"/>
+          <w:numId w:val="8"/>
         </w:numPr>
         <w:pBdr>
           <w:top w:val="nil"/>
@@ -629,22 +837,17 @@
           <w:right w:val="nil"/>
           <w:between w:val="nil"/>
         </w:pBdr>
-        <w:spacing w:after="0"/>
-        <w:rPr>
-          <w:color w:val="000000"/>
-        </w:rPr>
-      </w:pPr>
-      <w:r>
-        <w:rPr>
-          <w:color w:val="000000"/>
-        </w:rPr>
-        <w:t>Identified 72K employees reaching retirement age and holding senior job titles that would need to be backfilled</w:t>
-      </w:r>
-      <w:r>
-        <w:rPr>
-          <w:color w:val="000000"/>
-        </w:rPr>
-        <w:t>.</w:t>
+        <w:spacing w:after="0" w:line="276" w:lineRule="auto"/>
+        <w:ind w:left="360" w:hanging="270"/>
+        <w:rPr>
+          <w:color w:val="000000"/>
+        </w:rPr>
+      </w:pPr>
+      <w:r>
+        <w:rPr>
+          <w:color w:val="000000"/>
+        </w:rPr>
+        <w:t>Identified employees reaching retirement age and holding senior job titles that would need to be backfilled.</w:t>
       </w:r>
     </w:p>
     <w:p>
@@ -667,7 +870,7 @@
       <w:pPr>
         <w:numPr>
           <w:ilvl w:val="0"/>
-          <w:numId w:val="1"/>
+          <w:numId w:val="8"/>
         </w:numPr>
         <w:pBdr>
           <w:top w:val="nil"/>
@@ -676,7 +879,8 @@
           <w:right w:val="nil"/>
           <w:between w:val="nil"/>
         </w:pBdr>
-        <w:spacing w:after="0"/>
+        <w:spacing w:after="0" w:line="276" w:lineRule="auto"/>
+        <w:ind w:left="360" w:hanging="270"/>
         <w:rPr>
           <w:color w:val="000000"/>
         </w:rPr>
@@ -692,7 +896,7 @@
       <w:pPr>
         <w:numPr>
           <w:ilvl w:val="0"/>
-          <w:numId w:val="1"/>
+          <w:numId w:val="8"/>
         </w:numPr>
         <w:pBdr>
           <w:top w:val="nil"/>
@@ -701,7 +905,8 @@
           <w:right w:val="nil"/>
           <w:between w:val="nil"/>
         </w:pBdr>
-        <w:spacing w:after="0"/>
+        <w:spacing w:after="0" w:line="276" w:lineRule="auto"/>
+        <w:ind w:left="360" w:hanging="270"/>
         <w:rPr>
           <w:color w:val="000000"/>
         </w:rPr>
@@ -816,12 +1021,6 @@
         <w:tab/>
       </w:r>
       <w:r>
-        <w:rPr>
-          <w:b/>
-        </w:rPr>
-        <w:tab/>
-      </w:r>
-      <w:r>
         <w:t>September 2018 – January 2022</w:t>
       </w:r>
     </w:p>
@@ -829,7 +1028,7 @@
       <w:pPr>
         <w:numPr>
           <w:ilvl w:val="0"/>
-          <w:numId w:val="3"/>
+          <w:numId w:val="9"/>
         </w:numPr>
         <w:pBdr>
           <w:top w:val="nil"/>
@@ -838,23 +1037,21 @@
           <w:right w:val="nil"/>
           <w:between w:val="nil"/>
         </w:pBdr>
-        <w:spacing w:after="0"/>
-        <w:rPr>
-          <w:color w:val="000000"/>
-        </w:rPr>
-      </w:pPr>
-      <w:r>
-        <w:t>Heavily involved in the adoption of new Lease Accounting guidance (ASC 842)</w:t>
-      </w:r>
-      <w:r>
-        <w:t>.</w:t>
+        <w:spacing w:after="0" w:line="276" w:lineRule="auto"/>
+        <w:ind w:left="360" w:hanging="270"/>
+        <w:rPr>
+          <w:color w:val="000000"/>
+        </w:rPr>
+      </w:pPr>
+      <w:r>
+        <w:t>Heavily involved in the adoption of new Lease Accounting guidance (ASC 842).</w:t>
       </w:r>
     </w:p>
     <w:p>
       <w:pPr>
         <w:numPr>
           <w:ilvl w:val="1"/>
-          <w:numId w:val="3"/>
+          <w:numId w:val="9"/>
         </w:numPr>
         <w:pBdr>
           <w:top w:val="nil"/>
@@ -863,30 +1060,24 @@
           <w:right w:val="nil"/>
           <w:between w:val="nil"/>
         </w:pBdr>
-        <w:spacing w:after="0"/>
-        <w:ind w:left="1260"/>
-        <w:rPr>
-          <w:color w:val="000000"/>
-        </w:rPr>
-      </w:pPr>
-      <w:r>
-        <w:rPr>
-          <w:color w:val="000000"/>
-        </w:rPr>
-        <w:t>Developed and implemented automated system process to identify embedded leases in service contracts</w:t>
-      </w:r>
-      <w:r>
-        <w:rPr>
-          <w:color w:val="000000"/>
-        </w:rPr>
-        <w:t>.</w:t>
+        <w:spacing w:after="0" w:line="276" w:lineRule="auto"/>
+        <w:ind w:left="540" w:hanging="180"/>
+        <w:rPr>
+          <w:color w:val="000000"/>
+        </w:rPr>
+      </w:pPr>
+      <w:r>
+        <w:rPr>
+          <w:color w:val="000000"/>
+        </w:rPr>
+        <w:t>Developed and implemented automated system process to identify embedded leases in service contracts.</w:t>
       </w:r>
     </w:p>
     <w:p>
       <w:pPr>
         <w:numPr>
           <w:ilvl w:val="1"/>
-          <w:numId w:val="3"/>
+          <w:numId w:val="9"/>
         </w:numPr>
         <w:pBdr>
           <w:top w:val="nil"/>
@@ -895,8 +1086,8 @@
           <w:right w:val="nil"/>
           <w:between w:val="nil"/>
         </w:pBdr>
-        <w:spacing w:after="0"/>
-        <w:ind w:left="1260"/>
+        <w:spacing w:after="0" w:line="276" w:lineRule="auto"/>
+        <w:ind w:left="540" w:hanging="180"/>
         <w:rPr>
           <w:color w:val="000000"/>
         </w:rPr>
@@ -912,7 +1103,7 @@
       <w:pPr>
         <w:numPr>
           <w:ilvl w:val="1"/>
-          <w:numId w:val="3"/>
+          <w:numId w:val="9"/>
         </w:numPr>
         <w:pBdr>
           <w:top w:val="nil"/>
@@ -921,8 +1112,8 @@
           <w:right w:val="nil"/>
           <w:between w:val="nil"/>
         </w:pBdr>
-        <w:spacing w:after="0"/>
-        <w:ind w:left="1260"/>
+        <w:spacing w:after="0" w:line="276" w:lineRule="auto"/>
+        <w:ind w:left="540" w:hanging="180"/>
         <w:rPr>
           <w:color w:val="000000"/>
         </w:rPr>
@@ -938,7 +1129,7 @@
       <w:pPr>
         <w:numPr>
           <w:ilvl w:val="0"/>
-          <w:numId w:val="3"/>
+          <w:numId w:val="9"/>
         </w:numPr>
         <w:pBdr>
           <w:top w:val="nil"/>
@@ -947,53 +1138,32 @@
           <w:right w:val="nil"/>
           <w:between w:val="nil"/>
         </w:pBdr>
-        <w:spacing w:after="0"/>
-        <w:rPr>
-          <w:color w:val="000000"/>
-        </w:rPr>
-      </w:pPr>
-      <w:r>
-        <w:rPr>
-          <w:color w:val="000000"/>
-        </w:rPr>
-        <w:t>Analyzed historical accounting data to challenge accrual</w:t>
-      </w:r>
-      <w:r>
-        <w:rPr>
-          <w:color w:val="000000"/>
-        </w:rPr>
-        <w:t xml:space="preserve"> and capitalization</w:t>
-      </w:r>
-      <w:r>
-        <w:rPr>
-          <w:color w:val="000000"/>
-        </w:rPr>
-        <w:t xml:space="preserve"> thresholds</w:t>
-      </w:r>
-      <w:r>
-        <w:rPr>
-          <w:color w:val="000000"/>
-        </w:rPr>
-        <w:t xml:space="preserve">, </w:t>
-      </w:r>
-      <w:r>
-        <w:rPr>
-          <w:color w:val="000000"/>
-        </w:rPr>
-        <w:t>implement automation</w:t>
-      </w:r>
-      <w:r>
-        <w:rPr>
-          <w:color w:val="000000"/>
-        </w:rPr>
-        <w:t xml:space="preserve">, and generate significant efficiency for the Finance organization. </w:t>
+        <w:spacing w:after="0" w:line="276" w:lineRule="auto"/>
+        <w:ind w:left="360" w:hanging="270"/>
+        <w:rPr>
+          <w:color w:val="000000"/>
+        </w:rPr>
+      </w:pPr>
+      <w:proofErr w:type="spellStart"/>
+      <w:r>
+        <w:rPr>
+          <w:color w:val="000000"/>
+        </w:rPr>
+        <w:t>Analyzed</w:t>
+      </w:r>
+      <w:proofErr w:type="spellEnd"/>
+      <w:r>
+        <w:rPr>
+          <w:color w:val="000000"/>
+        </w:rPr>
+        <w:t xml:space="preserve"> historical accounting data to challenge accrual and capitalization thresholds, implement automation, and generate significant efficiency for the Finance organization. </w:t>
       </w:r>
     </w:p>
     <w:p>
       <w:pPr>
         <w:numPr>
           <w:ilvl w:val="0"/>
-          <w:numId w:val="3"/>
+          <w:numId w:val="9"/>
         </w:numPr>
         <w:pBdr>
           <w:top w:val="nil"/>
@@ -1002,7 +1172,8 @@
           <w:right w:val="nil"/>
           <w:between w:val="nil"/>
         </w:pBdr>
-        <w:spacing w:after="0"/>
+        <w:spacing w:after="0" w:line="276" w:lineRule="auto"/>
+        <w:ind w:left="360" w:hanging="270"/>
         <w:rPr>
           <w:color w:val="000000"/>
         </w:rPr>
@@ -1018,7 +1189,7 @@
       <w:pPr>
         <w:numPr>
           <w:ilvl w:val="0"/>
-          <w:numId w:val="3"/>
+          <w:numId w:val="9"/>
         </w:numPr>
         <w:pBdr>
           <w:top w:val="nil"/>
@@ -1027,7 +1198,8 @@
           <w:right w:val="nil"/>
           <w:between w:val="nil"/>
         </w:pBdr>
-        <w:spacing w:after="0"/>
+        <w:spacing w:after="0" w:line="276" w:lineRule="auto"/>
+        <w:ind w:left="360" w:hanging="270"/>
         <w:rPr>
           <w:color w:val="000000"/>
         </w:rPr>
@@ -1116,12 +1288,6 @@
         <w:tab/>
       </w:r>
       <w:r>
-        <w:rPr>
-          <w:b/>
-        </w:rPr>
-        <w:tab/>
-      </w:r>
-      <w:r>
         <w:t>January 2013 – September 2018</w:t>
       </w:r>
     </w:p>
@@ -1129,7 +1295,7 @@
       <w:pPr>
         <w:numPr>
           <w:ilvl w:val="0"/>
-          <w:numId w:val="4"/>
+          <w:numId w:val="10"/>
         </w:numPr>
         <w:pBdr>
           <w:top w:val="nil"/>
@@ -1138,7 +1304,8 @@
           <w:right w:val="nil"/>
           <w:between w:val="nil"/>
         </w:pBdr>
-        <w:spacing w:after="0"/>
+        <w:spacing w:after="0" w:line="276" w:lineRule="auto"/>
+        <w:ind w:left="360" w:hanging="270"/>
         <w:rPr>
           <w:color w:val="000000"/>
         </w:rPr>
@@ -1157,7 +1324,7 @@
       <w:pPr>
         <w:numPr>
           <w:ilvl w:val="0"/>
-          <w:numId w:val="4"/>
+          <w:numId w:val="10"/>
         </w:numPr>
         <w:pBdr>
           <w:top w:val="nil"/>
@@ -1166,47 +1333,24 @@
           <w:right w:val="nil"/>
           <w:between w:val="nil"/>
         </w:pBdr>
-        <w:spacing w:after="0"/>
-        <w:rPr>
-          <w:color w:val="000000"/>
-        </w:rPr>
-      </w:pPr>
-      <w:r>
-        <w:rPr>
-          <w:color w:val="000000"/>
-        </w:rPr>
-        <w:t>Supervised</w:t>
-      </w:r>
-      <w:r>
-        <w:rPr>
-          <w:color w:val="000000"/>
-        </w:rPr>
-        <w:t xml:space="preserve"> </w:t>
-      </w:r>
-      <w:r>
-        <w:rPr>
-          <w:color w:val="000000"/>
-        </w:rPr>
-        <w:t xml:space="preserve">multiple audit </w:t>
-      </w:r>
-      <w:r>
-        <w:rPr>
-          <w:color w:val="000000"/>
-        </w:rPr>
-        <w:t>teams</w:t>
-      </w:r>
-      <w:r>
-        <w:rPr>
-          <w:color w:val="000000"/>
-        </w:rPr>
-        <w:t>, answering technical questions and providing guidance on complex accounting.</w:t>
+        <w:spacing w:after="0" w:line="276" w:lineRule="auto"/>
+        <w:ind w:left="360" w:hanging="270"/>
+        <w:rPr>
+          <w:color w:val="000000"/>
+        </w:rPr>
+      </w:pPr>
+      <w:r>
+        <w:rPr>
+          <w:color w:val="000000"/>
+        </w:rPr>
+        <w:t>Supervised multiple audit teams, answering technical questions and providing guidance on complex accounting.</w:t>
       </w:r>
     </w:p>
     <w:p>
       <w:pPr>
         <w:numPr>
           <w:ilvl w:val="0"/>
-          <w:numId w:val="4"/>
+          <w:numId w:val="10"/>
         </w:numPr>
         <w:pBdr>
           <w:top w:val="nil"/>
@@ -1215,7 +1359,8 @@
           <w:right w:val="nil"/>
           <w:between w:val="nil"/>
         </w:pBdr>
-        <w:spacing w:after="0"/>
+        <w:spacing w:after="0" w:line="276" w:lineRule="auto"/>
+        <w:ind w:left="360" w:hanging="270"/>
         <w:rPr>
           <w:color w:val="000000"/>
         </w:rPr>
@@ -1225,6 +1370,19 @@
           <w:color w:val="000000"/>
         </w:rPr>
         <w:t>Reviewed and assessed SOX 404b and COSO 2013 compliance by testing the design, implementation and operating effectiveness of controls.</w:t>
+      </w:r>
+    </w:p>
+    <w:p>
+      <w:pPr>
+        <w:rPr>
+          <w:color w:val="000000"/>
+        </w:rPr>
+      </w:pPr>
+      <w:r>
+        <w:rPr>
+          <w:color w:val="000000"/>
+        </w:rPr>
+        <w:br w:type="page"/>
       </w:r>
     </w:p>
     <w:p>
@@ -1258,19 +1416,17 @@
       </w:r>
       <w:r>
         <w:tab/>
-      </w:r>
-      <w:r>
-        <w:tab/>
-        <w:t xml:space="preserve">      June 2011 – December 2012</w:t>
+        <w:t xml:space="preserve">       June 2011 – December 2012</w:t>
       </w:r>
     </w:p>
     <w:p>
       <w:pPr>
         <w:numPr>
           <w:ilvl w:val="0"/>
-          <w:numId w:val="6"/>
+          <w:numId w:val="11"/>
         </w:numPr>
-        <w:spacing w:after="0"/>
+        <w:spacing w:after="0" w:line="276" w:lineRule="auto"/>
+        <w:ind w:left="360" w:hanging="270"/>
         <w:rPr>
           <w:color w:val="000000"/>
         </w:rPr>
@@ -1286,46 +1442,28 @@
       <w:pPr>
         <w:numPr>
           <w:ilvl w:val="0"/>
-          <w:numId w:val="6"/>
+          <w:numId w:val="11"/>
         </w:numPr>
-        <w:spacing w:after="0"/>
-        <w:rPr>
-          <w:color w:val="000000"/>
-        </w:rPr>
-      </w:pPr>
-      <w:r>
-        <w:rPr>
-          <w:color w:val="000000"/>
-        </w:rPr>
-        <w:t>Analyzed weekly business KPIs to identify top performing products and advise on marketing resource allocation</w:t>
-      </w:r>
-      <w:r>
-        <w:rPr>
-          <w:color w:val="000000"/>
-        </w:rPr>
-        <w:t>, reducing overall expenses by 19%</w:t>
-      </w:r>
-      <w:r>
-        <w:rPr>
-          <w:color w:val="000000"/>
-        </w:rPr>
-        <w:t>.</w:t>
-      </w:r>
-    </w:p>
-    <w:p>
-      <w:pPr>
-        <w:pBdr>
-          <w:top w:val="nil"/>
-          <w:left w:val="nil"/>
-          <w:bottom w:val="nil"/>
-          <w:right w:val="nil"/>
-          <w:between w:val="nil"/>
-        </w:pBdr>
-        <w:spacing w:after="0"/>
-        <w:rPr>
-          <w:color w:val="000000"/>
-        </w:rPr>
-      </w:pPr>
+        <w:spacing w:after="0" w:line="276" w:lineRule="auto"/>
+        <w:ind w:left="360" w:hanging="270"/>
+        <w:rPr>
+          <w:color w:val="000000"/>
+        </w:rPr>
+      </w:pPr>
+      <w:proofErr w:type="spellStart"/>
+      <w:r>
+        <w:rPr>
+          <w:color w:val="000000"/>
+        </w:rPr>
+        <w:t>Analyzed</w:t>
+      </w:r>
+      <w:proofErr w:type="spellEnd"/>
+      <w:r>
+        <w:rPr>
+          <w:color w:val="000000"/>
+        </w:rPr>
+        <w:t xml:space="preserve"> weekly business KPIs to identify top performing products and advise on marketing resource allocation, reducing overall expenses by 19%.</w:t>
+      </w:r>
     </w:p>
     <w:p>
       <w:pPr>
@@ -1368,49 +1506,7 @@
         <w:rPr>
           <w:b/>
         </w:rPr>
-        <w:t xml:space="preserve">UC </w:t>
-      </w:r>
-      <w:r>
-        <w:rPr>
-          <w:b/>
-        </w:rPr>
-        <w:t>Berkeley</w:t>
-      </w:r>
-      <w:r>
-        <w:rPr>
-          <w:b/>
-        </w:rPr>
-        <w:t xml:space="preserve"> </w:t>
-      </w:r>
-      <w:r>
-        <w:rPr>
-          <w:b/>
-        </w:rPr>
-        <w:t xml:space="preserve">Extension - </w:t>
-      </w:r>
-      <w:r>
-        <w:rPr>
-          <w:b/>
-        </w:rPr>
-        <w:t>Data Analytics</w:t>
-      </w:r>
-      <w:r>
-        <w:rPr>
-          <w:b/>
-        </w:rPr>
-        <w:t xml:space="preserve"> </w:t>
-      </w:r>
-      <w:r>
-        <w:rPr>
-          <w:b/>
-        </w:rPr>
-        <w:t xml:space="preserve">Boot Camp </w:t>
-      </w:r>
-      <w:r>
-        <w:rPr>
-          <w:b/>
-        </w:rPr>
-        <w:t>Certificate</w:t>
+        <w:t>UC Berkeley Extension - Data Analytics Boot Camp Certificate</w:t>
       </w:r>
       <w:r>
         <w:rPr>
@@ -1435,25 +1531,7 @@
           <w:b/>
         </w:rPr>
         <w:tab/>
-      </w:r>
-      <w:r>
-        <w:rPr>
-          <w:b/>
-        </w:rPr>
-        <w:tab/>
-        <w:t xml:space="preserve">       </w:t>
-      </w:r>
-      <w:r>
-        <w:rPr>
-          <w:b/>
-        </w:rPr>
-        <w:t xml:space="preserve">Feb 2022 – Jul </w:t>
-      </w:r>
-      <w:r>
-        <w:rPr>
-          <w:b/>
-        </w:rPr>
-        <w:t>2022</w:t>
+        <w:t xml:space="preserve">       Feb 2022 – Jul 2022</w:t>
       </w:r>
     </w:p>
     <w:p>
@@ -1473,12 +1551,6 @@
           <w:b/>
         </w:rPr>
         <w:t>Santa Clara University – Certificate of Advanced Accounting Proficiency</w:t>
-      </w:r>
-      <w:r>
-        <w:rPr>
-          <w:b/>
-        </w:rPr>
-        <w:tab/>
       </w:r>
       <w:r>
         <w:rPr>
@@ -1540,13 +1612,7 @@
           <w:b/>
         </w:rPr>
         <w:tab/>
-      </w:r>
-      <w:r>
-        <w:rPr>
-          <w:b/>
-        </w:rPr>
-        <w:tab/>
-        <w:t xml:space="preserve">     Aug 2006 – Jun </w:t>
+        <w:t xml:space="preserve">      Aug 2006 – Jun </w:t>
       </w:r>
       <w:sdt>
         <w:sdtPr>
@@ -1572,11 +1638,16 @@
       </w:r>
     </w:p>
     <w:sectPr>
-      <w:headerReference w:type="default" r:id="rId8"/>
-      <w:pgSz w:w="12240" w:h="15840"/>
-      <w:pgMar w:top="720" w:right="720" w:bottom="720" w:left="720" w:header="720" w:footer="720" w:gutter="0"/>
-      <w:pgNumType w:start="1"/>
-      <w:cols w:space="720"/>
+      <w:headerReference w:type="even" r:id="rId13"/>
+      <w:headerReference w:type="default" r:id="rId14"/>
+      <w:footerReference w:type="even" r:id="rId15"/>
+      <w:footerReference w:type="default" r:id="rId16"/>
+      <w:headerReference w:type="first" r:id="rId17"/>
+      <w:footerReference w:type="first" r:id="rId18"/>
+      <w:pgSz w:w="12240" w:h="15840" w:code="1"/>
+      <w:pgMar w:top="1440" w:right="1077" w:bottom="567" w:left="1077" w:header="0" w:footer="0" w:gutter="0"/>
+      <w:cols w:space="708"/>
+      <w:docGrid w:linePitch="360"/>
     </w:sectPr>
   </w:body>
 </w:document>
@@ -1607,6 +1678,36 @@
 </w:endnotes>
 </file>
 
+<file path=word/footer1.xml><?xml version="1.0" encoding="utf-8"?>
+<w:ftr xmlns:wpc="http://schemas.microsoft.com/office/word/2010/wordprocessingCanvas" xmlns:cx="http://schemas.microsoft.com/office/drawing/2014/chartex" xmlns:cx1="http://schemas.microsoft.com/office/drawing/2015/9/8/chartex" xmlns:cx2="http://schemas.microsoft.com/office/drawing/2015/10/21/chartex" xmlns:cx3="http://schemas.microsoft.com/office/drawing/2016/5/9/chartex" xmlns:cx4="http://schemas.microsoft.com/office/drawing/2016/5/10/chartex" xmlns:cx5="http://schemas.microsoft.com/office/drawing/2016/5/11/chartex" xmlns:cx6="http://schemas.microsoft.com/office/drawing/2016/5/12/chartex" xmlns:cx7="http://schemas.microsoft.com/office/drawing/2016/5/13/chartex" xmlns:cx8="http://schemas.microsoft.com/office/drawing/2016/5/14/chartex" xmlns:mc="http://schemas.openxmlformats.org/markup-compatibility/2006" xmlns:aink="http://schemas.microsoft.com/office/drawing/2016/ink" xmlns:am3d="http://schemas.microsoft.com/office/drawing/2017/model3d" xmlns:o="urn:schemas-microsoft-com:office:office" xmlns:r="http://schemas.openxmlformats.org/officeDocument/2006/relationships" xmlns:m="http://schemas.openxmlformats.org/officeDocument/2006/math" xmlns:v="urn:schemas-microsoft-com:vml" xmlns:wp14="http://schemas.microsoft.com/office/word/2010/wordprocessingDrawing" xmlns:wp="http://schemas.openxmlformats.org/drawingml/2006/wordprocessingDrawing" xmlns:w10="urn:schemas-microsoft-com:office:word" xmlns:w="http://schemas.openxmlformats.org/wordprocessingml/2006/main" xmlns:w14="http://schemas.microsoft.com/office/word/2010/wordml" xmlns:w15="http://schemas.microsoft.com/office/word/2012/wordml" xmlns:w16cid="http://schemas.microsoft.com/office/word/2016/wordml/cid" xmlns:w16se="http://schemas.microsoft.com/office/word/2015/wordml/symex" xmlns:wpg="http://schemas.microsoft.com/office/word/2010/wordprocessingGroup" xmlns:wpi="http://schemas.microsoft.com/office/word/2010/wordprocessingInk" xmlns:wne="http://schemas.microsoft.com/office/word/2006/wordml" xmlns:wps="http://schemas.microsoft.com/office/word/2010/wordprocessingShape" mc:Ignorable="w14 w15 w16se w16cid wp14">
+  <w:p>
+    <w:pPr>
+      <w:pStyle w:val="Footer"/>
+    </w:pPr>
+  </w:p>
+</w:ftr>
+</file>
+
+<file path=word/footer2.xml><?xml version="1.0" encoding="utf-8"?>
+<w:ftr xmlns:wpc="http://schemas.microsoft.com/office/word/2010/wordprocessingCanvas" xmlns:cx="http://schemas.microsoft.com/office/drawing/2014/chartex" xmlns:cx1="http://schemas.microsoft.com/office/drawing/2015/9/8/chartex" xmlns:cx2="http://schemas.microsoft.com/office/drawing/2015/10/21/chartex" xmlns:cx3="http://schemas.microsoft.com/office/drawing/2016/5/9/chartex" xmlns:cx4="http://schemas.microsoft.com/office/drawing/2016/5/10/chartex" xmlns:cx5="http://schemas.microsoft.com/office/drawing/2016/5/11/chartex" xmlns:cx6="http://schemas.microsoft.com/office/drawing/2016/5/12/chartex" xmlns:cx7="http://schemas.microsoft.com/office/drawing/2016/5/13/chartex" xmlns:cx8="http://schemas.microsoft.com/office/drawing/2016/5/14/chartex" xmlns:mc="http://schemas.openxmlformats.org/markup-compatibility/2006" xmlns:aink="http://schemas.microsoft.com/office/drawing/2016/ink" xmlns:am3d="http://schemas.microsoft.com/office/drawing/2017/model3d" xmlns:o="urn:schemas-microsoft-com:office:office" xmlns:r="http://schemas.openxmlformats.org/officeDocument/2006/relationships" xmlns:m="http://schemas.openxmlformats.org/officeDocument/2006/math" xmlns:v="urn:schemas-microsoft-com:vml" xmlns:wp14="http://schemas.microsoft.com/office/word/2010/wordprocessingDrawing" xmlns:wp="http://schemas.openxmlformats.org/drawingml/2006/wordprocessingDrawing" xmlns:w10="urn:schemas-microsoft-com:office:word" xmlns:w="http://schemas.openxmlformats.org/wordprocessingml/2006/main" xmlns:w14="http://schemas.microsoft.com/office/word/2010/wordml" xmlns:w15="http://schemas.microsoft.com/office/word/2012/wordml" xmlns:w16cid="http://schemas.microsoft.com/office/word/2016/wordml/cid" xmlns:w16se="http://schemas.microsoft.com/office/word/2015/wordml/symex" xmlns:wpg="http://schemas.microsoft.com/office/word/2010/wordprocessingGroup" xmlns:wpi="http://schemas.microsoft.com/office/word/2010/wordprocessingInk" xmlns:wne="http://schemas.microsoft.com/office/word/2006/wordml" xmlns:wps="http://schemas.microsoft.com/office/word/2010/wordprocessingShape" mc:Ignorable="w14 w15 w16se w16cid wp14">
+  <w:p>
+    <w:pPr>
+      <w:pStyle w:val="Footer"/>
+    </w:pPr>
+  </w:p>
+</w:ftr>
+</file>
+
+<file path=word/footer3.xml><?xml version="1.0" encoding="utf-8"?>
+<w:ftr xmlns:wpc="http://schemas.microsoft.com/office/word/2010/wordprocessingCanvas" xmlns:cx="http://schemas.microsoft.com/office/drawing/2014/chartex" xmlns:cx1="http://schemas.microsoft.com/office/drawing/2015/9/8/chartex" xmlns:cx2="http://schemas.microsoft.com/office/drawing/2015/10/21/chartex" xmlns:cx3="http://schemas.microsoft.com/office/drawing/2016/5/9/chartex" xmlns:cx4="http://schemas.microsoft.com/office/drawing/2016/5/10/chartex" xmlns:cx5="http://schemas.microsoft.com/office/drawing/2016/5/11/chartex" xmlns:cx6="http://schemas.microsoft.com/office/drawing/2016/5/12/chartex" xmlns:cx7="http://schemas.microsoft.com/office/drawing/2016/5/13/chartex" xmlns:cx8="http://schemas.microsoft.com/office/drawing/2016/5/14/chartex" xmlns:mc="http://schemas.openxmlformats.org/markup-compatibility/2006" xmlns:aink="http://schemas.microsoft.com/office/drawing/2016/ink" xmlns:am3d="http://schemas.microsoft.com/office/drawing/2017/model3d" xmlns:o="urn:schemas-microsoft-com:office:office" xmlns:r="http://schemas.openxmlformats.org/officeDocument/2006/relationships" xmlns:m="http://schemas.openxmlformats.org/officeDocument/2006/math" xmlns:v="urn:schemas-microsoft-com:vml" xmlns:wp14="http://schemas.microsoft.com/office/word/2010/wordprocessingDrawing" xmlns:wp="http://schemas.openxmlformats.org/drawingml/2006/wordprocessingDrawing" xmlns:w10="urn:schemas-microsoft-com:office:word" xmlns:w="http://schemas.openxmlformats.org/wordprocessingml/2006/main" xmlns:w14="http://schemas.microsoft.com/office/word/2010/wordml" xmlns:w15="http://schemas.microsoft.com/office/word/2012/wordml" xmlns:w16cid="http://schemas.microsoft.com/office/word/2016/wordml/cid" xmlns:w16se="http://schemas.microsoft.com/office/word/2015/wordml/symex" xmlns:wpg="http://schemas.microsoft.com/office/word/2010/wordprocessingGroup" xmlns:wpi="http://schemas.microsoft.com/office/word/2010/wordprocessingInk" xmlns:wne="http://schemas.microsoft.com/office/word/2006/wordml" xmlns:wps="http://schemas.microsoft.com/office/word/2010/wordprocessingShape" mc:Ignorable="w14 w15 w16se w16cid wp14">
+  <w:p>
+    <w:pPr>
+      <w:pStyle w:val="Footer"/>
+    </w:pPr>
+  </w:p>
+</w:ftr>
+</file>
+
 <file path=word/footnotes.xml><?xml version="1.0" encoding="utf-8"?>
 <w:footnotes xmlns:wpc="http://schemas.microsoft.com/office/word/2010/wordprocessingCanvas" xmlns:cx="http://schemas.microsoft.com/office/drawing/2014/chartex" xmlns:cx1="http://schemas.microsoft.com/office/drawing/2015/9/8/chartex" xmlns:cx2="http://schemas.microsoft.com/office/drawing/2015/10/21/chartex" xmlns:cx3="http://schemas.microsoft.com/office/drawing/2016/5/9/chartex" xmlns:cx4="http://schemas.microsoft.com/office/drawing/2016/5/10/chartex" xmlns:cx5="http://schemas.microsoft.com/office/drawing/2016/5/11/chartex" xmlns:cx6="http://schemas.microsoft.com/office/drawing/2016/5/12/chartex" xmlns:cx7="http://schemas.microsoft.com/office/drawing/2016/5/13/chartex" xmlns:cx8="http://schemas.microsoft.com/office/drawing/2016/5/14/chartex" xmlns:mc="http://schemas.openxmlformats.org/markup-compatibility/2006" xmlns:aink="http://schemas.microsoft.com/office/drawing/2016/ink" xmlns:am3d="http://schemas.microsoft.com/office/drawing/2017/model3d" xmlns:o="urn:schemas-microsoft-com:office:office" xmlns:r="http://schemas.openxmlformats.org/officeDocument/2006/relationships" xmlns:m="http://schemas.openxmlformats.org/officeDocument/2006/math" xmlns:v="urn:schemas-microsoft-com:vml" xmlns:wp14="http://schemas.microsoft.com/office/word/2010/wordprocessingDrawing" xmlns:wp="http://schemas.openxmlformats.org/drawingml/2006/wordprocessingDrawing" xmlns:w10="urn:schemas-microsoft-com:office:word" xmlns:w="http://schemas.openxmlformats.org/wordprocessingml/2006/main" xmlns:w14="http://schemas.microsoft.com/office/word/2010/wordml" xmlns:w15="http://schemas.microsoft.com/office/word/2012/wordml" xmlns:w16cid="http://schemas.microsoft.com/office/word/2016/wordml/cid" xmlns:w16se="http://schemas.microsoft.com/office/word/2015/wordml/symex" xmlns:wpg="http://schemas.microsoft.com/office/word/2010/wordprocessingGroup" xmlns:wpi="http://schemas.microsoft.com/office/word/2010/wordprocessingInk" xmlns:wne="http://schemas.microsoft.com/office/word/2006/wordml" xmlns:wps="http://schemas.microsoft.com/office/word/2010/wordprocessingShape" mc:Ignorable="w14 w15 w16se w16cid wp14">
   <w:footnote w:type="separator" w:id="-1">
@@ -1636,10 +1737,27 @@
 <w:hdr xmlns:wpc="http://schemas.microsoft.com/office/word/2010/wordprocessingCanvas" xmlns:cx="http://schemas.microsoft.com/office/drawing/2014/chartex" xmlns:cx1="http://schemas.microsoft.com/office/drawing/2015/9/8/chartex" xmlns:cx2="http://schemas.microsoft.com/office/drawing/2015/10/21/chartex" xmlns:cx3="http://schemas.microsoft.com/office/drawing/2016/5/9/chartex" xmlns:cx4="http://schemas.microsoft.com/office/drawing/2016/5/10/chartex" xmlns:cx5="http://schemas.microsoft.com/office/drawing/2016/5/11/chartex" xmlns:cx6="http://schemas.microsoft.com/office/drawing/2016/5/12/chartex" xmlns:cx7="http://schemas.microsoft.com/office/drawing/2016/5/13/chartex" xmlns:cx8="http://schemas.microsoft.com/office/drawing/2016/5/14/chartex" xmlns:mc="http://schemas.openxmlformats.org/markup-compatibility/2006" xmlns:aink="http://schemas.microsoft.com/office/drawing/2016/ink" xmlns:am3d="http://schemas.microsoft.com/office/drawing/2017/model3d" xmlns:o="urn:schemas-microsoft-com:office:office" xmlns:r="http://schemas.openxmlformats.org/officeDocument/2006/relationships" xmlns:m="http://schemas.openxmlformats.org/officeDocument/2006/math" xmlns:v="urn:schemas-microsoft-com:vml" xmlns:wp14="http://schemas.microsoft.com/office/word/2010/wordprocessingDrawing" xmlns:wp="http://schemas.openxmlformats.org/drawingml/2006/wordprocessingDrawing" xmlns:w10="urn:schemas-microsoft-com:office:word" xmlns:w="http://schemas.openxmlformats.org/wordprocessingml/2006/main" xmlns:w14="http://schemas.microsoft.com/office/word/2010/wordml" xmlns:w15="http://schemas.microsoft.com/office/word/2012/wordml" xmlns:w16cid="http://schemas.microsoft.com/office/word/2016/wordml/cid" xmlns:w16se="http://schemas.microsoft.com/office/word/2015/wordml/symex" xmlns:wpg="http://schemas.microsoft.com/office/word/2010/wordprocessingGroup" xmlns:wpi="http://schemas.microsoft.com/office/word/2010/wordprocessingInk" xmlns:wne="http://schemas.microsoft.com/office/word/2006/wordml" xmlns:wps="http://schemas.microsoft.com/office/word/2010/wordprocessingShape" mc:Ignorable="w14 w15 w16se w16cid wp14">
   <w:p>
     <w:pPr>
-      <w:spacing w:after="0"/>
-      <w:rPr>
-        <w:color w:val="7F7F7F"/>
-      </w:rPr>
+      <w:pStyle w:val="Header"/>
+    </w:pPr>
+  </w:p>
+</w:hdr>
+</file>
+
+<file path=word/header2.xml><?xml version="1.0" encoding="utf-8"?>
+<w:hdr xmlns:wpc="http://schemas.microsoft.com/office/word/2010/wordprocessingCanvas" xmlns:cx="http://schemas.microsoft.com/office/drawing/2014/chartex" xmlns:cx1="http://schemas.microsoft.com/office/drawing/2015/9/8/chartex" xmlns:cx2="http://schemas.microsoft.com/office/drawing/2015/10/21/chartex" xmlns:cx3="http://schemas.microsoft.com/office/drawing/2016/5/9/chartex" xmlns:cx4="http://schemas.microsoft.com/office/drawing/2016/5/10/chartex" xmlns:cx5="http://schemas.microsoft.com/office/drawing/2016/5/11/chartex" xmlns:cx6="http://schemas.microsoft.com/office/drawing/2016/5/12/chartex" xmlns:cx7="http://schemas.microsoft.com/office/drawing/2016/5/13/chartex" xmlns:cx8="http://schemas.microsoft.com/office/drawing/2016/5/14/chartex" xmlns:mc="http://schemas.openxmlformats.org/markup-compatibility/2006" xmlns:aink="http://schemas.microsoft.com/office/drawing/2016/ink" xmlns:am3d="http://schemas.microsoft.com/office/drawing/2017/model3d" xmlns:o="urn:schemas-microsoft-com:office:office" xmlns:r="http://schemas.openxmlformats.org/officeDocument/2006/relationships" xmlns:m="http://schemas.openxmlformats.org/officeDocument/2006/math" xmlns:v="urn:schemas-microsoft-com:vml" xmlns:wp14="http://schemas.microsoft.com/office/word/2010/wordprocessingDrawing" xmlns:wp="http://schemas.openxmlformats.org/drawingml/2006/wordprocessingDrawing" xmlns:w10="urn:schemas-microsoft-com:office:word" xmlns:w="http://schemas.openxmlformats.org/wordprocessingml/2006/main" xmlns:w14="http://schemas.microsoft.com/office/word/2010/wordml" xmlns:w15="http://schemas.microsoft.com/office/word/2012/wordml" xmlns:w16cid="http://schemas.microsoft.com/office/word/2016/wordml/cid" xmlns:w16se="http://schemas.microsoft.com/office/word/2015/wordml/symex" xmlns:wpg="http://schemas.microsoft.com/office/word/2010/wordprocessingGroup" xmlns:wpi="http://schemas.microsoft.com/office/word/2010/wordprocessingInk" xmlns:wne="http://schemas.microsoft.com/office/word/2006/wordml" xmlns:wps="http://schemas.microsoft.com/office/word/2010/wordprocessingShape" mc:Ignorable="w14 w15 w16se w16cid wp14">
+  <w:p>
+    <w:pPr>
+      <w:pStyle w:val="Header"/>
+    </w:pPr>
+  </w:p>
+</w:hdr>
+</file>
+
+<file path=word/header3.xml><?xml version="1.0" encoding="utf-8"?>
+<w:hdr xmlns:wpc="http://schemas.microsoft.com/office/word/2010/wordprocessingCanvas" xmlns:cx="http://schemas.microsoft.com/office/drawing/2014/chartex" xmlns:cx1="http://schemas.microsoft.com/office/drawing/2015/9/8/chartex" xmlns:cx2="http://schemas.microsoft.com/office/drawing/2015/10/21/chartex" xmlns:cx3="http://schemas.microsoft.com/office/drawing/2016/5/9/chartex" xmlns:cx4="http://schemas.microsoft.com/office/drawing/2016/5/10/chartex" xmlns:cx5="http://schemas.microsoft.com/office/drawing/2016/5/11/chartex" xmlns:cx6="http://schemas.microsoft.com/office/drawing/2016/5/12/chartex" xmlns:cx7="http://schemas.microsoft.com/office/drawing/2016/5/13/chartex" xmlns:cx8="http://schemas.microsoft.com/office/drawing/2016/5/14/chartex" xmlns:mc="http://schemas.openxmlformats.org/markup-compatibility/2006" xmlns:aink="http://schemas.microsoft.com/office/drawing/2016/ink" xmlns:am3d="http://schemas.microsoft.com/office/drawing/2017/model3d" xmlns:o="urn:schemas-microsoft-com:office:office" xmlns:r="http://schemas.openxmlformats.org/officeDocument/2006/relationships" xmlns:m="http://schemas.openxmlformats.org/officeDocument/2006/math" xmlns:v="urn:schemas-microsoft-com:vml" xmlns:wp14="http://schemas.microsoft.com/office/word/2010/wordprocessingDrawing" xmlns:wp="http://schemas.openxmlformats.org/drawingml/2006/wordprocessingDrawing" xmlns:w10="urn:schemas-microsoft-com:office:word" xmlns:w="http://schemas.openxmlformats.org/wordprocessingml/2006/main" xmlns:w14="http://schemas.microsoft.com/office/word/2010/wordml" xmlns:w15="http://schemas.microsoft.com/office/word/2012/wordml" xmlns:w16cid="http://schemas.microsoft.com/office/word/2016/wordml/cid" xmlns:w16se="http://schemas.microsoft.com/office/word/2015/wordml/symex" xmlns:wpg="http://schemas.microsoft.com/office/word/2010/wordprocessingGroup" xmlns:wpi="http://schemas.microsoft.com/office/word/2010/wordprocessingInk" xmlns:wne="http://schemas.microsoft.com/office/word/2006/wordml" xmlns:wps="http://schemas.microsoft.com/office/word/2010/wordprocessingShape" mc:Ignorable="w14 w15 w16se w16cid wp14">
+  <w:p>
+    <w:pPr>
+      <w:pStyle w:val="Header"/>
     </w:pPr>
   </w:p>
 </w:hdr>
@@ -1648,6 +1766,155 @@
 <file path=word/numbering.xml><?xml version="1.0" encoding="utf-8"?>
 <w:numbering xmlns:wpc="http://schemas.microsoft.com/office/word/2010/wordprocessingCanvas" xmlns:cx="http://schemas.microsoft.com/office/drawing/2014/chartex" xmlns:cx1="http://schemas.microsoft.com/office/drawing/2015/9/8/chartex" xmlns:cx2="http://schemas.microsoft.com/office/drawing/2015/10/21/chartex" xmlns:cx3="http://schemas.microsoft.com/office/drawing/2016/5/9/chartex" xmlns:cx4="http://schemas.microsoft.com/office/drawing/2016/5/10/chartex" xmlns:cx5="http://schemas.microsoft.com/office/drawing/2016/5/11/chartex" xmlns:cx6="http://schemas.microsoft.com/office/drawing/2016/5/12/chartex" xmlns:cx7="http://schemas.microsoft.com/office/drawing/2016/5/13/chartex" xmlns:cx8="http://schemas.microsoft.com/office/drawing/2016/5/14/chartex" xmlns:mc="http://schemas.openxmlformats.org/markup-compatibility/2006" xmlns:aink="http://schemas.microsoft.com/office/drawing/2016/ink" xmlns:am3d="http://schemas.microsoft.com/office/drawing/2017/model3d" xmlns:o="urn:schemas-microsoft-com:office:office" xmlns:r="http://schemas.openxmlformats.org/officeDocument/2006/relationships" xmlns:m="http://schemas.openxmlformats.org/officeDocument/2006/math" xmlns:v="urn:schemas-microsoft-com:vml" xmlns:wp14="http://schemas.microsoft.com/office/word/2010/wordprocessingDrawing" xmlns:wp="http://schemas.openxmlformats.org/drawingml/2006/wordprocessingDrawing" xmlns:w10="urn:schemas-microsoft-com:office:word" xmlns:w="http://schemas.openxmlformats.org/wordprocessingml/2006/main" xmlns:w14="http://schemas.microsoft.com/office/word/2010/wordml" xmlns:w15="http://schemas.microsoft.com/office/word/2012/wordml" xmlns:w16cid="http://schemas.microsoft.com/office/word/2016/wordml/cid" xmlns:w16se="http://schemas.microsoft.com/office/word/2015/wordml/symex" xmlns:wpg="http://schemas.microsoft.com/office/word/2010/wordprocessingGroup" xmlns:wpi="http://schemas.microsoft.com/office/word/2010/wordprocessingInk" xmlns:wne="http://schemas.microsoft.com/office/word/2006/wordml" xmlns:wps="http://schemas.microsoft.com/office/word/2010/wordprocessingShape" mc:Ignorable="w14 w15 w16se w16cid wp14">
   <w:abstractNum w:abstractNumId="0" w15:restartNumberingAfterBreak="0">
+    <w:nsid w:val="088331A7"/>
+    <w:multiLevelType w:val="multilevel"/>
+    <w:tmpl w:val="1C229078"/>
+    <w:lvl w:ilvl="0">
+      <w:start w:val="1"/>
+      <w:numFmt w:val="bullet"/>
+      <w:lvlText w:val=""/>
+      <w:lvlJc w:val="left"/>
+      <w:pPr>
+        <w:tabs>
+          <w:tab w:val="num" w:pos="720"/>
+        </w:tabs>
+        <w:ind w:left="720" w:hanging="360"/>
+      </w:pPr>
+      <w:rPr>
+        <w:rFonts w:ascii="Symbol" w:hAnsi="Symbol" w:hint="default"/>
+        <w:sz w:val="20"/>
+      </w:rPr>
+    </w:lvl>
+    <w:lvl w:ilvl="1" w:tentative="1">
+      <w:start w:val="1"/>
+      <w:numFmt w:val="bullet"/>
+      <w:lvlText w:val="o"/>
+      <w:lvlJc w:val="left"/>
+      <w:pPr>
+        <w:tabs>
+          <w:tab w:val="num" w:pos="1440"/>
+        </w:tabs>
+        <w:ind w:left="1440" w:hanging="360"/>
+      </w:pPr>
+      <w:rPr>
+        <w:rFonts w:ascii="Courier New" w:hAnsi="Courier New" w:hint="default"/>
+        <w:sz w:val="20"/>
+      </w:rPr>
+    </w:lvl>
+    <w:lvl w:ilvl="2" w:tentative="1">
+      <w:start w:val="1"/>
+      <w:numFmt w:val="bullet"/>
+      <w:lvlText w:val=""/>
+      <w:lvlJc w:val="left"/>
+      <w:pPr>
+        <w:tabs>
+          <w:tab w:val="num" w:pos="2160"/>
+        </w:tabs>
+        <w:ind w:left="2160" w:hanging="360"/>
+      </w:pPr>
+      <w:rPr>
+        <w:rFonts w:ascii="Wingdings" w:hAnsi="Wingdings" w:hint="default"/>
+        <w:sz w:val="20"/>
+      </w:rPr>
+    </w:lvl>
+    <w:lvl w:ilvl="3" w:tentative="1">
+      <w:start w:val="1"/>
+      <w:numFmt w:val="bullet"/>
+      <w:lvlText w:val=""/>
+      <w:lvlJc w:val="left"/>
+      <w:pPr>
+        <w:tabs>
+          <w:tab w:val="num" w:pos="2880"/>
+        </w:tabs>
+        <w:ind w:left="2880" w:hanging="360"/>
+      </w:pPr>
+      <w:rPr>
+        <w:rFonts w:ascii="Wingdings" w:hAnsi="Wingdings" w:hint="default"/>
+        <w:sz w:val="20"/>
+      </w:rPr>
+    </w:lvl>
+    <w:lvl w:ilvl="4" w:tentative="1">
+      <w:start w:val="1"/>
+      <w:numFmt w:val="bullet"/>
+      <w:lvlText w:val=""/>
+      <w:lvlJc w:val="left"/>
+      <w:pPr>
+        <w:tabs>
+          <w:tab w:val="num" w:pos="3600"/>
+        </w:tabs>
+        <w:ind w:left="3600" w:hanging="360"/>
+      </w:pPr>
+      <w:rPr>
+        <w:rFonts w:ascii="Wingdings" w:hAnsi="Wingdings" w:hint="default"/>
+        <w:sz w:val="20"/>
+      </w:rPr>
+    </w:lvl>
+    <w:lvl w:ilvl="5" w:tentative="1">
+      <w:start w:val="1"/>
+      <w:numFmt w:val="bullet"/>
+      <w:lvlText w:val=""/>
+      <w:lvlJc w:val="left"/>
+      <w:pPr>
+        <w:tabs>
+          <w:tab w:val="num" w:pos="4320"/>
+        </w:tabs>
+        <w:ind w:left="4320" w:hanging="360"/>
+      </w:pPr>
+      <w:rPr>
+        <w:rFonts w:ascii="Wingdings" w:hAnsi="Wingdings" w:hint="default"/>
+        <w:sz w:val="20"/>
+      </w:rPr>
+    </w:lvl>
+    <w:lvl w:ilvl="6" w:tentative="1">
+      <w:start w:val="1"/>
+      <w:numFmt w:val="bullet"/>
+      <w:lvlText w:val=""/>
+      <w:lvlJc w:val="left"/>
+      <w:pPr>
+        <w:tabs>
+          <w:tab w:val="num" w:pos="5040"/>
+        </w:tabs>
+        <w:ind w:left="5040" w:hanging="360"/>
+      </w:pPr>
+      <w:rPr>
+        <w:rFonts w:ascii="Wingdings" w:hAnsi="Wingdings" w:hint="default"/>
+        <w:sz w:val="20"/>
+      </w:rPr>
+    </w:lvl>
+    <w:lvl w:ilvl="7" w:tentative="1">
+      <w:start w:val="1"/>
+      <w:numFmt w:val="bullet"/>
+      <w:lvlText w:val=""/>
+      <w:lvlJc w:val="left"/>
+      <w:pPr>
+        <w:tabs>
+          <w:tab w:val="num" w:pos="5760"/>
+        </w:tabs>
+        <w:ind w:left="5760" w:hanging="360"/>
+      </w:pPr>
+      <w:rPr>
+        <w:rFonts w:ascii="Wingdings" w:hAnsi="Wingdings" w:hint="default"/>
+        <w:sz w:val="20"/>
+      </w:rPr>
+    </w:lvl>
+    <w:lvl w:ilvl="8" w:tentative="1">
+      <w:start w:val="1"/>
+      <w:numFmt w:val="bullet"/>
+      <w:lvlText w:val=""/>
+      <w:lvlJc w:val="left"/>
+      <w:pPr>
+        <w:tabs>
+          <w:tab w:val="num" w:pos="6480"/>
+        </w:tabs>
+        <w:ind w:left="6480" w:hanging="360"/>
+      </w:pPr>
+      <w:rPr>
+        <w:rFonts w:ascii="Wingdings" w:hAnsi="Wingdings" w:hint="default"/>
+        <w:sz w:val="20"/>
+      </w:rPr>
+    </w:lvl>
+  </w:abstractNum>
+  <w:abstractNum w:abstractNumId="1" w15:restartNumberingAfterBreak="0">
     <w:nsid w:val="10DF7680"/>
     <w:multiLevelType w:val="multilevel"/>
     <w:tmpl w:val="BC161A82"/>
@@ -1760,7 +2027,7 @@
       </w:rPr>
     </w:lvl>
   </w:abstractNum>
-  <w:abstractNum w:abstractNumId="1" w15:restartNumberingAfterBreak="0">
+  <w:abstractNum w:abstractNumId="2" w15:restartNumberingAfterBreak="0">
     <w:nsid w:val="149B2F3F"/>
     <w:multiLevelType w:val="multilevel"/>
     <w:tmpl w:val="78D638D0"/>
@@ -1873,95 +2140,244 @@
       </w:rPr>
     </w:lvl>
   </w:abstractNum>
-  <w:abstractNum w:abstractNumId="2" w15:restartNumberingAfterBreak="0">
-    <w:nsid w:val="206C1035"/>
+  <w:abstractNum w:abstractNumId="3" w15:restartNumberingAfterBreak="0">
+    <w:nsid w:val="213A5A2B"/>
     <w:multiLevelType w:val="multilevel"/>
-    <w:tmpl w:val="EFF2A5A8"/>
+    <w:tmpl w:val="C2A23EBA"/>
     <w:lvl w:ilvl="0">
       <w:start w:val="1"/>
       <w:numFmt w:val="bullet"/>
-      <w:lvlText w:val="●"/>
-      <w:lvlJc w:val="left"/>
-      <w:pPr>
+      <w:lvlText w:val=""/>
+      <w:lvlJc w:val="left"/>
+      <w:pPr>
+        <w:tabs>
+          <w:tab w:val="num" w:pos="720"/>
+        </w:tabs>
         <w:ind w:left="720" w:hanging="360"/>
       </w:pPr>
       <w:rPr>
-        <w:rFonts w:ascii="Noto Sans Symbols" w:eastAsia="Noto Sans Symbols" w:hAnsi="Noto Sans Symbols" w:cs="Noto Sans Symbols"/>
-      </w:rPr>
-    </w:lvl>
-    <w:lvl w:ilvl="1">
+        <w:rFonts w:ascii="Symbol" w:hAnsi="Symbol" w:hint="default"/>
+        <w:sz w:val="20"/>
+      </w:rPr>
+    </w:lvl>
+    <w:lvl w:ilvl="1" w:tentative="1">
       <w:start w:val="1"/>
       <w:numFmt w:val="bullet"/>
       <w:lvlText w:val="o"/>
       <w:lvlJc w:val="left"/>
       <w:pPr>
+        <w:tabs>
+          <w:tab w:val="num" w:pos="1440"/>
+        </w:tabs>
         <w:ind w:left="1440" w:hanging="360"/>
       </w:pPr>
       <w:rPr>
-        <w:rFonts w:ascii="Courier New" w:eastAsia="Courier New" w:hAnsi="Courier New" w:cs="Courier New"/>
-      </w:rPr>
-    </w:lvl>
-    <w:lvl w:ilvl="2">
-      <w:start w:val="1"/>
-      <w:numFmt w:val="bullet"/>
-      <w:lvlText w:val="▪"/>
-      <w:lvlJc w:val="left"/>
-      <w:pPr>
+        <w:rFonts w:ascii="Courier New" w:hAnsi="Courier New" w:hint="default"/>
+        <w:sz w:val="20"/>
+      </w:rPr>
+    </w:lvl>
+    <w:lvl w:ilvl="2" w:tentative="1">
+      <w:start w:val="1"/>
+      <w:numFmt w:val="bullet"/>
+      <w:lvlText w:val=""/>
+      <w:lvlJc w:val="left"/>
+      <w:pPr>
+        <w:tabs>
+          <w:tab w:val="num" w:pos="2160"/>
+        </w:tabs>
         <w:ind w:left="2160" w:hanging="360"/>
       </w:pPr>
       <w:rPr>
-        <w:rFonts w:ascii="Noto Sans Symbols" w:eastAsia="Noto Sans Symbols" w:hAnsi="Noto Sans Symbols" w:cs="Noto Sans Symbols"/>
-      </w:rPr>
-    </w:lvl>
-    <w:lvl w:ilvl="3">
-      <w:start w:val="1"/>
-      <w:numFmt w:val="bullet"/>
-      <w:lvlText w:val="●"/>
-      <w:lvlJc w:val="left"/>
-      <w:pPr>
+        <w:rFonts w:ascii="Wingdings" w:hAnsi="Wingdings" w:hint="default"/>
+        <w:sz w:val="20"/>
+      </w:rPr>
+    </w:lvl>
+    <w:lvl w:ilvl="3" w:tentative="1">
+      <w:start w:val="1"/>
+      <w:numFmt w:val="bullet"/>
+      <w:lvlText w:val=""/>
+      <w:lvlJc w:val="left"/>
+      <w:pPr>
+        <w:tabs>
+          <w:tab w:val="num" w:pos="2880"/>
+        </w:tabs>
         <w:ind w:left="2880" w:hanging="360"/>
       </w:pPr>
       <w:rPr>
-        <w:rFonts w:ascii="Noto Sans Symbols" w:eastAsia="Noto Sans Symbols" w:hAnsi="Noto Sans Symbols" w:cs="Noto Sans Symbols"/>
-      </w:rPr>
-    </w:lvl>
-    <w:lvl w:ilvl="4">
+        <w:rFonts w:ascii="Wingdings" w:hAnsi="Wingdings" w:hint="default"/>
+        <w:sz w:val="20"/>
+      </w:rPr>
+    </w:lvl>
+    <w:lvl w:ilvl="4" w:tentative="1">
+      <w:start w:val="1"/>
+      <w:numFmt w:val="bullet"/>
+      <w:lvlText w:val=""/>
+      <w:lvlJc w:val="left"/>
+      <w:pPr>
+        <w:tabs>
+          <w:tab w:val="num" w:pos="3600"/>
+        </w:tabs>
+        <w:ind w:left="3600" w:hanging="360"/>
+      </w:pPr>
+      <w:rPr>
+        <w:rFonts w:ascii="Wingdings" w:hAnsi="Wingdings" w:hint="default"/>
+        <w:sz w:val="20"/>
+      </w:rPr>
+    </w:lvl>
+    <w:lvl w:ilvl="5" w:tentative="1">
+      <w:start w:val="1"/>
+      <w:numFmt w:val="bullet"/>
+      <w:lvlText w:val=""/>
+      <w:lvlJc w:val="left"/>
+      <w:pPr>
+        <w:tabs>
+          <w:tab w:val="num" w:pos="4320"/>
+        </w:tabs>
+        <w:ind w:left="4320" w:hanging="360"/>
+      </w:pPr>
+      <w:rPr>
+        <w:rFonts w:ascii="Wingdings" w:hAnsi="Wingdings" w:hint="default"/>
+        <w:sz w:val="20"/>
+      </w:rPr>
+    </w:lvl>
+    <w:lvl w:ilvl="6" w:tentative="1">
+      <w:start w:val="1"/>
+      <w:numFmt w:val="bullet"/>
+      <w:lvlText w:val=""/>
+      <w:lvlJc w:val="left"/>
+      <w:pPr>
+        <w:tabs>
+          <w:tab w:val="num" w:pos="5040"/>
+        </w:tabs>
+        <w:ind w:left="5040" w:hanging="360"/>
+      </w:pPr>
+      <w:rPr>
+        <w:rFonts w:ascii="Wingdings" w:hAnsi="Wingdings" w:hint="default"/>
+        <w:sz w:val="20"/>
+      </w:rPr>
+    </w:lvl>
+    <w:lvl w:ilvl="7" w:tentative="1">
+      <w:start w:val="1"/>
+      <w:numFmt w:val="bullet"/>
+      <w:lvlText w:val=""/>
+      <w:lvlJc w:val="left"/>
+      <w:pPr>
+        <w:tabs>
+          <w:tab w:val="num" w:pos="5760"/>
+        </w:tabs>
+        <w:ind w:left="5760" w:hanging="360"/>
+      </w:pPr>
+      <w:rPr>
+        <w:rFonts w:ascii="Wingdings" w:hAnsi="Wingdings" w:hint="default"/>
+        <w:sz w:val="20"/>
+      </w:rPr>
+    </w:lvl>
+    <w:lvl w:ilvl="8" w:tentative="1">
+      <w:start w:val="1"/>
+      <w:numFmt w:val="bullet"/>
+      <w:lvlText w:val=""/>
+      <w:lvlJc w:val="left"/>
+      <w:pPr>
+        <w:tabs>
+          <w:tab w:val="num" w:pos="6480"/>
+        </w:tabs>
+        <w:ind w:left="6480" w:hanging="360"/>
+      </w:pPr>
+      <w:rPr>
+        <w:rFonts w:ascii="Wingdings" w:hAnsi="Wingdings" w:hint="default"/>
+        <w:sz w:val="20"/>
+      </w:rPr>
+    </w:lvl>
+  </w:abstractNum>
+  <w:abstractNum w:abstractNumId="4" w15:restartNumberingAfterBreak="0">
+    <w:nsid w:val="38721AD4"/>
+    <w:multiLevelType w:val="hybridMultilevel"/>
+    <w:tmpl w:val="DDE41610"/>
+    <w:lvl w:ilvl="0" w:tplc="40090001">
+      <w:start w:val="1"/>
+      <w:numFmt w:val="bullet"/>
+      <w:lvlText w:val=""/>
+      <w:lvlJc w:val="left"/>
+      <w:pPr>
+        <w:ind w:left="720" w:hanging="360"/>
+      </w:pPr>
+      <w:rPr>
+        <w:rFonts w:ascii="Symbol" w:hAnsi="Symbol" w:hint="default"/>
+      </w:rPr>
+    </w:lvl>
+    <w:lvl w:ilvl="1" w:tplc="40090003" w:tentative="1">
       <w:start w:val="1"/>
       <w:numFmt w:val="bullet"/>
       <w:lvlText w:val="o"/>
       <w:lvlJc w:val="left"/>
       <w:pPr>
+        <w:ind w:left="1440" w:hanging="360"/>
+      </w:pPr>
+      <w:rPr>
+        <w:rFonts w:ascii="Courier New" w:hAnsi="Courier New" w:cs="Courier New" w:hint="default"/>
+      </w:rPr>
+    </w:lvl>
+    <w:lvl w:ilvl="2" w:tplc="40090005" w:tentative="1">
+      <w:start w:val="1"/>
+      <w:numFmt w:val="bullet"/>
+      <w:lvlText w:val=""/>
+      <w:lvlJc w:val="left"/>
+      <w:pPr>
+        <w:ind w:left="2160" w:hanging="360"/>
+      </w:pPr>
+      <w:rPr>
+        <w:rFonts w:ascii="Wingdings" w:hAnsi="Wingdings" w:hint="default"/>
+      </w:rPr>
+    </w:lvl>
+    <w:lvl w:ilvl="3" w:tplc="40090001" w:tentative="1">
+      <w:start w:val="1"/>
+      <w:numFmt w:val="bullet"/>
+      <w:lvlText w:val=""/>
+      <w:lvlJc w:val="left"/>
+      <w:pPr>
+        <w:ind w:left="2880" w:hanging="360"/>
+      </w:pPr>
+      <w:rPr>
+        <w:rFonts w:ascii="Symbol" w:hAnsi="Symbol" w:hint="default"/>
+      </w:rPr>
+    </w:lvl>
+    <w:lvl w:ilvl="4" w:tplc="40090003" w:tentative="1">
+      <w:start w:val="1"/>
+      <w:numFmt w:val="bullet"/>
+      <w:lvlText w:val="o"/>
+      <w:lvlJc w:val="left"/>
+      <w:pPr>
         <w:ind w:left="3600" w:hanging="360"/>
       </w:pPr>
       <w:rPr>
-        <w:rFonts w:ascii="Courier New" w:eastAsia="Courier New" w:hAnsi="Courier New" w:cs="Courier New"/>
-      </w:rPr>
-    </w:lvl>
-    <w:lvl w:ilvl="5">
-      <w:start w:val="1"/>
-      <w:numFmt w:val="bullet"/>
-      <w:lvlText w:val="▪"/>
+        <w:rFonts w:ascii="Courier New" w:hAnsi="Courier New" w:cs="Courier New" w:hint="default"/>
+      </w:rPr>
+    </w:lvl>
+    <w:lvl w:ilvl="5" w:tplc="40090005" w:tentative="1">
+      <w:start w:val="1"/>
+      <w:numFmt w:val="bullet"/>
+      <w:lvlText w:val=""/>
       <w:lvlJc w:val="left"/>
       <w:pPr>
         <w:ind w:left="4320" w:hanging="360"/>
       </w:pPr>
       <w:rPr>
-        <w:rFonts w:ascii="Noto Sans Symbols" w:eastAsia="Noto Sans Symbols" w:hAnsi="Noto Sans Symbols" w:cs="Noto Sans Symbols"/>
-      </w:rPr>
-    </w:lvl>
-    <w:lvl w:ilvl="6">
-      <w:start w:val="1"/>
-      <w:numFmt w:val="bullet"/>
-      <w:lvlText w:val="●"/>
+        <w:rFonts w:ascii="Wingdings" w:hAnsi="Wingdings" w:hint="default"/>
+      </w:rPr>
+    </w:lvl>
+    <w:lvl w:ilvl="6" w:tplc="40090001" w:tentative="1">
+      <w:start w:val="1"/>
+      <w:numFmt w:val="bullet"/>
+      <w:lvlText w:val=""/>
       <w:lvlJc w:val="left"/>
       <w:pPr>
         <w:ind w:left="5040" w:hanging="360"/>
       </w:pPr>
       <w:rPr>
-        <w:rFonts w:ascii="Noto Sans Symbols" w:eastAsia="Noto Sans Symbols" w:hAnsi="Noto Sans Symbols" w:cs="Noto Sans Symbols"/>
-      </w:rPr>
-    </w:lvl>
-    <w:lvl w:ilvl="7">
+        <w:rFonts w:ascii="Symbol" w:hAnsi="Symbol" w:hint="default"/>
+      </w:rPr>
+    </w:lvl>
+    <w:lvl w:ilvl="7" w:tplc="40090003" w:tentative="1">
       <w:start w:val="1"/>
       <w:numFmt w:val="bullet"/>
       <w:lvlText w:val="o"/>
@@ -1970,23 +2386,23 @@
         <w:ind w:left="5760" w:hanging="360"/>
       </w:pPr>
       <w:rPr>
-        <w:rFonts w:ascii="Courier New" w:eastAsia="Courier New" w:hAnsi="Courier New" w:cs="Courier New"/>
-      </w:rPr>
-    </w:lvl>
-    <w:lvl w:ilvl="8">
-      <w:start w:val="1"/>
-      <w:numFmt w:val="bullet"/>
-      <w:lvlText w:val="▪"/>
+        <w:rFonts w:ascii="Courier New" w:hAnsi="Courier New" w:cs="Courier New" w:hint="default"/>
+      </w:rPr>
+    </w:lvl>
+    <w:lvl w:ilvl="8" w:tplc="40090005" w:tentative="1">
+      <w:start w:val="1"/>
+      <w:numFmt w:val="bullet"/>
+      <w:lvlText w:val=""/>
       <w:lvlJc w:val="left"/>
       <w:pPr>
         <w:ind w:left="6480" w:hanging="360"/>
       </w:pPr>
       <w:rPr>
-        <w:rFonts w:ascii="Noto Sans Symbols" w:eastAsia="Noto Sans Symbols" w:hAnsi="Noto Sans Symbols" w:cs="Noto Sans Symbols"/>
+        <w:rFonts w:ascii="Wingdings" w:hAnsi="Wingdings" w:hint="default"/>
       </w:rPr>
     </w:lvl>
   </w:abstractNum>
-  <w:abstractNum w:abstractNumId="3" w15:restartNumberingAfterBreak="0">
+  <w:abstractNum w:abstractNumId="5" w15:restartNumberingAfterBreak="0">
     <w:nsid w:val="3AA806B0"/>
     <w:multiLevelType w:val="multilevel"/>
     <w:tmpl w:val="8DD82D82"/>
@@ -2099,7 +2515,7 @@
       </w:rPr>
     </w:lvl>
   </w:abstractNum>
-  <w:abstractNum w:abstractNumId="4" w15:restartNumberingAfterBreak="0">
+  <w:abstractNum w:abstractNumId="6" w15:restartNumberingAfterBreak="0">
     <w:nsid w:val="47901309"/>
     <w:multiLevelType w:val="multilevel"/>
     <w:tmpl w:val="DDEE73CA"/>
@@ -2212,23 +2628,562 @@
       </w:rPr>
     </w:lvl>
   </w:abstractNum>
+  <w:abstractNum w:abstractNumId="7" w15:restartNumberingAfterBreak="0">
+    <w:nsid w:val="4D201639"/>
+    <w:multiLevelType w:val="hybridMultilevel"/>
+    <w:tmpl w:val="7D92D462"/>
+    <w:lvl w:ilvl="0" w:tplc="40090001">
+      <w:start w:val="1"/>
+      <w:numFmt w:val="bullet"/>
+      <w:lvlText w:val=""/>
+      <w:lvlJc w:val="left"/>
+      <w:pPr>
+        <w:ind w:left="720" w:hanging="360"/>
+      </w:pPr>
+      <w:rPr>
+        <w:rFonts w:ascii="Symbol" w:hAnsi="Symbol" w:hint="default"/>
+      </w:rPr>
+    </w:lvl>
+    <w:lvl w:ilvl="1" w:tplc="40090003" w:tentative="1">
+      <w:start w:val="1"/>
+      <w:numFmt w:val="bullet"/>
+      <w:lvlText w:val="o"/>
+      <w:lvlJc w:val="left"/>
+      <w:pPr>
+        <w:ind w:left="1440" w:hanging="360"/>
+      </w:pPr>
+      <w:rPr>
+        <w:rFonts w:ascii="Courier New" w:hAnsi="Courier New" w:cs="Courier New" w:hint="default"/>
+      </w:rPr>
+    </w:lvl>
+    <w:lvl w:ilvl="2" w:tplc="40090005" w:tentative="1">
+      <w:start w:val="1"/>
+      <w:numFmt w:val="bullet"/>
+      <w:lvlText w:val=""/>
+      <w:lvlJc w:val="left"/>
+      <w:pPr>
+        <w:ind w:left="2160" w:hanging="360"/>
+      </w:pPr>
+      <w:rPr>
+        <w:rFonts w:ascii="Wingdings" w:hAnsi="Wingdings" w:hint="default"/>
+      </w:rPr>
+    </w:lvl>
+    <w:lvl w:ilvl="3" w:tplc="40090001" w:tentative="1">
+      <w:start w:val="1"/>
+      <w:numFmt w:val="bullet"/>
+      <w:lvlText w:val=""/>
+      <w:lvlJc w:val="left"/>
+      <w:pPr>
+        <w:ind w:left="2880" w:hanging="360"/>
+      </w:pPr>
+      <w:rPr>
+        <w:rFonts w:ascii="Symbol" w:hAnsi="Symbol" w:hint="default"/>
+      </w:rPr>
+    </w:lvl>
+    <w:lvl w:ilvl="4" w:tplc="40090003" w:tentative="1">
+      <w:start w:val="1"/>
+      <w:numFmt w:val="bullet"/>
+      <w:lvlText w:val="o"/>
+      <w:lvlJc w:val="left"/>
+      <w:pPr>
+        <w:ind w:left="3600" w:hanging="360"/>
+      </w:pPr>
+      <w:rPr>
+        <w:rFonts w:ascii="Courier New" w:hAnsi="Courier New" w:cs="Courier New" w:hint="default"/>
+      </w:rPr>
+    </w:lvl>
+    <w:lvl w:ilvl="5" w:tplc="40090005" w:tentative="1">
+      <w:start w:val="1"/>
+      <w:numFmt w:val="bullet"/>
+      <w:lvlText w:val=""/>
+      <w:lvlJc w:val="left"/>
+      <w:pPr>
+        <w:ind w:left="4320" w:hanging="360"/>
+      </w:pPr>
+      <w:rPr>
+        <w:rFonts w:ascii="Wingdings" w:hAnsi="Wingdings" w:hint="default"/>
+      </w:rPr>
+    </w:lvl>
+    <w:lvl w:ilvl="6" w:tplc="40090001" w:tentative="1">
+      <w:start w:val="1"/>
+      <w:numFmt w:val="bullet"/>
+      <w:lvlText w:val=""/>
+      <w:lvlJc w:val="left"/>
+      <w:pPr>
+        <w:ind w:left="5040" w:hanging="360"/>
+      </w:pPr>
+      <w:rPr>
+        <w:rFonts w:ascii="Symbol" w:hAnsi="Symbol" w:hint="default"/>
+      </w:rPr>
+    </w:lvl>
+    <w:lvl w:ilvl="7" w:tplc="40090003" w:tentative="1">
+      <w:start w:val="1"/>
+      <w:numFmt w:val="bullet"/>
+      <w:lvlText w:val="o"/>
+      <w:lvlJc w:val="left"/>
+      <w:pPr>
+        <w:ind w:left="5760" w:hanging="360"/>
+      </w:pPr>
+      <w:rPr>
+        <w:rFonts w:ascii="Courier New" w:hAnsi="Courier New" w:cs="Courier New" w:hint="default"/>
+      </w:rPr>
+    </w:lvl>
+    <w:lvl w:ilvl="8" w:tplc="40090005" w:tentative="1">
+      <w:start w:val="1"/>
+      <w:numFmt w:val="bullet"/>
+      <w:lvlText w:val=""/>
+      <w:lvlJc w:val="left"/>
+      <w:pPr>
+        <w:ind w:left="6480" w:hanging="360"/>
+      </w:pPr>
+      <w:rPr>
+        <w:rFonts w:ascii="Wingdings" w:hAnsi="Wingdings" w:hint="default"/>
+      </w:rPr>
+    </w:lvl>
+  </w:abstractNum>
+  <w:abstractNum w:abstractNumId="8" w15:restartNumberingAfterBreak="0">
+    <w:nsid w:val="6F4E44E8"/>
+    <w:multiLevelType w:val="multilevel"/>
+    <w:tmpl w:val="80EC8096"/>
+    <w:lvl w:ilvl="0">
+      <w:start w:val="1"/>
+      <w:numFmt w:val="bullet"/>
+      <w:lvlText w:val=""/>
+      <w:lvlJc w:val="left"/>
+      <w:pPr>
+        <w:tabs>
+          <w:tab w:val="num" w:pos="720"/>
+        </w:tabs>
+        <w:ind w:left="720" w:hanging="360"/>
+      </w:pPr>
+      <w:rPr>
+        <w:rFonts w:ascii="Symbol" w:hAnsi="Symbol" w:hint="default"/>
+        <w:sz w:val="20"/>
+      </w:rPr>
+    </w:lvl>
+    <w:lvl w:ilvl="1" w:tentative="1">
+      <w:start w:val="1"/>
+      <w:numFmt w:val="bullet"/>
+      <w:lvlText w:val="o"/>
+      <w:lvlJc w:val="left"/>
+      <w:pPr>
+        <w:tabs>
+          <w:tab w:val="num" w:pos="1440"/>
+        </w:tabs>
+        <w:ind w:left="1440" w:hanging="360"/>
+      </w:pPr>
+      <w:rPr>
+        <w:rFonts w:ascii="Courier New" w:hAnsi="Courier New" w:hint="default"/>
+        <w:sz w:val="20"/>
+      </w:rPr>
+    </w:lvl>
+    <w:lvl w:ilvl="2" w:tentative="1">
+      <w:start w:val="1"/>
+      <w:numFmt w:val="bullet"/>
+      <w:lvlText w:val=""/>
+      <w:lvlJc w:val="left"/>
+      <w:pPr>
+        <w:tabs>
+          <w:tab w:val="num" w:pos="2160"/>
+        </w:tabs>
+        <w:ind w:left="2160" w:hanging="360"/>
+      </w:pPr>
+      <w:rPr>
+        <w:rFonts w:ascii="Wingdings" w:hAnsi="Wingdings" w:hint="default"/>
+        <w:sz w:val="20"/>
+      </w:rPr>
+    </w:lvl>
+    <w:lvl w:ilvl="3" w:tentative="1">
+      <w:start w:val="1"/>
+      <w:numFmt w:val="bullet"/>
+      <w:lvlText w:val=""/>
+      <w:lvlJc w:val="left"/>
+      <w:pPr>
+        <w:tabs>
+          <w:tab w:val="num" w:pos="2880"/>
+        </w:tabs>
+        <w:ind w:left="2880" w:hanging="360"/>
+      </w:pPr>
+      <w:rPr>
+        <w:rFonts w:ascii="Wingdings" w:hAnsi="Wingdings" w:hint="default"/>
+        <w:sz w:val="20"/>
+      </w:rPr>
+    </w:lvl>
+    <w:lvl w:ilvl="4" w:tentative="1">
+      <w:start w:val="1"/>
+      <w:numFmt w:val="bullet"/>
+      <w:lvlText w:val=""/>
+      <w:lvlJc w:val="left"/>
+      <w:pPr>
+        <w:tabs>
+          <w:tab w:val="num" w:pos="3600"/>
+        </w:tabs>
+        <w:ind w:left="3600" w:hanging="360"/>
+      </w:pPr>
+      <w:rPr>
+        <w:rFonts w:ascii="Wingdings" w:hAnsi="Wingdings" w:hint="default"/>
+        <w:sz w:val="20"/>
+      </w:rPr>
+    </w:lvl>
+    <w:lvl w:ilvl="5" w:tentative="1">
+      <w:start w:val="1"/>
+      <w:numFmt w:val="bullet"/>
+      <w:lvlText w:val=""/>
+      <w:lvlJc w:val="left"/>
+      <w:pPr>
+        <w:tabs>
+          <w:tab w:val="num" w:pos="4320"/>
+        </w:tabs>
+        <w:ind w:left="4320" w:hanging="360"/>
+      </w:pPr>
+      <w:rPr>
+        <w:rFonts w:ascii="Wingdings" w:hAnsi="Wingdings" w:hint="default"/>
+        <w:sz w:val="20"/>
+      </w:rPr>
+    </w:lvl>
+    <w:lvl w:ilvl="6" w:tentative="1">
+      <w:start w:val="1"/>
+      <w:numFmt w:val="bullet"/>
+      <w:lvlText w:val=""/>
+      <w:lvlJc w:val="left"/>
+      <w:pPr>
+        <w:tabs>
+          <w:tab w:val="num" w:pos="5040"/>
+        </w:tabs>
+        <w:ind w:left="5040" w:hanging="360"/>
+      </w:pPr>
+      <w:rPr>
+        <w:rFonts w:ascii="Wingdings" w:hAnsi="Wingdings" w:hint="default"/>
+        <w:sz w:val="20"/>
+      </w:rPr>
+    </w:lvl>
+    <w:lvl w:ilvl="7" w:tentative="1">
+      <w:start w:val="1"/>
+      <w:numFmt w:val="bullet"/>
+      <w:lvlText w:val=""/>
+      <w:lvlJc w:val="left"/>
+      <w:pPr>
+        <w:tabs>
+          <w:tab w:val="num" w:pos="5760"/>
+        </w:tabs>
+        <w:ind w:left="5760" w:hanging="360"/>
+      </w:pPr>
+      <w:rPr>
+        <w:rFonts w:ascii="Wingdings" w:hAnsi="Wingdings" w:hint="default"/>
+        <w:sz w:val="20"/>
+      </w:rPr>
+    </w:lvl>
+    <w:lvl w:ilvl="8" w:tentative="1">
+      <w:start w:val="1"/>
+      <w:numFmt w:val="bullet"/>
+      <w:lvlText w:val=""/>
+      <w:lvlJc w:val="left"/>
+      <w:pPr>
+        <w:tabs>
+          <w:tab w:val="num" w:pos="6480"/>
+        </w:tabs>
+        <w:ind w:left="6480" w:hanging="360"/>
+      </w:pPr>
+      <w:rPr>
+        <w:rFonts w:ascii="Wingdings" w:hAnsi="Wingdings" w:hint="default"/>
+        <w:sz w:val="20"/>
+      </w:rPr>
+    </w:lvl>
+  </w:abstractNum>
+  <w:abstractNum w:abstractNumId="9" w15:restartNumberingAfterBreak="0">
+    <w:nsid w:val="78326FF5"/>
+    <w:multiLevelType w:val="multilevel"/>
+    <w:tmpl w:val="C7B88EBC"/>
+    <w:lvl w:ilvl="0">
+      <w:start w:val="1"/>
+      <w:numFmt w:val="bullet"/>
+      <w:lvlText w:val=""/>
+      <w:lvlJc w:val="left"/>
+      <w:pPr>
+        <w:tabs>
+          <w:tab w:val="num" w:pos="720"/>
+        </w:tabs>
+        <w:ind w:left="720" w:hanging="360"/>
+      </w:pPr>
+      <w:rPr>
+        <w:rFonts w:ascii="Symbol" w:hAnsi="Symbol" w:hint="default"/>
+        <w:sz w:val="20"/>
+      </w:rPr>
+    </w:lvl>
+    <w:lvl w:ilvl="1" w:tentative="1">
+      <w:start w:val="1"/>
+      <w:numFmt w:val="bullet"/>
+      <w:lvlText w:val="o"/>
+      <w:lvlJc w:val="left"/>
+      <w:pPr>
+        <w:tabs>
+          <w:tab w:val="num" w:pos="1440"/>
+        </w:tabs>
+        <w:ind w:left="1440" w:hanging="360"/>
+      </w:pPr>
+      <w:rPr>
+        <w:rFonts w:ascii="Courier New" w:hAnsi="Courier New" w:hint="default"/>
+        <w:sz w:val="20"/>
+      </w:rPr>
+    </w:lvl>
+    <w:lvl w:ilvl="2" w:tentative="1">
+      <w:start w:val="1"/>
+      <w:numFmt w:val="bullet"/>
+      <w:lvlText w:val=""/>
+      <w:lvlJc w:val="left"/>
+      <w:pPr>
+        <w:tabs>
+          <w:tab w:val="num" w:pos="2160"/>
+        </w:tabs>
+        <w:ind w:left="2160" w:hanging="360"/>
+      </w:pPr>
+      <w:rPr>
+        <w:rFonts w:ascii="Wingdings" w:hAnsi="Wingdings" w:hint="default"/>
+        <w:sz w:val="20"/>
+      </w:rPr>
+    </w:lvl>
+    <w:lvl w:ilvl="3" w:tentative="1">
+      <w:start w:val="1"/>
+      <w:numFmt w:val="bullet"/>
+      <w:lvlText w:val=""/>
+      <w:lvlJc w:val="left"/>
+      <w:pPr>
+        <w:tabs>
+          <w:tab w:val="num" w:pos="2880"/>
+        </w:tabs>
+        <w:ind w:left="2880" w:hanging="360"/>
+      </w:pPr>
+      <w:rPr>
+        <w:rFonts w:ascii="Wingdings" w:hAnsi="Wingdings" w:hint="default"/>
+        <w:sz w:val="20"/>
+      </w:rPr>
+    </w:lvl>
+    <w:lvl w:ilvl="4" w:tentative="1">
+      <w:start w:val="1"/>
+      <w:numFmt w:val="bullet"/>
+      <w:lvlText w:val=""/>
+      <w:lvlJc w:val="left"/>
+      <w:pPr>
+        <w:tabs>
+          <w:tab w:val="num" w:pos="3600"/>
+        </w:tabs>
+        <w:ind w:left="3600" w:hanging="360"/>
+      </w:pPr>
+      <w:rPr>
+        <w:rFonts w:ascii="Wingdings" w:hAnsi="Wingdings" w:hint="default"/>
+        <w:sz w:val="20"/>
+      </w:rPr>
+    </w:lvl>
+    <w:lvl w:ilvl="5" w:tentative="1">
+      <w:start w:val="1"/>
+      <w:numFmt w:val="bullet"/>
+      <w:lvlText w:val=""/>
+      <w:lvlJc w:val="left"/>
+      <w:pPr>
+        <w:tabs>
+          <w:tab w:val="num" w:pos="4320"/>
+        </w:tabs>
+        <w:ind w:left="4320" w:hanging="360"/>
+      </w:pPr>
+      <w:rPr>
+        <w:rFonts w:ascii="Wingdings" w:hAnsi="Wingdings" w:hint="default"/>
+        <w:sz w:val="20"/>
+      </w:rPr>
+    </w:lvl>
+    <w:lvl w:ilvl="6" w:tentative="1">
+      <w:start w:val="1"/>
+      <w:numFmt w:val="bullet"/>
+      <w:lvlText w:val=""/>
+      <w:lvlJc w:val="left"/>
+      <w:pPr>
+        <w:tabs>
+          <w:tab w:val="num" w:pos="5040"/>
+        </w:tabs>
+        <w:ind w:left="5040" w:hanging="360"/>
+      </w:pPr>
+      <w:rPr>
+        <w:rFonts w:ascii="Wingdings" w:hAnsi="Wingdings" w:hint="default"/>
+        <w:sz w:val="20"/>
+      </w:rPr>
+    </w:lvl>
+    <w:lvl w:ilvl="7" w:tentative="1">
+      <w:start w:val="1"/>
+      <w:numFmt w:val="bullet"/>
+      <w:lvlText w:val=""/>
+      <w:lvlJc w:val="left"/>
+      <w:pPr>
+        <w:tabs>
+          <w:tab w:val="num" w:pos="5760"/>
+        </w:tabs>
+        <w:ind w:left="5760" w:hanging="360"/>
+      </w:pPr>
+      <w:rPr>
+        <w:rFonts w:ascii="Wingdings" w:hAnsi="Wingdings" w:hint="default"/>
+        <w:sz w:val="20"/>
+      </w:rPr>
+    </w:lvl>
+    <w:lvl w:ilvl="8" w:tentative="1">
+      <w:start w:val="1"/>
+      <w:numFmt w:val="bullet"/>
+      <w:lvlText w:val=""/>
+      <w:lvlJc w:val="left"/>
+      <w:pPr>
+        <w:tabs>
+          <w:tab w:val="num" w:pos="6480"/>
+        </w:tabs>
+        <w:ind w:left="6480" w:hanging="360"/>
+      </w:pPr>
+      <w:rPr>
+        <w:rFonts w:ascii="Wingdings" w:hAnsi="Wingdings" w:hint="default"/>
+        <w:sz w:val="20"/>
+      </w:rPr>
+    </w:lvl>
+  </w:abstractNum>
+  <w:abstractNum w:abstractNumId="10" w15:restartNumberingAfterBreak="0">
+    <w:nsid w:val="7A777566"/>
+    <w:multiLevelType w:val="hybridMultilevel"/>
+    <w:tmpl w:val="10B674A8"/>
+    <w:lvl w:ilvl="0" w:tplc="40090001">
+      <w:start w:val="1"/>
+      <w:numFmt w:val="bullet"/>
+      <w:lvlText w:val=""/>
+      <w:lvlJc w:val="left"/>
+      <w:pPr>
+        <w:ind w:left="720" w:hanging="360"/>
+      </w:pPr>
+      <w:rPr>
+        <w:rFonts w:ascii="Symbol" w:hAnsi="Symbol" w:hint="default"/>
+      </w:rPr>
+    </w:lvl>
+    <w:lvl w:ilvl="1" w:tplc="40090003" w:tentative="1">
+      <w:start w:val="1"/>
+      <w:numFmt w:val="bullet"/>
+      <w:lvlText w:val="o"/>
+      <w:lvlJc w:val="left"/>
+      <w:pPr>
+        <w:ind w:left="1440" w:hanging="360"/>
+      </w:pPr>
+      <w:rPr>
+        <w:rFonts w:ascii="Courier New" w:hAnsi="Courier New" w:cs="Courier New" w:hint="default"/>
+      </w:rPr>
+    </w:lvl>
+    <w:lvl w:ilvl="2" w:tplc="40090005" w:tentative="1">
+      <w:start w:val="1"/>
+      <w:numFmt w:val="bullet"/>
+      <w:lvlText w:val=""/>
+      <w:lvlJc w:val="left"/>
+      <w:pPr>
+        <w:ind w:left="2160" w:hanging="360"/>
+      </w:pPr>
+      <w:rPr>
+        <w:rFonts w:ascii="Wingdings" w:hAnsi="Wingdings" w:hint="default"/>
+      </w:rPr>
+    </w:lvl>
+    <w:lvl w:ilvl="3" w:tplc="40090001" w:tentative="1">
+      <w:start w:val="1"/>
+      <w:numFmt w:val="bullet"/>
+      <w:lvlText w:val=""/>
+      <w:lvlJc w:val="left"/>
+      <w:pPr>
+        <w:ind w:left="2880" w:hanging="360"/>
+      </w:pPr>
+      <w:rPr>
+        <w:rFonts w:ascii="Symbol" w:hAnsi="Symbol" w:hint="default"/>
+      </w:rPr>
+    </w:lvl>
+    <w:lvl w:ilvl="4" w:tplc="40090003" w:tentative="1">
+      <w:start w:val="1"/>
+      <w:numFmt w:val="bullet"/>
+      <w:lvlText w:val="o"/>
+      <w:lvlJc w:val="left"/>
+      <w:pPr>
+        <w:ind w:left="3600" w:hanging="360"/>
+      </w:pPr>
+      <w:rPr>
+        <w:rFonts w:ascii="Courier New" w:hAnsi="Courier New" w:cs="Courier New" w:hint="default"/>
+      </w:rPr>
+    </w:lvl>
+    <w:lvl w:ilvl="5" w:tplc="40090005" w:tentative="1">
+      <w:start w:val="1"/>
+      <w:numFmt w:val="bullet"/>
+      <w:lvlText w:val=""/>
+      <w:lvlJc w:val="left"/>
+      <w:pPr>
+        <w:ind w:left="4320" w:hanging="360"/>
+      </w:pPr>
+      <w:rPr>
+        <w:rFonts w:ascii="Wingdings" w:hAnsi="Wingdings" w:hint="default"/>
+      </w:rPr>
+    </w:lvl>
+    <w:lvl w:ilvl="6" w:tplc="40090001" w:tentative="1">
+      <w:start w:val="1"/>
+      <w:numFmt w:val="bullet"/>
+      <w:lvlText w:val=""/>
+      <w:lvlJc w:val="left"/>
+      <w:pPr>
+        <w:ind w:left="5040" w:hanging="360"/>
+      </w:pPr>
+      <w:rPr>
+        <w:rFonts w:ascii="Symbol" w:hAnsi="Symbol" w:hint="default"/>
+      </w:rPr>
+    </w:lvl>
+    <w:lvl w:ilvl="7" w:tplc="40090003" w:tentative="1">
+      <w:start w:val="1"/>
+      <w:numFmt w:val="bullet"/>
+      <w:lvlText w:val="o"/>
+      <w:lvlJc w:val="left"/>
+      <w:pPr>
+        <w:ind w:left="5760" w:hanging="360"/>
+      </w:pPr>
+      <w:rPr>
+        <w:rFonts w:ascii="Courier New" w:hAnsi="Courier New" w:cs="Courier New" w:hint="default"/>
+      </w:rPr>
+    </w:lvl>
+    <w:lvl w:ilvl="8" w:tplc="40090005" w:tentative="1">
+      <w:start w:val="1"/>
+      <w:numFmt w:val="bullet"/>
+      <w:lvlText w:val=""/>
+      <w:lvlJc w:val="left"/>
+      <w:pPr>
+        <w:ind w:left="6480" w:hanging="360"/>
+      </w:pPr>
+      <w:rPr>
+        <w:rFonts w:ascii="Wingdings" w:hAnsi="Wingdings" w:hint="default"/>
+      </w:rPr>
+    </w:lvl>
+  </w:abstractNum>
   <w:num w:numId="1">
+    <w:abstractNumId w:val="3"/>
+  </w:num>
+  <w:num w:numId="2">
     <w:abstractNumId w:val="0"/>
   </w:num>
-  <w:num w:numId="2">
-    <w:abstractNumId w:val="2"/>
+  <w:num w:numId="3">
+    <w:abstractNumId w:val="8"/>
   </w:num>
-  <w:num w:numId="3">
+  <w:num w:numId="4">
+    <w:abstractNumId w:val="9"/>
+  </w:num>
+  <w:num w:numId="5">
     <w:abstractNumId w:val="4"/>
   </w:num>
-  <w:num w:numId="4">
-    <w:abstractNumId w:val="3"/>
+  <w:num w:numId="6">
+    <w:abstractNumId w:val="7"/>
   </w:num>
-  <w:num w:numId="5">
+  <w:num w:numId="7">
+    <w:abstractNumId w:val="10"/>
+  </w:num>
+  <w:num w:numId="8">
     <w:abstractNumId w:val="1"/>
   </w:num>
-  <w:num w:numId="6">
-    <w:abstractNumId w:val="1"/>
+  <w:num w:numId="9">
+    <w:abstractNumId w:val="6"/>
+  </w:num>
+  <w:num w:numId="10">
+    <w:abstractNumId w:val="5"/>
+  </w:num>
+  <w:num w:numId="11">
+    <w:abstractNumId w:val="2"/>
   </w:num>
 </w:numbering>
 </file>
@@ -2238,15 +3193,15 @@
   <w:docDefaults>
     <w:rPrDefault>
       <w:rPr>
-        <w:rFonts w:ascii="Calibri" w:eastAsia="Calibri" w:hAnsi="Calibri" w:cs="Calibri"/>
+        <w:rFonts w:asciiTheme="minorHAnsi" w:eastAsiaTheme="minorHAnsi" w:hAnsiTheme="minorHAnsi" w:cstheme="minorBidi"/>
         <w:sz w:val="22"/>
         <w:szCs w:val="22"/>
-        <w:lang w:val="en-US" w:eastAsia="en-US" w:bidi="ar-SA"/>
+        <w:lang w:val="en-IN" w:eastAsia="en-US" w:bidi="ar-SA"/>
       </w:rPr>
     </w:rPrDefault>
     <w:pPrDefault>
       <w:pPr>
-        <w:spacing w:after="200" w:line="276" w:lineRule="auto"/>
+        <w:spacing w:after="160" w:line="259" w:lineRule="auto"/>
       </w:pPr>
     </w:pPrDefault>
   </w:docDefaults>
@@ -2631,122 +3586,6 @@
     <w:name w:val="Normal"/>
     <w:qFormat/>
   </w:style>
-  <w:style w:type="paragraph" w:styleId="Heading1">
-    <w:name w:val="heading 1"/>
-    <w:basedOn w:val="Normal"/>
-    <w:next w:val="Normal"/>
-    <w:uiPriority w:val="9"/>
-    <w:qFormat/>
-    <w:pPr>
-      <w:keepNext/>
-      <w:keepLines/>
-      <w:spacing w:before="480" w:after="120"/>
-      <w:outlineLvl w:val="0"/>
-    </w:pPr>
-    <w:rPr>
-      <w:b/>
-      <w:sz w:val="48"/>
-      <w:szCs w:val="48"/>
-    </w:rPr>
-  </w:style>
-  <w:style w:type="paragraph" w:styleId="Heading2">
-    <w:name w:val="heading 2"/>
-    <w:basedOn w:val="Normal"/>
-    <w:next w:val="Normal"/>
-    <w:uiPriority w:val="9"/>
-    <w:semiHidden/>
-    <w:unhideWhenUsed/>
-    <w:qFormat/>
-    <w:pPr>
-      <w:keepNext/>
-      <w:keepLines/>
-      <w:spacing w:before="360" w:after="80"/>
-      <w:outlineLvl w:val="1"/>
-    </w:pPr>
-    <w:rPr>
-      <w:b/>
-      <w:sz w:val="36"/>
-      <w:szCs w:val="36"/>
-    </w:rPr>
-  </w:style>
-  <w:style w:type="paragraph" w:styleId="Heading3">
-    <w:name w:val="heading 3"/>
-    <w:basedOn w:val="Normal"/>
-    <w:next w:val="Normal"/>
-    <w:uiPriority w:val="9"/>
-    <w:semiHidden/>
-    <w:unhideWhenUsed/>
-    <w:qFormat/>
-    <w:pPr>
-      <w:keepNext/>
-      <w:keepLines/>
-      <w:spacing w:before="280" w:after="80"/>
-      <w:outlineLvl w:val="2"/>
-    </w:pPr>
-    <w:rPr>
-      <w:b/>
-      <w:sz w:val="28"/>
-      <w:szCs w:val="28"/>
-    </w:rPr>
-  </w:style>
-  <w:style w:type="paragraph" w:styleId="Heading4">
-    <w:name w:val="heading 4"/>
-    <w:basedOn w:val="Normal"/>
-    <w:next w:val="Normal"/>
-    <w:uiPriority w:val="9"/>
-    <w:semiHidden/>
-    <w:unhideWhenUsed/>
-    <w:qFormat/>
-    <w:pPr>
-      <w:keepNext/>
-      <w:keepLines/>
-      <w:spacing w:before="240" w:after="40"/>
-      <w:outlineLvl w:val="3"/>
-    </w:pPr>
-    <w:rPr>
-      <w:b/>
-      <w:sz w:val="24"/>
-      <w:szCs w:val="24"/>
-    </w:rPr>
-  </w:style>
-  <w:style w:type="paragraph" w:styleId="Heading5">
-    <w:name w:val="heading 5"/>
-    <w:basedOn w:val="Normal"/>
-    <w:next w:val="Normal"/>
-    <w:uiPriority w:val="9"/>
-    <w:semiHidden/>
-    <w:unhideWhenUsed/>
-    <w:qFormat/>
-    <w:pPr>
-      <w:keepNext/>
-      <w:keepLines/>
-      <w:spacing w:before="220" w:after="40"/>
-      <w:outlineLvl w:val="4"/>
-    </w:pPr>
-    <w:rPr>
-      <w:b/>
-    </w:rPr>
-  </w:style>
-  <w:style w:type="paragraph" w:styleId="Heading6">
-    <w:name w:val="heading 6"/>
-    <w:basedOn w:val="Normal"/>
-    <w:next w:val="Normal"/>
-    <w:uiPriority w:val="9"/>
-    <w:semiHidden/>
-    <w:unhideWhenUsed/>
-    <w:qFormat/>
-    <w:pPr>
-      <w:keepNext/>
-      <w:keepLines/>
-      <w:spacing w:before="200" w:after="40"/>
-      <w:outlineLvl w:val="5"/>
-    </w:pPr>
-    <w:rPr>
-      <w:b/>
-      <w:sz w:val="20"/>
-      <w:szCs w:val="20"/>
-    </w:rPr>
-  </w:style>
   <w:style w:type="character" w:default="1" w:styleId="DefaultParagraphFont">
     <w:name w:val="Default Paragraph Font"/>
     <w:uiPriority w:val="1"/>
@@ -2774,31 +3613,60 @@
     <w:semiHidden/>
     <w:unhideWhenUsed/>
   </w:style>
-  <w:style w:type="paragraph" w:styleId="Title">
-    <w:name w:val="Title"/>
+  <w:style w:type="table" w:styleId="TableGrid">
+    <w:name w:val="Table Grid"/>
+    <w:basedOn w:val="TableNormal"/>
+    <w:uiPriority w:val="39"/>
+    <w:rsid w:val="00067A2B"/>
+    <w:pPr>
+      <w:spacing w:after="0" w:line="240" w:lineRule="auto"/>
+    </w:pPr>
+    <w:tblPr>
+      <w:tblBorders>
+        <w:top w:val="single" w:sz="4" w:space="0" w:color="auto"/>
+        <w:left w:val="single" w:sz="4" w:space="0" w:color="auto"/>
+        <w:bottom w:val="single" w:sz="4" w:space="0" w:color="auto"/>
+        <w:right w:val="single" w:sz="4" w:space="0" w:color="auto"/>
+        <w:insideH w:val="single" w:sz="4" w:space="0" w:color="auto"/>
+        <w:insideV w:val="single" w:sz="4" w:space="0" w:color="auto"/>
+      </w:tblBorders>
+    </w:tblPr>
+  </w:style>
+  <w:style w:type="paragraph" w:styleId="NormalWeb">
+    <w:name w:val="Normal (Web)"/>
     <w:basedOn w:val="Normal"/>
-    <w:next w:val="Normal"/>
-    <w:uiPriority w:val="10"/>
-    <w:qFormat/>
+    <w:uiPriority w:val="99"/>
+    <w:unhideWhenUsed/>
+    <w:rsid w:val="00067A2B"/>
     <w:pPr>
-      <w:keepNext/>
-      <w:keepLines/>
-      <w:spacing w:before="480" w:after="120"/>
+      <w:spacing w:before="100" w:beforeAutospacing="1" w:after="100" w:afterAutospacing="1" w:line="240" w:lineRule="auto"/>
     </w:pPr>
     <w:rPr>
-      <w:b/>
-      <w:sz w:val="72"/>
-      <w:szCs w:val="72"/>
+      <w:rFonts w:ascii="Times New Roman" w:eastAsia="Times New Roman" w:hAnsi="Times New Roman" w:cs="Times New Roman"/>
+      <w:sz w:val="24"/>
+      <w:szCs w:val="24"/>
+      <w:lang w:eastAsia="en-IN"/>
     </w:rPr>
+  </w:style>
+  <w:style w:type="paragraph" w:styleId="ListParagraph">
+    <w:name w:val="List Paragraph"/>
+    <w:basedOn w:val="Normal"/>
+    <w:uiPriority w:val="34"/>
+    <w:qFormat/>
+    <w:rsid w:val="00D6211F"/>
+    <w:pPr>
+      <w:ind w:left="720"/>
+      <w:contextualSpacing/>
+    </w:pPr>
   </w:style>
   <w:style w:type="character" w:styleId="Hyperlink">
     <w:name w:val="Hyperlink"/>
     <w:basedOn w:val="DefaultParagraphFont"/>
     <w:uiPriority w:val="99"/>
     <w:unhideWhenUsed/>
-    <w:rsid w:val="00B820B3"/>
+    <w:rsid w:val="0000355A"/>
     <w:rPr>
-      <w:color w:val="0000FF" w:themeColor="hyperlink"/>
+      <w:color w:val="0563C1" w:themeColor="hyperlink"/>
       <w:u w:val="single"/>
     </w:rPr>
   </w:style>
@@ -2808,22 +3676,11 @@
     <w:uiPriority w:val="99"/>
     <w:semiHidden/>
     <w:unhideWhenUsed/>
-    <w:rsid w:val="00B820B3"/>
+    <w:rsid w:val="0000355A"/>
     <w:rPr>
-      <w:color w:val="808080"/>
-      <w:shd w:val="clear" w:color="auto" w:fill="E6E6E6"/>
+      <w:color w:val="605E5C"/>
+      <w:shd w:val="clear" w:color="auto" w:fill="E1DFDD"/>
     </w:rPr>
-  </w:style>
-  <w:style w:type="paragraph" w:styleId="ListParagraph">
-    <w:name w:val="List Paragraph"/>
-    <w:basedOn w:val="Normal"/>
-    <w:uiPriority w:val="34"/>
-    <w:qFormat/>
-    <w:rsid w:val="00B820B3"/>
-    <w:pPr>
-      <w:ind w:left="720"/>
-      <w:contextualSpacing/>
-    </w:pPr>
   </w:style>
   <w:style w:type="paragraph" w:styleId="Header">
     <w:name w:val="header"/>
@@ -2831,7 +3688,7 @@
     <w:link w:val="HeaderChar"/>
     <w:uiPriority w:val="99"/>
     <w:unhideWhenUsed/>
-    <w:rsid w:val="009D2FAA"/>
+    <w:rsid w:val="007B1A93"/>
     <w:pPr>
       <w:tabs>
         <w:tab w:val="center" w:pos="4680"/>
@@ -2845,7 +3702,7 @@
     <w:basedOn w:val="DefaultParagraphFont"/>
     <w:link w:val="Header"/>
     <w:uiPriority w:val="99"/>
-    <w:rsid w:val="009D2FAA"/>
+    <w:rsid w:val="007B1A93"/>
   </w:style>
   <w:style w:type="paragraph" w:styleId="Footer">
     <w:name w:val="footer"/>
@@ -2853,7 +3710,7 @@
     <w:link w:val="FooterChar"/>
     <w:uiPriority w:val="99"/>
     <w:unhideWhenUsed/>
-    <w:rsid w:val="009D2FAA"/>
+    <w:rsid w:val="007B1A93"/>
     <w:pPr>
       <w:tabs>
         <w:tab w:val="center" w:pos="4680"/>
@@ -2867,93 +3724,7 @@
     <w:basedOn w:val="DefaultParagraphFont"/>
     <w:link w:val="Footer"/>
     <w:uiPriority w:val="99"/>
-    <w:rsid w:val="009D2FAA"/>
-  </w:style>
-  <w:style w:type="paragraph" w:styleId="BalloonText">
-    <w:name w:val="Balloon Text"/>
-    <w:basedOn w:val="Normal"/>
-    <w:link w:val="BalloonTextChar"/>
-    <w:uiPriority w:val="99"/>
-    <w:semiHidden/>
-    <w:unhideWhenUsed/>
-    <w:rsid w:val="00BB7C6D"/>
-    <w:pPr>
-      <w:spacing w:after="0" w:line="240" w:lineRule="auto"/>
-    </w:pPr>
-    <w:rPr>
-      <w:rFonts w:ascii="Segoe UI" w:hAnsi="Segoe UI" w:cs="Segoe UI"/>
-      <w:sz w:val="18"/>
-      <w:szCs w:val="18"/>
-    </w:rPr>
-  </w:style>
-  <w:style w:type="character" w:customStyle="1" w:styleId="BalloonTextChar">
-    <w:name w:val="Balloon Text Char"/>
-    <w:basedOn w:val="DefaultParagraphFont"/>
-    <w:link w:val="BalloonText"/>
-    <w:uiPriority w:val="99"/>
-    <w:semiHidden/>
-    <w:rsid w:val="00BB7C6D"/>
-    <w:rPr>
-      <w:rFonts w:ascii="Segoe UI" w:hAnsi="Segoe UI" w:cs="Segoe UI"/>
-      <w:sz w:val="18"/>
-      <w:szCs w:val="18"/>
-    </w:rPr>
-  </w:style>
-  <w:style w:type="paragraph" w:styleId="Subtitle">
-    <w:name w:val="Subtitle"/>
-    <w:basedOn w:val="Normal"/>
-    <w:next w:val="Normal"/>
-    <w:uiPriority w:val="11"/>
-    <w:qFormat/>
-    <w:pPr>
-      <w:keepNext/>
-      <w:keepLines/>
-      <w:spacing w:before="360" w:after="80"/>
-    </w:pPr>
-    <w:rPr>
-      <w:rFonts w:ascii="Georgia" w:eastAsia="Georgia" w:hAnsi="Georgia" w:cs="Georgia"/>
-      <w:i/>
-      <w:color w:val="666666"/>
-      <w:sz w:val="48"/>
-      <w:szCs w:val="48"/>
-    </w:rPr>
-  </w:style>
-  <w:style w:type="paragraph" w:styleId="CommentText">
-    <w:name w:val="annotation text"/>
-    <w:basedOn w:val="Normal"/>
-    <w:link w:val="CommentTextChar"/>
-    <w:uiPriority w:val="99"/>
-    <w:semiHidden/>
-    <w:unhideWhenUsed/>
-    <w:pPr>
-      <w:spacing w:line="240" w:lineRule="auto"/>
-    </w:pPr>
-    <w:rPr>
-      <w:sz w:val="20"/>
-      <w:szCs w:val="20"/>
-    </w:rPr>
-  </w:style>
-  <w:style w:type="character" w:customStyle="1" w:styleId="CommentTextChar">
-    <w:name w:val="Comment Text Char"/>
-    <w:basedOn w:val="DefaultParagraphFont"/>
-    <w:link w:val="CommentText"/>
-    <w:uiPriority w:val="99"/>
-    <w:semiHidden/>
-    <w:rPr>
-      <w:sz w:val="20"/>
-      <w:szCs w:val="20"/>
-    </w:rPr>
-  </w:style>
-  <w:style w:type="character" w:styleId="CommentReference">
-    <w:name w:val="annotation reference"/>
-    <w:basedOn w:val="DefaultParagraphFont"/>
-    <w:uiPriority w:val="99"/>
-    <w:semiHidden/>
-    <w:unhideWhenUsed/>
-    <w:rPr>
-      <w:sz w:val="16"/>
-      <w:szCs w:val="16"/>
-    </w:rPr>
+    <w:rsid w:val="007B1A93"/>
   </w:style>
 </w:styles>
 </file>
@@ -2969,44 +3740,44 @@
         <a:sysClr val="window" lastClr="FFFFFF"/>
       </a:lt1>
       <a:dk2>
-        <a:srgbClr val="1F497D"/>
+        <a:srgbClr val="44546A"/>
       </a:dk2>
       <a:lt2>
-        <a:srgbClr val="EEECE1"/>
+        <a:srgbClr val="E7E6E6"/>
       </a:lt2>
       <a:accent1>
-        <a:srgbClr val="4F81BD"/>
+        <a:srgbClr val="4472C4"/>
       </a:accent1>
       <a:accent2>
-        <a:srgbClr val="C0504D"/>
+        <a:srgbClr val="ED7D31"/>
       </a:accent2>
       <a:accent3>
-        <a:srgbClr val="9BBB59"/>
+        <a:srgbClr val="A5A5A5"/>
       </a:accent3>
       <a:accent4>
-        <a:srgbClr val="8064A2"/>
+        <a:srgbClr val="FFC000"/>
       </a:accent4>
       <a:accent5>
-        <a:srgbClr val="4BACC6"/>
+        <a:srgbClr val="5B9BD5"/>
       </a:accent5>
       <a:accent6>
-        <a:srgbClr val="F79646"/>
+        <a:srgbClr val="70AD47"/>
       </a:accent6>
       <a:hlink>
-        <a:srgbClr val="0000FF"/>
+        <a:srgbClr val="0563C1"/>
       </a:hlink>
       <a:folHlink>
-        <a:srgbClr val="800080"/>
+        <a:srgbClr val="954F72"/>
       </a:folHlink>
     </a:clrScheme>
     <a:fontScheme name="Office">
       <a:majorFont>
-        <a:latin typeface="Cambria"/>
+        <a:latin typeface="Calibri Light" panose="020F0302020204030204"/>
         <a:ea typeface=""/>
         <a:cs typeface=""/>
-        <a:font script="Jpan" typeface="ＭＳ ゴシック"/>
+        <a:font script="Jpan" typeface="游ゴシック Light"/>
         <a:font script="Hang" typeface="맑은 고딕"/>
-        <a:font script="Hans" typeface="宋体"/>
+        <a:font script="Hans" typeface="等线 Light"/>
         <a:font script="Hant" typeface="新細明體"/>
         <a:font script="Arab" typeface="Times New Roman"/>
         <a:font script="Hebr" typeface="Times New Roman"/>
@@ -3034,14 +3805,31 @@
         <a:font script="Viet" typeface="Times New Roman"/>
         <a:font script="Uigh" typeface="Microsoft Uighur"/>
         <a:font script="Geor" typeface="Sylfaen"/>
+        <a:font script="Armn" typeface="Arial"/>
+        <a:font script="Bugi" typeface="Leelawadee UI"/>
+        <a:font script="Bopo" typeface="Microsoft JhengHei"/>
+        <a:font script="Java" typeface="Javanese Text"/>
+        <a:font script="Lisu" typeface="Segoe UI"/>
+        <a:font script="Mymr" typeface="Myanmar Text"/>
+        <a:font script="Nkoo" typeface="Ebrima"/>
+        <a:font script="Olck" typeface="Nirmala UI"/>
+        <a:font script="Osma" typeface="Ebrima"/>
+        <a:font script="Phag" typeface="Phagspa"/>
+        <a:font script="Syrn" typeface="Estrangelo Edessa"/>
+        <a:font script="Syrj" typeface="Estrangelo Edessa"/>
+        <a:font script="Syre" typeface="Estrangelo Edessa"/>
+        <a:font script="Sora" typeface="Nirmala UI"/>
+        <a:font script="Tale" typeface="Microsoft Tai Le"/>
+        <a:font script="Talu" typeface="Microsoft New Tai Lue"/>
+        <a:font script="Tfng" typeface="Ebrima"/>
       </a:majorFont>
       <a:minorFont>
-        <a:latin typeface="Calibri"/>
+        <a:latin typeface="Calibri" panose="020F0502020204030204"/>
         <a:ea typeface=""/>
         <a:cs typeface=""/>
-        <a:font script="Jpan" typeface="ＭＳ 明朝"/>
+        <a:font script="Jpan" typeface="游明朝"/>
         <a:font script="Hang" typeface="맑은 고딕"/>
-        <a:font script="Hans" typeface="宋体"/>
+        <a:font script="Hans" typeface="等线"/>
         <a:font script="Hant" typeface="新細明體"/>
         <a:font script="Arab" typeface="Arial"/>
         <a:font script="Hebr" typeface="Arial"/>
@@ -3069,6 +3857,23 @@
         <a:font script="Viet" typeface="Arial"/>
         <a:font script="Uigh" typeface="Microsoft Uighur"/>
         <a:font script="Geor" typeface="Sylfaen"/>
+        <a:font script="Armn" typeface="Arial"/>
+        <a:font script="Bugi" typeface="Leelawadee UI"/>
+        <a:font script="Bopo" typeface="Microsoft JhengHei"/>
+        <a:font script="Java" typeface="Javanese Text"/>
+        <a:font script="Lisu" typeface="Segoe UI"/>
+        <a:font script="Mymr" typeface="Myanmar Text"/>
+        <a:font script="Nkoo" typeface="Ebrima"/>
+        <a:font script="Olck" typeface="Nirmala UI"/>
+        <a:font script="Osma" typeface="Ebrima"/>
+        <a:font script="Phag" typeface="Phagspa"/>
+        <a:font script="Syrn" typeface="Estrangelo Edessa"/>
+        <a:font script="Syrj" typeface="Estrangelo Edessa"/>
+        <a:font script="Syre" typeface="Estrangelo Edessa"/>
+        <a:font script="Sora" typeface="Nirmala UI"/>
+        <a:font script="Tale" typeface="Microsoft Tai Le"/>
+        <a:font script="Talu" typeface="Microsoft New Tai Lue"/>
+        <a:font script="Tfng" typeface="Ebrima"/>
       </a:minorFont>
     </a:fontScheme>
     <a:fmtScheme name="Office">
@@ -3080,180 +3885,141 @@
           <a:gsLst>
             <a:gs pos="0">
               <a:schemeClr val="phClr">
-                <a:tint val="50000"/>
-                <a:satMod val="300000"/>
+                <a:lumMod val="110000"/>
+                <a:satMod val="105000"/>
+                <a:tint val="67000"/>
               </a:schemeClr>
             </a:gs>
-            <a:gs pos="35000">
+            <a:gs pos="50000">
               <a:schemeClr val="phClr">
-                <a:tint val="37000"/>
-                <a:satMod val="300000"/>
+                <a:lumMod val="105000"/>
+                <a:satMod val="103000"/>
+                <a:tint val="73000"/>
               </a:schemeClr>
             </a:gs>
             <a:gs pos="100000">
               <a:schemeClr val="phClr">
-                <a:tint val="15000"/>
-                <a:satMod val="350000"/>
+                <a:lumMod val="105000"/>
+                <a:satMod val="109000"/>
+                <a:tint val="81000"/>
               </a:schemeClr>
             </a:gs>
           </a:gsLst>
-          <a:lin ang="16200000" scaled="1"/>
+          <a:lin ang="5400000" scaled="0"/>
         </a:gradFill>
         <a:gradFill rotWithShape="1">
           <a:gsLst>
             <a:gs pos="0">
               <a:schemeClr val="phClr">
-                <a:shade val="51000"/>
-                <a:satMod val="130000"/>
+                <a:satMod val="103000"/>
+                <a:lumMod val="102000"/>
+                <a:tint val="94000"/>
               </a:schemeClr>
             </a:gs>
-            <a:gs pos="80000">
+            <a:gs pos="50000">
               <a:schemeClr val="phClr">
-                <a:shade val="93000"/>
-                <a:satMod val="130000"/>
+                <a:satMod val="110000"/>
+                <a:lumMod val="100000"/>
+                <a:shade val="100000"/>
               </a:schemeClr>
             </a:gs>
             <a:gs pos="100000">
               <a:schemeClr val="phClr">
-                <a:shade val="94000"/>
-                <a:satMod val="135000"/>
+                <a:lumMod val="99000"/>
+                <a:satMod val="120000"/>
+                <a:shade val="78000"/>
               </a:schemeClr>
             </a:gs>
           </a:gsLst>
-          <a:lin ang="16200000" scaled="0"/>
+          <a:lin ang="5400000" scaled="0"/>
         </a:gradFill>
       </a:fillStyleLst>
       <a:lnStyleLst>
-        <a:ln w="9525" cap="flat" cmpd="sng" algn="ctr">
-          <a:solidFill>
-            <a:schemeClr val="phClr">
-              <a:shade val="95000"/>
-              <a:satMod val="105000"/>
-            </a:schemeClr>
-          </a:solidFill>
-          <a:prstDash val="solid"/>
-        </a:ln>
-        <a:ln w="25400" cap="flat" cmpd="sng" algn="ctr">
+        <a:ln w="6350" cap="flat" cmpd="sng" algn="ctr">
           <a:solidFill>
             <a:schemeClr val="phClr"/>
           </a:solidFill>
           <a:prstDash val="solid"/>
+          <a:miter lim="800000"/>
         </a:ln>
-        <a:ln w="38100" cap="flat" cmpd="sng" algn="ctr">
+        <a:ln w="12700" cap="flat" cmpd="sng" algn="ctr">
           <a:solidFill>
             <a:schemeClr val="phClr"/>
           </a:solidFill>
           <a:prstDash val="solid"/>
+          <a:miter lim="800000"/>
+        </a:ln>
+        <a:ln w="19050" cap="flat" cmpd="sng" algn="ctr">
+          <a:solidFill>
+            <a:schemeClr val="phClr"/>
+          </a:solidFill>
+          <a:prstDash val="solid"/>
+          <a:miter lim="800000"/>
         </a:ln>
       </a:lnStyleLst>
       <a:effectStyleLst>
         <a:effectStyle>
+          <a:effectLst/>
+        </a:effectStyle>
+        <a:effectStyle>
+          <a:effectLst/>
+        </a:effectStyle>
+        <a:effectStyle>
           <a:effectLst>
-            <a:outerShdw blurRad="40000" dist="20000" dir="5400000" rotWithShape="0">
+            <a:outerShdw blurRad="57150" dist="19050" dir="5400000" algn="ctr" rotWithShape="0">
               <a:srgbClr val="000000">
-                <a:alpha val="38000"/>
+                <a:alpha val="63000"/>
               </a:srgbClr>
             </a:outerShdw>
           </a:effectLst>
-        </a:effectStyle>
-        <a:effectStyle>
-          <a:effectLst>
-            <a:outerShdw blurRad="40000" dist="23000" dir="5400000" rotWithShape="0">
-              <a:srgbClr val="000000">
-                <a:alpha val="35000"/>
-              </a:srgbClr>
-            </a:outerShdw>
-          </a:effectLst>
-        </a:effectStyle>
-        <a:effectStyle>
-          <a:effectLst>
-            <a:outerShdw blurRad="40000" dist="23000" dir="5400000" rotWithShape="0">
-              <a:srgbClr val="000000">
-                <a:alpha val="35000"/>
-              </a:srgbClr>
-            </a:outerShdw>
-          </a:effectLst>
-          <a:scene3d>
-            <a:camera prst="orthographicFront">
-              <a:rot lat="0" lon="0" rev="0"/>
-            </a:camera>
-            <a:lightRig rig="threePt" dir="t">
-              <a:rot lat="0" lon="0" rev="1200000"/>
-            </a:lightRig>
-          </a:scene3d>
-          <a:sp3d>
-            <a:bevelT w="63500" h="25400"/>
-          </a:sp3d>
         </a:effectStyle>
       </a:effectStyleLst>
       <a:bgFillStyleLst>
         <a:solidFill>
           <a:schemeClr val="phClr"/>
         </a:solidFill>
+        <a:solidFill>
+          <a:schemeClr val="phClr">
+            <a:tint val="95000"/>
+            <a:satMod val="170000"/>
+          </a:schemeClr>
+        </a:solidFill>
         <a:gradFill rotWithShape="1">
           <a:gsLst>
             <a:gs pos="0">
               <a:schemeClr val="phClr">
-                <a:tint val="40000"/>
-                <a:satMod val="350000"/>
+                <a:tint val="93000"/>
+                <a:satMod val="150000"/>
+                <a:shade val="98000"/>
+                <a:lumMod val="102000"/>
               </a:schemeClr>
             </a:gs>
-            <a:gs pos="40000">
+            <a:gs pos="50000">
               <a:schemeClr val="phClr">
-                <a:tint val="45000"/>
-                <a:shade val="99000"/>
-                <a:satMod val="350000"/>
+                <a:tint val="98000"/>
+                <a:satMod val="130000"/>
+                <a:shade val="90000"/>
+                <a:lumMod val="103000"/>
               </a:schemeClr>
             </a:gs>
             <a:gs pos="100000">
               <a:schemeClr val="phClr">
-                <a:shade val="20000"/>
-                <a:satMod val="255000"/>
+                <a:shade val="63000"/>
+                <a:satMod val="120000"/>
               </a:schemeClr>
             </a:gs>
           </a:gsLst>
-          <a:path path="circle">
-            <a:fillToRect l="50000" t="-80000" r="50000" b="180000"/>
-          </a:path>
-        </a:gradFill>
-        <a:gradFill rotWithShape="1">
-          <a:gsLst>
-            <a:gs pos="0">
-              <a:schemeClr val="phClr">
-                <a:tint val="80000"/>
-                <a:satMod val="300000"/>
-              </a:schemeClr>
-            </a:gs>
-            <a:gs pos="100000">
-              <a:schemeClr val="phClr">
-                <a:shade val="30000"/>
-                <a:satMod val="200000"/>
-              </a:schemeClr>
-            </a:gs>
-          </a:gsLst>
-          <a:path path="circle">
-            <a:fillToRect l="50000" t="50000" r="50000" b="50000"/>
-          </a:path>
+          <a:lin ang="5400000" scaled="0"/>
         </a:gradFill>
       </a:bgFillStyleLst>
     </a:fmtScheme>
   </a:themeElements>
   <a:objectDefaults/>
   <a:extraClrSchemeLst/>
+  <a:extLst>
+    <a:ext uri="{05A4C25C-085E-4340-85A3-A5531E510DB2}">
+      <thm15:themeFamily xmlns:thm15="http://schemas.microsoft.com/office/thememl/2012/main" name="Office Theme" id="{62F939B6-93AF-4DB8-9C6B-D6C7DFDC589F}" vid="{4A3C46E8-61CC-4603-A589-7422A47A8E4A}"/>
+    </a:ext>
+  </a:extLst>
 </a:theme>
-</file>
-
-<file path=customXml/item1.xml><?xml version="1.0" encoding="utf-8"?>
-<go:gDocsCustomXmlDataStorage xmlns:go="http://customooxmlschemas.google.com/" xmlns:r="http://schemas.openxmlformats.org/officeDocument/2006/relationships">
-  <go:docsCustomData xmlns:go="http://customooxmlschemas.google.com/" roundtripDataSignature="AMtx7mj1iVWAOQ1R9JQSiB1xPNTGiDCgpg==">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</go:docsCustomData>
-</go:gDocsCustomXmlDataStorage>
-</file>
-
-<file path=customXml/itemProps1.xml><?xml version="1.0" encoding="utf-8"?>
-<ds:datastoreItem xmlns:ds="http://schemas.openxmlformats.org/officeDocument/2006/customXml" ds:itemID="{11111111-1234-1234-1234-123412341234}">
-  <ds:schemaRefs>
-    <ds:schemaRef ds:uri="http://customooxmlschemas.google.com/"/>
-    <ds:schemaRef ds:uri="http://schemas.openxmlformats.org/officeDocument/2006/relationships"/>
-  </ds:schemaRefs>
-</ds:datastoreItem>
 </file>
</xml_diff>